<commit_message>
Chris revisions plus Hugh response
</commit_message>
<xml_diff>
--- a/ImageJ_MVR_Deconvolution/ImageJ_MVR_Deconvolution.docx
+++ b/ImageJ_MVR_Deconvolution/ImageJ_MVR_Deconvolution.docx
@@ -1,7 +1,42 @@
 
 <file path=word/document.xml><?xml version="1.0" encoding="utf-8"?>
-<w:document xmlns:wpc="http://schemas.microsoft.com/office/word/2010/wordprocessingCanvas" xmlns:cx="http://schemas.microsoft.com/office/drawing/2014/chartex" xmlns:cx1="http://schemas.microsoft.com/office/drawing/2015/9/8/chartex" xmlns:cx2="http://schemas.microsoft.com/office/drawing/2015/10/21/chartex" xmlns:cx3="http://schemas.microsoft.com/office/drawing/2016/5/9/chartex" xmlns:cx4="http://schemas.microsoft.com/office/drawing/2016/5/10/chartex" xmlns:cx5="http://schemas.microsoft.com/office/drawing/2016/5/11/chartex" xmlns:cx6="http://schemas.microsoft.com/office/drawing/2016/5/12/chartex" xmlns:cx7="http://schemas.microsoft.com/office/drawing/2016/5/13/chartex" xmlns:cx8="http://schemas.microsoft.com/office/drawing/2016/5/14/chartex" xmlns:mc="http://schemas.openxmlformats.org/markup-compatibility/2006" xmlns:aink="http://schemas.microsoft.com/office/drawing/2016/ink" xmlns:am3d="http://schemas.microsoft.com/office/drawing/2017/model3d" xmlns:o="urn:schemas-microsoft-com:office:office" xmlns:r="http://schemas.openxmlformats.org/officeDocument/2006/relationships" xmlns:m="http://schemas.openxmlformats.org/officeDocument/2006/math" xmlns:v="urn:schemas-microsoft-com:vml" xmlns:wp14="http://schemas.microsoft.com/office/word/2010/wordprocessingDrawing" xmlns:wp="http://schemas.openxmlformats.org/drawingml/2006/wordprocessingDrawing" xmlns:w10="urn:schemas-microsoft-com:office:word" xmlns:w="http://schemas.openxmlformats.org/wordprocessingml/2006/main" xmlns:w14="http://schemas.microsoft.com/office/word/2010/wordml" xmlns:w15="http://schemas.microsoft.com/office/word/2012/wordml" xmlns:w16cex="http://schemas.microsoft.com/office/word/2018/wordml/cex" xmlns:w16cid="http://schemas.microsoft.com/office/word/2016/wordml/cid" xmlns:w16="http://schemas.microsoft.com/office/word/2018/wordml" xmlns:w16sdtdh="http://schemas.microsoft.com/office/word/2020/wordml/sdtdatahash" xmlns:w16se="http://schemas.microsoft.com/office/word/2015/wordml/symex" xmlns:wpg="http://schemas.microsoft.com/office/word/2010/wordprocessingGroup" xmlns:wpi="http://schemas.microsoft.com/office/word/2010/wordprocessingInk" xmlns:wne="http://schemas.microsoft.com/office/word/2006/wordml" xmlns:wps="http://schemas.microsoft.com/office/word/2010/wordprocessingShape" mc:Ignorable="w14 w15 w16se w16cid w16 w16cex w16sdtdh wp14">
+<w:document xmlns:wpc="http://schemas.microsoft.com/office/word/2010/wordprocessingCanvas" xmlns:cx="http://schemas.microsoft.com/office/drawing/2014/chartex" xmlns:cx1="http://schemas.microsoft.com/office/drawing/2015/9/8/chartex" xmlns:cx2="http://schemas.microsoft.com/office/drawing/2015/10/21/chartex" xmlns:cx3="http://schemas.microsoft.com/office/drawing/2016/5/9/chartex" xmlns:cx4="http://schemas.microsoft.com/office/drawing/2016/5/10/chartex" xmlns:cx5="http://schemas.microsoft.com/office/drawing/2016/5/11/chartex" xmlns:cx6="http://schemas.microsoft.com/office/drawing/2016/5/12/chartex" xmlns:cx7="http://schemas.microsoft.com/office/drawing/2016/5/13/chartex" xmlns:cx8="http://schemas.microsoft.com/office/drawing/2016/5/14/chartex" xmlns:mc="http://schemas.openxmlformats.org/markup-compatibility/2006" xmlns:aink="http://schemas.microsoft.com/office/drawing/2016/ink" xmlns:am3d="http://schemas.microsoft.com/office/drawing/2017/model3d" xmlns:o="urn:schemas-microsoft-com:office:office" xmlns:r="http://schemas.openxmlformats.org/officeDocument/2006/relationships" xmlns:m="http://schemas.openxmlformats.org/officeDocument/2006/math" xmlns:v="urn:schemas-microsoft-com:vml" xmlns:wp14="http://schemas.microsoft.com/office/word/2010/wordprocessingDrawing" xmlns:wp="http://schemas.openxmlformats.org/drawingml/2006/wordprocessingDrawing" xmlns:w10="urn:schemas-microsoft-com:office:word" xmlns:w="http://schemas.openxmlformats.org/wordprocessingml/2006/main" xmlns:w14="http://schemas.microsoft.com/office/word/2010/wordml" xmlns:w15="http://schemas.microsoft.com/office/word/2012/wordml" xmlns:w16cid="http://schemas.microsoft.com/office/word/2016/wordml/cid" xmlns:w16se="http://schemas.microsoft.com/office/word/2015/wordml/symex" xmlns:wpg="http://schemas.microsoft.com/office/word/2010/wordprocessingGroup" xmlns:wpi="http://schemas.microsoft.com/office/word/2010/wordprocessingInk" xmlns:wne="http://schemas.microsoft.com/office/word/2006/wordml" xmlns:wps="http://schemas.microsoft.com/office/word/2010/wordprocessingShape" mc:Ignorable="w14 w15 w16se w16cid wp14">
   <w:body>
+    <w:p>
+      <w:pPr>
+        <w:pStyle w:val="Title"/>
+      </w:pPr>
+      <w:bookmarkStart w:id="0" w:name="_Hlk137041376"/>
+      <w:bookmarkEnd w:id="0"/>
+      <w:r>
+        <w:t xml:space="preserve">User guide – </w:t>
+      </w:r>
+      <w:r>
+        <w:t>Deconvolving</w:t>
+      </w:r>
+      <w:r>
+        <w:t xml:space="preserve"> dOPM data using the ImageJ Multi-View Reconstruction (MVR) plugin</w:t>
+      </w:r>
+    </w:p>
+    <w:p/>
+    <w:p>
+      <w:r>
+        <w:t>Hugh Sparks and Chris Dunsby</w:t>
+      </w:r>
+    </w:p>
+    <w:p>
+      <w:r>
+        <w:t>v1.00</w:t>
+      </w:r>
+    </w:p>
+    <w:p>
+      <w:r>
+        <w:t>13</w:t>
+      </w:r>
+      <w:r>
+        <w:t>/06/2023</w:t>
+      </w:r>
+    </w:p>
     <w:p>
       <w:pPr>
         <w:pStyle w:val="Heading1"/>
@@ -9,6 +44,13 @@
     </w:p>
     <w:sdt>
       <w:sdtPr>
+        <w:rPr>
+          <w:rFonts w:asciiTheme="minorHAnsi" w:eastAsiaTheme="minorHAnsi" w:hAnsiTheme="minorHAnsi" w:cstheme="minorBidi"/>
+          <w:color w:val="auto"/>
+          <w:sz w:val="22"/>
+          <w:szCs w:val="22"/>
+          <w:lang w:val="en-GB"/>
+        </w:rPr>
         <w:id w:val="507488583"/>
         <w:docPartObj>
           <w:docPartGallery w:val="Table of Contents"/>
@@ -17,14 +59,9 @@
       </w:sdtPr>
       <w:sdtEndPr>
         <w:rPr>
-          <w:rFonts w:asciiTheme="minorHAnsi" w:eastAsiaTheme="minorHAnsi" w:hAnsiTheme="minorHAnsi" w:cstheme="minorBidi"/>
           <w:b/>
           <w:bCs/>
           <w:noProof/>
-          <w:color w:val="auto"/>
-          <w:sz w:val="22"/>
-          <w:szCs w:val="22"/>
-          <w:lang w:val="en-GB"/>
         </w:rPr>
       </w:sdtEndPr>
       <w:sdtContent>
@@ -467,23 +504,61 @@
     </w:sdt>
     <w:p>
       <w:pPr>
+        <w:rPr>
+          <w:ins w:id="1" w:author="Dunsby, Christopher W" w:date="2023-06-13T11:49:00Z"/>
+        </w:rPr>
+      </w:pPr>
+      <w:bookmarkStart w:id="2" w:name="_Toc137506583"/>
+      <w:ins w:id="3" w:author="Dunsby, Christopher W" w:date="2023-06-13T11:49:00Z">
+        <w:r>
+          <w:br w:type="page"/>
+        </w:r>
+      </w:ins>
+    </w:p>
+    <w:p>
+      <w:pPr>
         <w:pStyle w:val="Heading1"/>
       </w:pPr>
-      <w:bookmarkStart w:id="0" w:name="_Toc137506583"/>
-      <w:r>
+      <w:r>
+        <w:lastRenderedPageBreak/>
         <w:t>Introduction</w:t>
       </w:r>
-      <w:bookmarkEnd w:id="0"/>
-    </w:p>
-    <w:p>
-      <w:pPr>
-        <w:spacing w:before="240"/>
-      </w:pPr>
-      <w:r>
-        <w:t xml:space="preserve">The </w:t>
-      </w:r>
-      <w:r>
-        <w:t>guide covers the use of iterative multi-view deconvolution of</w:t>
+      <w:bookmarkEnd w:id="2"/>
+    </w:p>
+    <w:p>
+      <w:pPr>
+        <w:pPrChange w:id="4" w:author="Dunsby, Christopher W" w:date="2023-06-13T11:50:00Z">
+          <w:pPr>
+            <w:spacing w:before="240"/>
+          </w:pPr>
+        </w:pPrChange>
+      </w:pPr>
+      <w:r>
+        <w:t>Th</w:t>
+      </w:r>
+      <w:ins w:id="5" w:author="Dunsby, Christopher W" w:date="2023-06-13T11:48:00Z">
+        <w:r>
+          <w:t>is</w:t>
+        </w:r>
+      </w:ins>
+      <w:del w:id="6" w:author="Dunsby, Christopher W" w:date="2023-06-13T11:48:00Z">
+        <w:r>
+          <w:delText>e</w:delText>
+        </w:r>
+      </w:del>
+      <w:r>
+        <w:t xml:space="preserve"> </w:t>
+      </w:r>
+      <w:r>
+        <w:t xml:space="preserve">guide covers </w:t>
+      </w:r>
+      <w:del w:id="7" w:author="Dunsby, Christopher W" w:date="2023-06-13T11:49:00Z">
+        <w:r>
+          <w:delText xml:space="preserve">the use of </w:delText>
+        </w:r>
+      </w:del>
+      <w:r>
+        <w:t>iterative multi-view deconvolution of</w:t>
       </w:r>
       <w:r>
         <w:t xml:space="preserve"> dual-view oblique plane microscop</w:t>
@@ -513,10 +588,42 @@
         <w:t xml:space="preserve">n </w:t>
       </w:r>
       <w:r>
-        <w:t>MVR dataset which includes affine transformations on the raw data</w:t>
-      </w:r>
-      <w:r>
-        <w:t xml:space="preserve"> in order to deskew and coregister the dual-view raw dOPM data. </w:t>
+        <w:t>MVR dataset</w:t>
+      </w:r>
+      <w:ins w:id="8" w:author="Dunsby, Christopher W" w:date="2023-06-13T11:50:00Z">
+        <w:r>
+          <w:t>,</w:t>
+        </w:r>
+      </w:ins>
+      <w:r>
+        <w:t xml:space="preserve"> which includes </w:t>
+      </w:r>
+      <w:ins w:id="9" w:author="Dunsby, Christopher W" w:date="2023-06-13T11:50:00Z">
+        <w:r>
+          <w:t xml:space="preserve">determining the </w:t>
+        </w:r>
+      </w:ins>
+      <w:r>
+        <w:t>affine transformations on the raw data</w:t>
+      </w:r>
+      <w:r>
+        <w:t xml:space="preserve"> in order to </w:t>
+      </w:r>
+      <w:proofErr w:type="spellStart"/>
+      <w:r>
+        <w:t>deskew</w:t>
+      </w:r>
+      <w:proofErr w:type="spellEnd"/>
+      <w:r>
+        <w:t xml:space="preserve"> and </w:t>
+      </w:r>
+      <w:proofErr w:type="spellStart"/>
+      <w:r>
+        <w:t>coregister</w:t>
+      </w:r>
+      <w:proofErr w:type="spellEnd"/>
+      <w:r>
+        <w:t xml:space="preserve"> the dual-view raw dOPM data. </w:t>
       </w:r>
       <w:r>
         <w:t>To prepare the MVR dOPM dataset follow the ‘</w:t>
@@ -525,16 +632,38 @@
         <w:t>Reslice_dOPM_data_ImageJ_MVR_plugin.docx</w:t>
       </w:r>
       <w:r>
-        <w:t xml:space="preserve">’ guide up to step 9. </w:t>
-      </w:r>
-    </w:p>
-    <w:p>
-      <w:pPr>
-        <w:spacing w:after="0"/>
-      </w:pPr>
-      <w:r>
-        <w:t xml:space="preserve">The paper describing the dOPM setup can be found here: </w:t>
-      </w:r>
+        <w:t>’ guide up to step 9.</w:t>
+      </w:r>
+      <w:del w:id="10" w:author="Dunsby, Christopher W" w:date="2023-06-13T11:50:00Z">
+        <w:r>
+          <w:delText xml:space="preserve"> </w:delText>
+        </w:r>
+      </w:del>
+    </w:p>
+    <w:p>
+      <w:pPr>
+        <w:rPr>
+          <w:del w:id="11" w:author="Dunsby, Christopher W" w:date="2023-06-13T11:50:00Z"/>
+        </w:rPr>
+        <w:pPrChange w:id="12" w:author="Dunsby, Christopher W" w:date="2023-06-13T11:51:00Z">
+          <w:pPr>
+            <w:spacing w:after="0"/>
+          </w:pPr>
+        </w:pPrChange>
+      </w:pPr>
+      <w:r>
+        <w:t>The paper describing the dOPM setup can be found here</w:t>
+      </w:r>
+      <w:ins w:id="13" w:author="Dunsby, Christopher W" w:date="2023-06-13T11:50:00Z">
+        <w:r>
+          <w:t xml:space="preserve">: </w:t>
+        </w:r>
+      </w:ins>
+      <w:del w:id="14" w:author="Dunsby, Christopher W" w:date="2023-06-13T11:50:00Z">
+        <w:r>
+          <w:delText xml:space="preserve">: </w:delText>
+        </w:r>
+      </w:del>
     </w:p>
     <w:p>
       <w:hyperlink r:id="rId6" w:history="1">
@@ -571,16 +700,114 @@
         </w:r>
       </w:hyperlink>
       <w:r>
-        <w:t xml:space="preserve">. This guide is therefor not needed to understand how to use this MVR plugin as its own documentation can be used. </w:t>
-      </w:r>
-    </w:p>
-    <w:p>
-      <w:pPr>
-        <w:spacing w:before="240" w:after="0"/>
-      </w:pPr>
-      <w:r>
-        <w:t>The MVR plugin uses the deconvolution as outlined in the wiki:</w:t>
-      </w:r>
+        <w:t>. This guide is therefor</w:t>
+      </w:r>
+      <w:ins w:id="15" w:author="Dunsby, Christopher W" w:date="2023-06-13T11:51:00Z">
+        <w:r>
+          <w:t>e</w:t>
+        </w:r>
+      </w:ins>
+      <w:r>
+        <w:t xml:space="preserve"> not </w:t>
+      </w:r>
+      <w:del w:id="16" w:author="Dunsby, Christopher W" w:date="2023-06-13T11:51:00Z">
+        <w:r>
+          <w:delText xml:space="preserve">needed </w:delText>
+        </w:r>
+      </w:del>
+      <w:ins w:id="17" w:author="Dunsby, Christopher W" w:date="2023-06-13T11:51:00Z">
+        <w:r>
+          <w:t xml:space="preserve">intended </w:t>
+        </w:r>
+      </w:ins>
+      <w:r>
+        <w:t xml:space="preserve">to </w:t>
+      </w:r>
+      <w:del w:id="18" w:author="Dunsby, Christopher W" w:date="2023-06-13T11:51:00Z">
+        <w:r>
+          <w:delText xml:space="preserve">understand </w:delText>
+        </w:r>
+      </w:del>
+      <w:ins w:id="19" w:author="Dunsby, Christopher W" w:date="2023-06-13T11:51:00Z">
+        <w:r>
+          <w:t xml:space="preserve">describe </w:t>
+        </w:r>
+      </w:ins>
+      <w:r>
+        <w:t>how to use th</w:t>
+      </w:r>
+      <w:ins w:id="20" w:author="Dunsby, Christopher W" w:date="2023-06-13T11:51:00Z">
+        <w:r>
+          <w:t>e</w:t>
+        </w:r>
+      </w:ins>
+      <w:del w:id="21" w:author="Dunsby, Christopher W" w:date="2023-06-13T11:51:00Z">
+        <w:r>
+          <w:delText>is</w:delText>
+        </w:r>
+      </w:del>
+      <w:r>
+        <w:t xml:space="preserve"> MVR plugin</w:t>
+      </w:r>
+      <w:ins w:id="22" w:author="Dunsby, Christopher W" w:date="2023-06-13T11:51:00Z">
+        <w:r>
+          <w:t>, a</w:t>
+        </w:r>
+      </w:ins>
+      <w:ins w:id="23" w:author="Dunsby, Christopher W" w:date="2023-06-13T11:52:00Z">
+        <w:r>
+          <w:t xml:space="preserve">s this is described in </w:t>
+        </w:r>
+      </w:ins>
+      <w:del w:id="24" w:author="Dunsby, Christopher W" w:date="2023-06-13T11:52:00Z">
+        <w:r>
+          <w:delText xml:space="preserve"> as </w:delText>
+        </w:r>
+      </w:del>
+      <w:r>
+        <w:t>its own documentation</w:t>
+      </w:r>
+      <w:del w:id="25" w:author="Dunsby, Christopher W" w:date="2023-06-13T11:52:00Z">
+        <w:r>
+          <w:delText xml:space="preserve"> can be used</w:delText>
+        </w:r>
+      </w:del>
+      <w:r>
+        <w:t>.</w:t>
+      </w:r>
+      <w:del w:id="26" w:author="Dunsby, Christopher W" w:date="2023-06-13T11:52:00Z">
+        <w:r>
+          <w:delText xml:space="preserve"> </w:delText>
+        </w:r>
+      </w:del>
+    </w:p>
+    <w:p>
+      <w:pPr>
+        <w:rPr>
+          <w:del w:id="27" w:author="Dunsby, Christopher W" w:date="2023-06-13T11:53:00Z"/>
+        </w:rPr>
+        <w:pPrChange w:id="28" w:author="Dunsby, Christopher W" w:date="2023-06-13T11:53:00Z">
+          <w:pPr>
+            <w:spacing w:before="240" w:after="0"/>
+          </w:pPr>
+        </w:pPrChange>
+      </w:pPr>
+      <w:r>
+        <w:t xml:space="preserve">The MVR plugin uses the deconvolution as outlined in the </w:t>
+      </w:r>
+      <w:ins w:id="29" w:author="Dunsby, Christopher W" w:date="2023-06-13T11:52:00Z">
+        <w:r>
+          <w:t xml:space="preserve">MVR </w:t>
+        </w:r>
+      </w:ins>
+      <w:r>
+        <w:t>wiki:</w:t>
+      </w:r>
+      <w:ins w:id="30" w:author="Dunsby, Christopher W" w:date="2023-06-13T11:53:00Z">
+        <w:r>
+          <w:t xml:space="preserve"> </w:t>
+        </w:r>
+      </w:ins>
     </w:p>
     <w:p>
       <w:hyperlink r:id="rId8" w:history="1">
@@ -594,10 +821,35 @@
     </w:p>
     <w:p>
       <w:pPr>
-        <w:spacing w:after="0"/>
-      </w:pPr>
-      <w:r>
-        <w:t xml:space="preserve"> The deconvolution algorithms within are described in this paper:</w:t>
+        <w:rPr>
+          <w:del w:id="31" w:author="Dunsby, Christopher W" w:date="2023-06-13T11:52:00Z"/>
+        </w:rPr>
+        <w:pPrChange w:id="32" w:author="Dunsby, Christopher W" w:date="2023-06-13T11:53:00Z">
+          <w:pPr>
+            <w:spacing w:after="0"/>
+          </w:pPr>
+        </w:pPrChange>
+      </w:pPr>
+      <w:del w:id="33" w:author="Dunsby, Christopher W" w:date="2023-06-13T11:52:00Z">
+        <w:r>
+          <w:delText xml:space="preserve"> </w:delText>
+        </w:r>
+      </w:del>
+      <w:r>
+        <w:t xml:space="preserve">The deconvolution algorithms </w:t>
+      </w:r>
+      <w:del w:id="34" w:author="Dunsby, Christopher W" w:date="2023-06-13T11:52:00Z">
+        <w:r>
+          <w:delText xml:space="preserve">within </w:delText>
+        </w:r>
+      </w:del>
+      <w:ins w:id="35" w:author="Dunsby, Christopher W" w:date="2023-06-13T11:52:00Z">
+        <w:r>
+          <w:t xml:space="preserve">used by the MVR plugin </w:t>
+        </w:r>
+      </w:ins>
+      <w:r>
+        <w:t>are described in this paper:</w:t>
       </w:r>
     </w:p>
     <w:p>
@@ -618,19 +870,79 @@
     </w:p>
     <w:p>
       <w:r>
-        <w:t>Unlike the other guide ‘</w:t>
+        <w:t xml:space="preserve">Unlike the </w:t>
+      </w:r>
+      <w:del w:id="36" w:author="Dunsby, Christopher W" w:date="2023-06-13T11:53:00Z">
+        <w:r>
+          <w:delText xml:space="preserve">other </w:delText>
+        </w:r>
+      </w:del>
+      <w:r>
+        <w:t xml:space="preserve">guide </w:t>
+      </w:r>
+      <w:ins w:id="37" w:author="Dunsby, Christopher W" w:date="2023-06-13T11:53:00Z">
+        <w:r>
+          <w:t xml:space="preserve">on </w:t>
+        </w:r>
+        <w:proofErr w:type="spellStart"/>
+        <w:r>
+          <w:t>reslicing</w:t>
+        </w:r>
+        <w:proofErr w:type="spellEnd"/>
+        <w:r>
+          <w:t xml:space="preserve"> dOPM data, </w:t>
+        </w:r>
+      </w:ins>
+      <w:r>
+        <w:t>‘</w:t>
       </w:r>
       <w:r>
         <w:t>Reslice_dOPM_data_ImageJ_MVR_plugin.docx</w:t>
       </w:r>
       <w:r>
-        <w:t xml:space="preserve">’ where MVR batch processing commands in ImageJ Python scripts </w:t>
-      </w:r>
-      <w:r>
-        <w:t>are used to</w:t>
-      </w:r>
-      <w:r>
-        <w:t xml:space="preserve"> generate GUI dialog boxes to prompt user interaction (</w:t>
+        <w:t>’</w:t>
+      </w:r>
+      <w:ins w:id="38" w:author="Dunsby, Christopher W" w:date="2023-06-13T11:53:00Z">
+        <w:r>
+          <w:t>,</w:t>
+        </w:r>
+      </w:ins>
+      <w:r>
+        <w:t xml:space="preserve"> where MVR batch processing commands </w:t>
+      </w:r>
+      <w:del w:id="39" w:author="Dunsby, Christopher W" w:date="2023-06-13T11:53:00Z">
+        <w:r>
+          <w:delText xml:space="preserve">in </w:delText>
+        </w:r>
+      </w:del>
+      <w:ins w:id="40" w:author="Dunsby, Christopher W" w:date="2023-06-13T11:53:00Z">
+        <w:r>
+          <w:t xml:space="preserve">are called from </w:t>
+        </w:r>
+      </w:ins>
+      <w:r>
+        <w:t xml:space="preserve">ImageJ Python scripts </w:t>
+      </w:r>
+      <w:del w:id="41" w:author="Dunsby, Christopher W" w:date="2023-06-13T11:54:00Z">
+        <w:r>
+          <w:delText xml:space="preserve">are </w:delText>
+        </w:r>
+      </w:del>
+      <w:ins w:id="42" w:author="Dunsby, Christopher W" w:date="2023-06-13T11:54:00Z">
+        <w:r>
+          <w:t>that use</w:t>
+        </w:r>
+      </w:ins>
+      <w:del w:id="43" w:author="Dunsby, Christopher W" w:date="2023-06-13T11:54:00Z">
+        <w:r>
+          <w:delText>used to</w:delText>
+        </w:r>
+        <w:r>
+          <w:delText xml:space="preserve"> generate</w:delText>
+        </w:r>
+      </w:del>
+      <w:r>
+        <w:t xml:space="preserve"> GUI dialog boxes to prompt user interaction (</w:t>
       </w:r>
       <w:hyperlink r:id="rId10" w:history="1">
         <w:r>
@@ -641,18 +953,44 @@
         </w:r>
       </w:hyperlink>
       <w:r>
-        <w:t xml:space="preserve">), this guide involves only using MVR plugins tools directly. </w:t>
-      </w:r>
-    </w:p>
-    <w:p>
-      <w:r>
-        <w:t>Note: all of the steps belo</w:t>
+        <w:t>), this guide involves only using MVR plugins tools directly.</w:t>
+      </w:r>
+      <w:del w:id="44" w:author="Dunsby, Christopher W" w:date="2023-06-13T11:54:00Z">
+        <w:r>
+          <w:delText xml:space="preserve"> </w:delText>
+        </w:r>
+      </w:del>
+    </w:p>
+    <w:p>
+      <w:r>
+        <w:t xml:space="preserve">Note: </w:t>
+      </w:r>
+      <w:ins w:id="45" w:author="Dunsby, Christopher W" w:date="2023-06-13T13:15:00Z">
+        <w:r>
+          <w:t>a</w:t>
+        </w:r>
+      </w:ins>
+      <w:del w:id="46" w:author="Dunsby, Christopher W" w:date="2023-06-13T11:54:00Z">
+        <w:r>
+          <w:delText>a</w:delText>
+        </w:r>
+      </w:del>
+      <w:r>
+        <w:t>ll of the steps belo</w:t>
       </w:r>
       <w:r>
         <w:t>w</w:t>
       </w:r>
       <w:r>
-        <w:t xml:space="preserve"> can be carried out purely using MVR batch processing commands which allows you to do everything with scripts and avoid using </w:t>
+        <w:t xml:space="preserve"> can be carried out purely using MVR batch processing commands</w:t>
+      </w:r>
+      <w:ins w:id="47" w:author="Dunsby, Christopher W" w:date="2023-06-13T11:54:00Z">
+        <w:r>
+          <w:t>,</w:t>
+        </w:r>
+      </w:ins>
+      <w:r>
+        <w:t xml:space="preserve"> which allows you to do everything with scripts and avoid using </w:t>
       </w:r>
       <w:r>
         <w:t xml:space="preserve">the MVR applications </w:t>
@@ -661,7 +999,33 @@
         <w:t>GUIs and dialog boxes</w:t>
       </w:r>
       <w:r>
-        <w:t xml:space="preserve"> - for  example, to</w:t>
+        <w:t xml:space="preserve"> </w:t>
+      </w:r>
+      <w:del w:id="48" w:author="Dunsby, Christopher W" w:date="2023-06-13T11:54:00Z">
+        <w:r>
+          <w:delText>-</w:delText>
+        </w:r>
+      </w:del>
+      <w:ins w:id="49" w:author="Dunsby, Christopher W" w:date="2023-06-13T11:54:00Z">
+        <w:r>
+          <w:t>–</w:t>
+        </w:r>
+      </w:ins>
+      <w:r>
+        <w:t xml:space="preserve"> for</w:t>
+      </w:r>
+      <w:ins w:id="50" w:author="Dunsby, Christopher W" w:date="2023-06-13T11:54:00Z">
+        <w:r>
+          <w:t xml:space="preserve"> </w:t>
+        </w:r>
+      </w:ins>
+      <w:del w:id="51" w:author="Dunsby, Christopher W" w:date="2023-06-13T11:54:00Z">
+        <w:r>
+          <w:delText xml:space="preserve">  </w:delText>
+        </w:r>
+      </w:del>
+      <w:r>
+        <w:t>example, to</w:t>
       </w:r>
       <w:r>
         <w:t xml:space="preserve"> carrying out deconvolution on large datasets. This guide is for </w:t>
@@ -680,17 +1044,40 @@
       <w:pPr>
         <w:pStyle w:val="Heading1"/>
       </w:pPr>
-      <w:bookmarkStart w:id="1" w:name="_Toc137506584"/>
+      <w:bookmarkStart w:id="52" w:name="_Toc137506584"/>
       <w:r>
         <w:t>Step 0</w:t>
       </w:r>
       <w:r>
-        <w:t xml:space="preserve"> – complete steps 1-9 in</w:t>
-      </w:r>
-      <w:bookmarkEnd w:id="1"/>
+        <w:t xml:space="preserve"> – </w:t>
+      </w:r>
+      <w:ins w:id="53" w:author="Dunsby, Christopher W" w:date="2023-06-13T11:55:00Z">
+        <w:r>
+          <w:t>C</w:t>
+        </w:r>
+      </w:ins>
+      <w:del w:id="54" w:author="Dunsby, Christopher W" w:date="2023-06-13T11:55:00Z">
+        <w:r>
+          <w:delText>c</w:delText>
+        </w:r>
+      </w:del>
+      <w:r>
+        <w:t>omplete steps 1-9 in</w:t>
+      </w:r>
+      <w:bookmarkEnd w:id="52"/>
       <w:r>
         <w:t xml:space="preserve"> </w:t>
       </w:r>
+      <w:ins w:id="55" w:author="Dunsby, Christopher W" w:date="2023-06-13T11:55:00Z">
+        <w:r>
+          <w:t xml:space="preserve">the </w:t>
+        </w:r>
+        <w:proofErr w:type="spellStart"/>
+        <w:r>
+          <w:t>Reslice_dOPM_data_ImageJ_MVR_plugin</w:t>
+        </w:r>
+      </w:ins>
+      <w:proofErr w:type="spellEnd"/>
     </w:p>
     <w:p>
       <w:r>
@@ -709,11 +1096,7 @@
         <w:t xml:space="preserve"> and ImageJ</w:t>
       </w:r>
       <w:r>
-        <w:t xml:space="preserve"> version used in this other guide and the tasks here assume you have </w:t>
-      </w:r>
-      <w:r>
-        <w:lastRenderedPageBreak/>
-        <w:t>downloaded these files and prepared the data up to step 9.</w:t>
+        <w:t xml:space="preserve"> version used in this other guide and the tasks here assume you have downloaded these files and prepared the data up to step 9.</w:t>
       </w:r>
       <w:r>
         <w:t xml:space="preserve"> You are going to make use of the same MVR datasets from this previous guide.</w:t>
@@ -723,16 +1106,29 @@
       <w:pPr>
         <w:pStyle w:val="Heading1"/>
       </w:pPr>
-      <w:bookmarkStart w:id="2" w:name="_Hlk137485826"/>
-      <w:bookmarkStart w:id="3" w:name="_Toc137506585"/>
-      <w:r>
-        <w:t xml:space="preserve">Step 1 – inspect </w:t>
-      </w:r>
-      <w:bookmarkEnd w:id="2"/>
+      <w:bookmarkStart w:id="56" w:name="_Hlk137485826"/>
+      <w:bookmarkStart w:id="57" w:name="_Toc137506585"/>
+      <w:r>
+        <w:t xml:space="preserve">Step 1 – </w:t>
+      </w:r>
+      <w:ins w:id="58" w:author="Dunsby, Christopher W" w:date="2023-06-13T13:14:00Z">
+        <w:r>
+          <w:t>I</w:t>
+        </w:r>
+      </w:ins>
+      <w:del w:id="59" w:author="Dunsby, Christopher W" w:date="2023-06-13T13:14:00Z">
+        <w:r>
+          <w:delText>i</w:delText>
+        </w:r>
+      </w:del>
+      <w:r>
+        <w:t xml:space="preserve">nspect </w:t>
+      </w:r>
+      <w:bookmarkEnd w:id="56"/>
       <w:r>
         <w:t>demo sample and bead datasets</w:t>
       </w:r>
-      <w:bookmarkEnd w:id="3"/>
+      <w:bookmarkEnd w:id="57"/>
     </w:p>
     <w:p>
       <w:pPr>
@@ -743,7 +1139,46 @@
         </w:numPr>
       </w:pPr>
       <w:r>
-        <w:t>In the other guide you will have practiced making an MVR dataset. In total you would have made an MVR data set of fluorescent beads in 3D suspended in agarose and another dataset of a biological sample - an organoid</w:t>
+        <w:t xml:space="preserve">In the </w:t>
+      </w:r>
+      <w:proofErr w:type="spellStart"/>
+      <w:ins w:id="60" w:author="Dunsby, Christopher W" w:date="2023-06-13T11:55:00Z">
+        <w:r>
+          <w:t>Reslice_dOPM_data_ImageJ_MVR_plugin</w:t>
+        </w:r>
+        <w:proofErr w:type="spellEnd"/>
+        <w:r>
+          <w:t xml:space="preserve"> </w:t>
+        </w:r>
+      </w:ins>
+      <w:del w:id="61" w:author="Dunsby, Christopher W" w:date="2023-06-13T11:55:00Z">
+        <w:r>
+          <w:delText xml:space="preserve">other </w:delText>
+        </w:r>
+      </w:del>
+      <w:r>
+        <w:t>guide</w:t>
+      </w:r>
+      <w:ins w:id="62" w:author="Dunsby, Christopher W" w:date="2023-06-13T11:55:00Z">
+        <w:r>
+          <w:t>,</w:t>
+        </w:r>
+      </w:ins>
+      <w:r>
+        <w:t xml:space="preserve"> you will have practiced making an MVR dataset. </w:t>
+      </w:r>
+      <w:del w:id="63" w:author="Dunsby, Christopher W" w:date="2023-06-13T11:56:00Z">
+        <w:r>
+          <w:delText>In total</w:delText>
+        </w:r>
+      </w:del>
+      <w:ins w:id="64" w:author="Dunsby, Christopher W" w:date="2023-06-13T11:56:00Z">
+        <w:r>
+          <w:t>Overall,</w:t>
+        </w:r>
+      </w:ins>
+      <w:r>
+        <w:t xml:space="preserve"> you would have made an MVR data set of fluorescent beads in 3D suspended in agarose and another dataset of a biological sample - an organoid</w:t>
       </w:r>
       <w:r>
         <w:t xml:space="preserve"> with three fluorescent labels</w:t>
@@ -770,14 +1205,112 @@
         </w:numPr>
       </w:pPr>
       <w:r>
-        <w:t>Each MVR dataset generated consists of the raw data, ‘.xml’ files and some other files ‘.csv’ (the ‘.csv’ are fil</w:t>
-      </w:r>
-      <w:r>
-        <w:t>es are not part of MVR plugin instead they are extra files written by additional scripts for the dOPM specific data we work with</w:t>
-      </w:r>
-      <w:r>
-        <w:t>).</w:t>
-      </w:r>
+        <w:t>Each MVR dataset generated consists of the raw data</w:t>
+      </w:r>
+      <w:ins w:id="65" w:author="Dunsby, Christopher W" w:date="2023-06-13T11:57:00Z">
+        <w:r>
+          <w:t xml:space="preserve"> and</w:t>
+        </w:r>
+      </w:ins>
+      <w:del w:id="66" w:author="Dunsby, Christopher W" w:date="2023-06-13T11:57:00Z">
+        <w:r>
+          <w:delText>,</w:delText>
+        </w:r>
+      </w:del>
+      <w:r>
+        <w:t xml:space="preserve"> </w:t>
+      </w:r>
+      <w:del w:id="67" w:author="Dunsby, Christopher W" w:date="2023-06-13T11:57:00Z">
+        <w:r>
+          <w:delText>‘</w:delText>
+        </w:r>
+      </w:del>
+      <w:r>
+        <w:t>.xml</w:t>
+      </w:r>
+      <w:del w:id="68" w:author="Dunsby, Christopher W" w:date="2023-06-13T11:57:00Z">
+        <w:r>
+          <w:delText>’</w:delText>
+        </w:r>
+      </w:del>
+      <w:r>
+        <w:t xml:space="preserve"> files</w:t>
+      </w:r>
+      <w:ins w:id="69" w:author="Dunsby, Christopher W" w:date="2023-06-13T11:57:00Z">
+        <w:r>
+          <w:t xml:space="preserve">. </w:t>
+        </w:r>
+        <w:commentRangeStart w:id="70"/>
+        <w:commentRangeStart w:id="71"/>
+        <w:r>
+          <w:t xml:space="preserve">Additional </w:t>
+        </w:r>
+      </w:ins>
+      <w:del w:id="72" w:author="Dunsby, Christopher W" w:date="2023-06-13T11:57:00Z">
+        <w:r>
+          <w:delText xml:space="preserve"> a</w:delText>
+        </w:r>
+      </w:del>
+      <w:commentRangeEnd w:id="70"/>
+      <w:r>
+        <w:rPr>
+          <w:rStyle w:val="CommentReference"/>
+        </w:rPr>
+        <w:commentReference w:id="70"/>
+      </w:r>
+      <w:commentRangeEnd w:id="71"/>
+      <w:r>
+        <w:rPr>
+          <w:rStyle w:val="CommentReference"/>
+        </w:rPr>
+        <w:commentReference w:id="71"/>
+      </w:r>
+      <w:del w:id="73" w:author="Dunsby, Christopher W" w:date="2023-06-13T11:57:00Z">
+        <w:r>
+          <w:delText>nd some other files ‘</w:delText>
+        </w:r>
+      </w:del>
+      <w:r>
+        <w:t>.csv</w:t>
+      </w:r>
+      <w:ins w:id="74" w:author="Dunsby, Christopher W" w:date="2023-06-13T11:57:00Z">
+        <w:r>
+          <w:t xml:space="preserve"> files are produced by the dOPM </w:t>
+        </w:r>
+      </w:ins>
+      <w:ins w:id="75" w:author="Dunsby, Christopher W" w:date="2023-06-13T11:58:00Z">
+        <w:r>
+          <w:t>ImageJ Python scripts</w:t>
+        </w:r>
+      </w:ins>
+      <w:del w:id="76" w:author="Dunsby, Christopher W" w:date="2023-06-13T11:57:00Z">
+        <w:r>
+          <w:delText>’</w:delText>
+        </w:r>
+      </w:del>
+      <w:r>
+        <w:t xml:space="preserve"> </w:t>
+      </w:r>
+      <w:del w:id="77" w:author="Dunsby, Christopher W" w:date="2023-06-13T11:58:00Z">
+        <w:r>
+          <w:delText>(the ‘.csv’ are fil</w:delText>
+        </w:r>
+        <w:r>
+          <w:delText xml:space="preserve">es are </w:delText>
+        </w:r>
+        <w:r>
+          <w:lastRenderedPageBreak/>
+          <w:delText>not part of MVR plugin instead they are extra files written by additional scripts for the dOPM specific data we work with</w:delText>
+        </w:r>
+        <w:r>
+          <w:delText>).</w:delText>
+        </w:r>
+      </w:del>
+      <w:ins w:id="78" w:author="Dunsby, Christopher W" w:date="2023-06-13T11:58:00Z">
+        <w:r>
+          <w:t>and are specific to the dOPM data.</w:t>
+        </w:r>
+      </w:ins>
     </w:p>
     <w:p>
       <w:pPr>
@@ -788,11 +1321,133 @@
         </w:numPr>
       </w:pPr>
       <w:r>
-        <w:t>The screenshot below shows the folder structure for the sample data. For the bead data the folder structure automatically includes a subfolder named ‘hdf5’ which contains a version where the raw data has been converted to the hierarchical ‘.hdf5’ data format for fast 3D viewing with the ‘Bigdataviewer’ tool that is available within the MVR ImageJ plugin</w:t>
-      </w:r>
-      <w:r>
-        <w:t xml:space="preserve"> – see the other guide this guide refers to and the ImageJ and MVR wiki pages listed above and in this other guide.</w:t>
-      </w:r>
+        <w:t xml:space="preserve">The screenshot below shows the folder structure for the </w:t>
+      </w:r>
+      <w:commentRangeStart w:id="79"/>
+      <w:commentRangeStart w:id="80"/>
+      <w:del w:id="81" w:author="Dunsby, Christopher W" w:date="2023-06-13T12:06:00Z">
+        <w:r>
+          <w:delText xml:space="preserve">sample </w:delText>
+        </w:r>
+      </w:del>
+      <w:ins w:id="82" w:author="Dunsby, Christopher W" w:date="2023-06-13T12:06:00Z">
+        <w:r>
+          <w:t xml:space="preserve">bead </w:t>
+        </w:r>
+        <w:commentRangeEnd w:id="79"/>
+        <w:r>
+          <w:rPr>
+            <w:rStyle w:val="CommentReference"/>
+          </w:rPr>
+          <w:commentReference w:id="79"/>
+        </w:r>
+      </w:ins>
+      <w:commentRangeEnd w:id="80"/>
+      <w:r>
+        <w:rPr>
+          <w:rStyle w:val="CommentReference"/>
+        </w:rPr>
+        <w:commentReference w:id="80"/>
+      </w:r>
+      <w:r>
+        <w:t xml:space="preserve">data. </w:t>
+      </w:r>
+      <w:commentRangeStart w:id="83"/>
+      <w:commentRangeStart w:id="84"/>
+      <w:del w:id="85" w:author="Dunsby, Christopher W" w:date="2023-06-13T12:01:00Z">
+        <w:r>
+          <w:delText xml:space="preserve">For the bead data </w:delText>
+        </w:r>
+      </w:del>
+      <w:commentRangeEnd w:id="83"/>
+      <w:r>
+        <w:rPr>
+          <w:rStyle w:val="CommentReference"/>
+        </w:rPr>
+        <w:commentReference w:id="83"/>
+      </w:r>
+      <w:commentRangeEnd w:id="84"/>
+      <w:r>
+        <w:rPr>
+          <w:rStyle w:val="CommentReference"/>
+        </w:rPr>
+        <w:commentReference w:id="84"/>
+      </w:r>
+      <w:del w:id="86" w:author="Dunsby, Christopher W" w:date="2023-06-13T12:01:00Z">
+        <w:r>
+          <w:delText>t</w:delText>
+        </w:r>
+      </w:del>
+      <w:ins w:id="87" w:author="Dunsby, Christopher W" w:date="2023-06-13T12:01:00Z">
+        <w:r>
+          <w:t>T</w:t>
+        </w:r>
+      </w:ins>
+      <w:r>
+        <w:t>he folder structure automatically includes a subfolder named ‘hdf5’ which contains a version where the raw data has been converted to the hierarchical ‘.hdf5’ data format for fast 3D viewing with the ‘</w:t>
+      </w:r>
+      <w:proofErr w:type="spellStart"/>
+      <w:r>
+        <w:t>Bigdataviewer</w:t>
+      </w:r>
+      <w:proofErr w:type="spellEnd"/>
+      <w:r>
+        <w:t>’ tool that is available within the MVR ImageJ plugin</w:t>
+      </w:r>
+      <w:ins w:id="88" w:author="Dunsby, Christopher W" w:date="2023-06-13T12:03:00Z">
+        <w:r>
+          <w:t>.</w:t>
+        </w:r>
+      </w:ins>
+      <w:del w:id="89" w:author="Dunsby, Christopher W" w:date="2023-06-13T12:03:00Z">
+        <w:r>
+          <w:delText xml:space="preserve"> </w:delText>
+        </w:r>
+        <w:commentRangeStart w:id="90"/>
+        <w:commentRangeStart w:id="91"/>
+        <w:r>
+          <w:delText xml:space="preserve">– see the </w:delText>
+        </w:r>
+      </w:del>
+      <w:del w:id="92" w:author="Dunsby, Christopher W" w:date="2023-06-13T11:59:00Z">
+        <w:r>
+          <w:delText xml:space="preserve">other </w:delText>
+        </w:r>
+      </w:del>
+      <w:del w:id="93" w:author="Dunsby, Christopher W" w:date="2023-06-13T12:03:00Z">
+        <w:r>
+          <w:delText xml:space="preserve">guide this guide refers to </w:delText>
+        </w:r>
+      </w:del>
+      <w:del w:id="94" w:author="Dunsby, Christopher W" w:date="2023-06-13T11:59:00Z">
+        <w:r>
+          <w:delText xml:space="preserve">and </w:delText>
+        </w:r>
+      </w:del>
+      <w:del w:id="95" w:author="Dunsby, Christopher W" w:date="2023-06-13T12:03:00Z">
+        <w:r>
+          <w:delText>the ImageJ and MVR wiki pages listed above and in this other guide</w:delText>
+        </w:r>
+      </w:del>
+      <w:commentRangeEnd w:id="90"/>
+      <w:r>
+        <w:rPr>
+          <w:rStyle w:val="CommentReference"/>
+        </w:rPr>
+        <w:commentReference w:id="90"/>
+      </w:r>
+      <w:commentRangeEnd w:id="91"/>
+      <w:r>
+        <w:rPr>
+          <w:rStyle w:val="CommentReference"/>
+        </w:rPr>
+        <w:commentReference w:id="91"/>
+      </w:r>
+      <w:del w:id="96" w:author="Dunsby, Christopher W" w:date="2023-06-13T12:03:00Z">
+        <w:r>
+          <w:delText>.</w:delText>
+        </w:r>
+      </w:del>
     </w:p>
     <w:p>
       <w:pPr>
@@ -820,7 +1475,7 @@
                     </pic:cNvPicPr>
                   </pic:nvPicPr>
                   <pic:blipFill>
-                    <a:blip r:embed="rId11">
+                    <a:blip r:embed="rId14">
                       <a:extLst>
                         <a:ext uri="{28A0092B-C50C-407E-A947-70E740481C1C}">
                           <a14:useLocalDpi xmlns:a14="http://schemas.microsoft.com/office/drawing/2010/main" val="0"/>
@@ -858,31 +1513,101 @@
         </w:numPr>
       </w:pPr>
       <w:r>
-        <w:t>Open up the MVR bead dataset that you made with the other guide           ‘</w:t>
-      </w:r>
-      <w:r>
-        <w:t>Reslice_dOPM_data_ImageJ_MVR_plugin.docx</w:t>
-      </w:r>
-      <w:r>
-        <w:t>’</w:t>
-      </w:r>
-      <w:r>
-        <w:t xml:space="preserve"> up to s</w:t>
+        <w:t xml:space="preserve">Open up the MVR bead dataset that you made </w:t>
+      </w:r>
+      <w:del w:id="97" w:author="Dunsby, Christopher W" w:date="2023-06-13T12:04:00Z">
+        <w:r>
+          <w:delText xml:space="preserve">with </w:delText>
+        </w:r>
+      </w:del>
+      <w:ins w:id="98" w:author="Dunsby, Christopher W" w:date="2023-06-13T12:04:00Z">
+        <w:r>
+          <w:t xml:space="preserve">by following </w:t>
+        </w:r>
+      </w:ins>
+      <w:r>
+        <w:t xml:space="preserve">the </w:t>
+      </w:r>
+      <w:proofErr w:type="spellStart"/>
+      <w:ins w:id="99" w:author="Dunsby, Christopher W" w:date="2023-06-13T12:04:00Z">
+        <w:r>
+          <w:t>Reslice_dOPM_data_ImageJ_MVR_plugin</w:t>
+        </w:r>
+        <w:proofErr w:type="spellEnd"/>
+        <w:r>
+          <w:t xml:space="preserve"> </w:t>
+        </w:r>
+      </w:ins>
+      <w:del w:id="100" w:author="Dunsby, Christopher W" w:date="2023-06-13T12:04:00Z">
+        <w:r>
+          <w:delText xml:space="preserve">other </w:delText>
+        </w:r>
+      </w:del>
+      <w:r>
+        <w:t>guide</w:t>
+      </w:r>
+      <w:ins w:id="101" w:author="Dunsby, Christopher W" w:date="2023-06-13T12:05:00Z">
+        <w:r>
+          <w:t xml:space="preserve"> </w:t>
+        </w:r>
+      </w:ins>
+      <w:del w:id="102" w:author="Dunsby, Christopher W" w:date="2023-06-13T12:05:00Z">
+        <w:r>
+          <w:delText xml:space="preserve">           </w:delText>
+        </w:r>
+      </w:del>
+      <w:del w:id="103" w:author="Dunsby, Christopher W" w:date="2023-06-13T12:04:00Z">
+        <w:r>
+          <w:delText>‘</w:delText>
+        </w:r>
+        <w:r>
+          <w:delText>Reslice_dOPM_data_ImageJ_MVR_plugin.docx</w:delText>
+        </w:r>
+        <w:r>
+          <w:delText>’</w:delText>
+        </w:r>
+        <w:r>
+          <w:delText xml:space="preserve"> </w:delText>
+        </w:r>
+      </w:del>
+      <w:r>
+        <w:t>up to s</w:t>
       </w:r>
       <w:r>
         <w:t>tep 4</w:t>
       </w:r>
       <w:r>
-        <w:t xml:space="preserve"> and check that it is coregistered. Just as with the fusion work, the multi view deconvolution requires successful coregistration of the bead data to work as intended</w:t>
-      </w:r>
-      <w:r>
-        <w:t xml:space="preserve"> – read this ‘</w:t>
-      </w:r>
-      <w:r>
-        <w:t>Reslice_dOPM_data_ImageJ_MVR_plugin.docx</w:t>
-      </w:r>
-      <w:r>
-        <w:t>’ and references within for understanding.</w:t>
+        <w:t xml:space="preserve"> and check that it is co</w:t>
+      </w:r>
+      <w:ins w:id="104" w:author="Dunsby, Christopher W" w:date="2023-06-13T12:09:00Z">
+        <w:r>
+          <w:t>-</w:t>
+        </w:r>
+      </w:ins>
+      <w:r>
+        <w:t>registered. Just as with the fusion work, the multi view deconvolution requires successful co</w:t>
+      </w:r>
+      <w:ins w:id="105" w:author="Dunsby, Christopher W" w:date="2023-06-13T12:09:00Z">
+        <w:r>
+          <w:t>-</w:t>
+        </w:r>
+      </w:ins>
+      <w:r>
+        <w:t>registration of the bead data to work as intended</w:t>
+      </w:r>
+      <w:del w:id="106" w:author="Dunsby, Christopher W" w:date="2023-06-13T12:05:00Z">
+        <w:r>
+          <w:delText xml:space="preserve"> – read this ‘</w:delText>
+        </w:r>
+        <w:r>
+          <w:delText>Reslice_dOPM_data_ImageJ_MVR_plugin.docx</w:delText>
+        </w:r>
+        <w:r>
+          <w:delText>’ and references within for understanding</w:delText>
+        </w:r>
+      </w:del>
+      <w:r>
+        <w:t>.</w:t>
       </w:r>
     </w:p>
     <w:p>
@@ -912,7 +1637,7 @@
                     </pic:cNvPicPr>
                   </pic:nvPicPr>
                   <pic:blipFill>
-                    <a:blip r:embed="rId12" cstate="print">
+                    <a:blip r:embed="rId15" cstate="print">
                       <a:extLst>
                         <a:ext uri="{28A0092B-C50C-407E-A947-70E740481C1C}">
                           <a14:useLocalDpi xmlns:a14="http://schemas.microsoft.com/office/drawing/2010/main" val="0"/>
@@ -952,12 +1677,88 @@
           <w:numId w:val="2"/>
         </w:numPr>
       </w:pPr>
-      <w:r>
-        <w:t>Make sure you choose the bead dataset and the ‘hdf5’ subfolder version – i.e., not the sample dataset shown in the screenshot below</w:t>
-      </w:r>
-      <w:r>
-        <w:t xml:space="preserve"> – this ensures fast 3D viewing</w:t>
-      </w:r>
+      <w:commentRangeStart w:id="107"/>
+      <w:commentRangeStart w:id="108"/>
+      <w:r>
+        <w:t xml:space="preserve">Make sure you choose </w:t>
+      </w:r>
+      <w:del w:id="109" w:author="Dunsby, Christopher W" w:date="2023-06-13T12:07:00Z">
+        <w:r>
+          <w:delText xml:space="preserve">the bead dataset and </w:delText>
+        </w:r>
+      </w:del>
+      <w:r>
+        <w:t xml:space="preserve">the ‘hdf5’ </w:t>
+      </w:r>
+      <w:del w:id="110" w:author="Dunsby, Christopher W" w:date="2023-06-13T12:07:00Z">
+        <w:r>
+          <w:delText xml:space="preserve">subfolder </w:delText>
+        </w:r>
+      </w:del>
+      <w:r>
+        <w:t xml:space="preserve">version </w:t>
+      </w:r>
+      <w:ins w:id="111" w:author="Dunsby, Christopher W" w:date="2023-06-13T12:07:00Z">
+        <w:r>
+          <w:t xml:space="preserve">of the bead data </w:t>
+        </w:r>
+      </w:ins>
+      <w:r>
+        <w:t>–</w:t>
+      </w:r>
+      <w:commentRangeEnd w:id="107"/>
+      <w:r>
+        <w:rPr>
+          <w:rStyle w:val="CommentReference"/>
+        </w:rPr>
+        <w:commentReference w:id="107"/>
+      </w:r>
+      <w:commentRangeEnd w:id="108"/>
+      <w:r>
+        <w:rPr>
+          <w:rStyle w:val="CommentReference"/>
+        </w:rPr>
+        <w:commentReference w:id="108"/>
+      </w:r>
+      <w:r>
+        <w:t xml:space="preserve"> i.e., not the </w:t>
+      </w:r>
+      <w:del w:id="112" w:author="Dunsby, Christopher W" w:date="2023-06-13T12:07:00Z">
+        <w:r>
+          <w:delText xml:space="preserve">sample </w:delText>
+        </w:r>
+      </w:del>
+      <w:ins w:id="113" w:author="Dunsby, Christopher W" w:date="2023-06-13T12:07:00Z">
+        <w:r>
+          <w:t xml:space="preserve">raw bead </w:t>
+        </w:r>
+      </w:ins>
+      <w:r>
+        <w:t>dataset shown in the screenshot below</w:t>
+      </w:r>
+      <w:r>
+        <w:t xml:space="preserve"> – </w:t>
+      </w:r>
+      <w:ins w:id="114" w:author="Dunsby, Christopher W" w:date="2023-06-13T12:08:00Z">
+        <w:r>
+          <w:t xml:space="preserve">as </w:t>
+        </w:r>
+      </w:ins>
+      <w:r>
+        <w:t>this ensures fast 3D viewing</w:t>
+      </w:r>
+      <w:ins w:id="115" w:author="Dunsby, Christopher W" w:date="2023-06-13T12:08:00Z">
+        <w:r>
+          <w:t>.</w:t>
+        </w:r>
+      </w:ins>
+      <w:ins w:id="116" w:author="Sparks, Hugh D" w:date="2023-06-14T09:57:00Z">
+        <w:r>
+          <w:t xml:space="preserve"> </w:t>
+        </w:r>
+      </w:ins>
+      <w:bookmarkStart w:id="117" w:name="_GoBack"/>
+      <w:bookmarkEnd w:id="117"/>
     </w:p>
     <w:p>
       <w:pPr>
@@ -985,7 +1786,7 @@
                     </pic:cNvPicPr>
                   </pic:nvPicPr>
                   <pic:blipFill>
-                    <a:blip r:embed="rId13">
+                    <a:blip r:embed="rId16">
                       <a:extLst>
                         <a:ext uri="{28A0092B-C50C-407E-A947-70E740481C1C}">
                           <a14:useLocalDpi xmlns:a14="http://schemas.microsoft.com/office/drawing/2010/main" val="0"/>
@@ -1029,17 +1830,70 @@
         <w:t>You should see the following GUIs showing the dataset organisation</w:t>
       </w:r>
       <w:r>
-        <w:t xml:space="preserve"> ‘viewsetup explorer’</w:t>
-      </w:r>
-      <w:r>
-        <w:t xml:space="preserve"> and the ‘Bigdataviewer’ tool view of the coregistered bead dataset. Check that the two views are coregistered i.e. the beads from dOPM view 1&amp;2 visibly overlap. See ‘</w:t>
-      </w:r>
-      <w:r>
-        <w:t>Reslice_dOPM_data_ImageJ_MVR_plugin.docx</w:t>
-      </w:r>
-      <w:r>
-        <w:t xml:space="preserve">’ for reminder via that guides steps 1-4. </w:t>
-      </w:r>
+        <w:t xml:space="preserve"> ‘</w:t>
+      </w:r>
+      <w:proofErr w:type="spellStart"/>
+      <w:r>
+        <w:t>viewsetup</w:t>
+      </w:r>
+      <w:proofErr w:type="spellEnd"/>
+      <w:r>
+        <w:t xml:space="preserve"> explorer’</w:t>
+      </w:r>
+      <w:r>
+        <w:t xml:space="preserve"> and the ‘</w:t>
+      </w:r>
+      <w:proofErr w:type="spellStart"/>
+      <w:r>
+        <w:t>Bigdataviewer</w:t>
+      </w:r>
+      <w:proofErr w:type="spellEnd"/>
+      <w:r>
+        <w:t>’ tool view of the co</w:t>
+      </w:r>
+      <w:ins w:id="118" w:author="Dunsby, Christopher W" w:date="2023-06-13T12:09:00Z">
+        <w:r>
+          <w:t>-</w:t>
+        </w:r>
+      </w:ins>
+      <w:r>
+        <w:t>registered bead dataset. Check that the two views are co</w:t>
+      </w:r>
+      <w:ins w:id="119" w:author="Dunsby, Christopher W" w:date="2023-06-13T12:09:00Z">
+        <w:r>
+          <w:t>-</w:t>
+        </w:r>
+      </w:ins>
+      <w:r>
+        <w:t>registered</w:t>
+      </w:r>
+      <w:ins w:id="120" w:author="Dunsby, Christopher W" w:date="2023-06-13T12:08:00Z">
+        <w:r>
+          <w:t>,</w:t>
+        </w:r>
+      </w:ins>
+      <w:r>
+        <w:t xml:space="preserve"> i.e. </w:t>
+      </w:r>
+      <w:ins w:id="121" w:author="Dunsby, Christopher W" w:date="2023-06-13T12:08:00Z">
+        <w:r>
+          <w:t xml:space="preserve">that </w:t>
+        </w:r>
+      </w:ins>
+      <w:r>
+        <w:t>the beads from dOPM view 1&amp;2 visibly overlap.</w:t>
+      </w:r>
+      <w:del w:id="122" w:author="Dunsby, Christopher W" w:date="2023-06-13T12:08:00Z">
+        <w:r>
+          <w:delText xml:space="preserve"> See ‘</w:delText>
+        </w:r>
+        <w:r>
+          <w:delText>Reslice_dOPM_data_ImageJ_MVR_plugin.docx</w:delText>
+        </w:r>
+        <w:r>
+          <w:delText xml:space="preserve">’ for reminder via that guides steps 1-4. </w:delText>
+        </w:r>
+      </w:del>
     </w:p>
     <w:p>
       <w:pPr>
@@ -1068,7 +1922,7 @@
                     </pic:cNvPicPr>
                   </pic:nvPicPr>
                   <pic:blipFill>
-                    <a:blip r:embed="rId14" cstate="print">
+                    <a:blip r:embed="rId17" cstate="print">
                       <a:extLst>
                         <a:ext uri="{28A0092B-C50C-407E-A947-70E740481C1C}">
                           <a14:useLocalDpi xmlns:a14="http://schemas.microsoft.com/office/drawing/2010/main" val="0"/>
@@ -1109,18 +1963,92 @@
         </w:numPr>
       </w:pPr>
       <w:r>
-        <w:t>After confirming that bead dataset is setup and dOPM views 1&amp;2 are coregistered close down the dataset by closing the dataset viewer and the ‘Bigdataviewer’ windows of the MVR plugin in ImageJ.</w:t>
+        <w:t xml:space="preserve">After confirming that </w:t>
+      </w:r>
+      <w:ins w:id="123" w:author="Dunsby, Christopher W" w:date="2023-06-13T12:09:00Z">
+        <w:r>
+          <w:t xml:space="preserve">the </w:t>
+        </w:r>
+      </w:ins>
+      <w:r>
+        <w:t xml:space="preserve">bead dataset is setup and </w:t>
+      </w:r>
+      <w:ins w:id="124" w:author="Dunsby, Christopher W" w:date="2023-06-13T12:09:00Z">
+        <w:r>
+          <w:t xml:space="preserve">that </w:t>
+        </w:r>
+      </w:ins>
+      <w:r>
+        <w:t>dOPM views 1&amp;2 are co</w:t>
+      </w:r>
+      <w:ins w:id="125" w:author="Dunsby, Christopher W" w:date="2023-06-13T12:09:00Z">
+        <w:r>
+          <w:t>-</w:t>
+        </w:r>
+      </w:ins>
+      <w:r>
+        <w:t>registered</w:t>
+      </w:r>
+      <w:ins w:id="126" w:author="Dunsby, Christopher W" w:date="2023-06-13T12:09:00Z">
+        <w:r>
+          <w:t>,</w:t>
+        </w:r>
+      </w:ins>
+      <w:r>
+        <w:t xml:space="preserve"> </w:t>
+      </w:r>
+      <w:proofErr w:type="gramStart"/>
+      <w:r>
+        <w:t>close down</w:t>
+      </w:r>
+      <w:proofErr w:type="gramEnd"/>
+      <w:r>
+        <w:t xml:space="preserve"> the </w:t>
+      </w:r>
+      <w:ins w:id="127" w:author="Dunsby, Christopher W" w:date="2023-06-13T12:09:00Z">
+        <w:r>
+          <w:t xml:space="preserve">bead </w:t>
+        </w:r>
+      </w:ins>
+      <w:r>
+        <w:t>dataset by closing the dataset viewer and the ‘</w:t>
+      </w:r>
+      <w:proofErr w:type="spellStart"/>
+      <w:r>
+        <w:t>Bigdataviewer</w:t>
+      </w:r>
+      <w:proofErr w:type="spellEnd"/>
+      <w:r>
+        <w:t>’ windows of the MVR plugin in ImageJ.</w:t>
       </w:r>
     </w:p>
     <w:p>
       <w:pPr>
         <w:pStyle w:val="Heading1"/>
       </w:pPr>
-      <w:bookmarkStart w:id="4" w:name="_Toc137506586"/>
-      <w:r>
-        <w:t>Step 2 – extract experimentally measured point spread functions</w:t>
-      </w:r>
-      <w:bookmarkEnd w:id="4"/>
+      <w:bookmarkStart w:id="128" w:name="_Toc137506586"/>
+      <w:r>
+        <w:t xml:space="preserve">Step 2 – </w:t>
+      </w:r>
+      <w:ins w:id="129" w:author="Dunsby, Christopher W" w:date="2023-06-13T12:10:00Z">
+        <w:r>
+          <w:t>E</w:t>
+        </w:r>
+      </w:ins>
+      <w:del w:id="130" w:author="Dunsby, Christopher W" w:date="2023-06-13T12:10:00Z">
+        <w:r>
+          <w:delText>e</w:delText>
+        </w:r>
+      </w:del>
+      <w:r>
+        <w:t>xtract experimentally measured point spread functions</w:t>
+      </w:r>
+      <w:bookmarkEnd w:id="128"/>
+      <w:ins w:id="131" w:author="Dunsby, Christopher W" w:date="2023-06-13T12:10:00Z">
+        <w:r>
+          <w:t xml:space="preserve"> (PSFs)</w:t>
+        </w:r>
+      </w:ins>
     </w:p>
     <w:p>
       <w:pPr>
@@ -1130,8 +2058,94 @@
           <w:numId w:val="2"/>
         </w:numPr>
       </w:pPr>
-      <w:r>
-        <w:t>Only after locating and confirming the coregistration quality of the data proceed to this step. Here we are going to use MVR plugin to extract representative point spread functions from the dataset, for all spectral channels and both of dOPM views 1&amp;2.</w:t>
+      <w:del w:id="132" w:author="Dunsby, Christopher W" w:date="2023-06-13T12:11:00Z">
+        <w:r>
+          <w:delText xml:space="preserve">Only after locating and confirming the coregistration quality of the data </w:delText>
+        </w:r>
+      </w:del>
+      <w:ins w:id="133" w:author="Dunsby, Christopher W" w:date="2023-06-13T12:11:00Z">
+        <w:r>
+          <w:t xml:space="preserve">Step 1 must be completed before </w:t>
+        </w:r>
+      </w:ins>
+      <w:r>
+        <w:t>proceed</w:t>
+      </w:r>
+      <w:ins w:id="134" w:author="Dunsby, Christopher W" w:date="2023-06-13T12:11:00Z">
+        <w:r>
+          <w:t>ing</w:t>
+        </w:r>
+      </w:ins>
+      <w:r>
+        <w:t xml:space="preserve"> to this step. </w:t>
+      </w:r>
+      <w:del w:id="135" w:author="Dunsby, Christopher W" w:date="2023-06-13T12:11:00Z">
+        <w:r>
+          <w:delText xml:space="preserve">Here </w:delText>
+        </w:r>
+      </w:del>
+      <w:ins w:id="136" w:author="Dunsby, Christopher W" w:date="2023-06-13T12:11:00Z">
+        <w:r>
+          <w:t xml:space="preserve">In this step, </w:t>
+        </w:r>
+      </w:ins>
+      <w:del w:id="137" w:author="Dunsby, Christopher W" w:date="2023-06-13T12:11:00Z">
+        <w:r>
+          <w:delText>we are going to use</w:delText>
+        </w:r>
+      </w:del>
+      <w:ins w:id="138" w:author="Dunsby, Christopher W" w:date="2023-06-13T12:11:00Z">
+        <w:r>
+          <w:t>the</w:t>
+        </w:r>
+      </w:ins>
+      <w:r>
+        <w:t xml:space="preserve"> MVR plugin </w:t>
+      </w:r>
+      <w:ins w:id="139" w:author="Dunsby, Christopher W" w:date="2023-06-13T12:11:00Z">
+        <w:r>
+          <w:t xml:space="preserve">is used </w:t>
+        </w:r>
+      </w:ins>
+      <w:r>
+        <w:t xml:space="preserve">to extract representative point spread functions from the </w:t>
+      </w:r>
+      <w:ins w:id="140" w:author="Dunsby, Christopher W" w:date="2023-06-13T12:11:00Z">
+        <w:r>
+          <w:t xml:space="preserve">bead </w:t>
+        </w:r>
+      </w:ins>
+      <w:r>
+        <w:t>dataset</w:t>
+      </w:r>
+      <w:del w:id="141" w:author="Dunsby, Christopher W" w:date="2023-06-13T12:11:00Z">
+        <w:r>
+          <w:delText>,</w:delText>
+        </w:r>
+      </w:del>
+      <w:r>
+        <w:t xml:space="preserve"> for all spectral channels and both </w:t>
+      </w:r>
+      <w:del w:id="142" w:author="Dunsby, Christopher W" w:date="2023-06-13T12:11:00Z">
+        <w:r>
+          <w:delText xml:space="preserve">of </w:delText>
+        </w:r>
+      </w:del>
+      <w:r>
+        <w:t>dOPM view</w:t>
+      </w:r>
+      <w:ins w:id="143" w:author="Dunsby, Christopher W" w:date="2023-06-13T12:12:00Z">
+        <w:r>
+          <w:t>s</w:t>
+        </w:r>
+      </w:ins>
+      <w:del w:id="144" w:author="Dunsby, Christopher W" w:date="2023-06-13T12:12:00Z">
+        <w:r>
+          <w:delText>s 1&amp;2</w:delText>
+        </w:r>
+      </w:del>
+      <w:r>
+        <w:t>.</w:t>
       </w:r>
     </w:p>
     <w:p>
@@ -1142,8 +2156,77 @@
           <w:numId w:val="2"/>
         </w:numPr>
       </w:pPr>
-      <w:r>
-        <w:t>In this case the fluorescent bead dataset is used where the beads size is below the diffraction limited performance of the microscope. The MVR plugin has routines that automatically extract experimental PSFs based on the assumption that small bright dots in the datasets are formed by sub-diffraction scale sources of fluorescence.</w:t>
+      <w:ins w:id="145" w:author="Dunsby, Christopher W" w:date="2023-06-13T12:12:00Z">
+        <w:r>
+          <w:t>T</w:t>
+        </w:r>
+      </w:ins>
+      <w:del w:id="146" w:author="Dunsby, Christopher W" w:date="2023-06-13T12:12:00Z">
+        <w:r>
+          <w:delText>In this case t</w:delText>
+        </w:r>
+      </w:del>
+      <w:r>
+        <w:t xml:space="preserve">he fluorescent bead dataset is used </w:t>
+      </w:r>
+      <w:ins w:id="147" w:author="Dunsby, Christopher W" w:date="2023-06-13T12:12:00Z">
+        <w:r>
+          <w:t>for this</w:t>
+        </w:r>
+      </w:ins>
+      <w:ins w:id="148" w:author="Dunsby, Christopher W" w:date="2023-06-13T12:14:00Z">
+        <w:r>
+          <w:t>,</w:t>
+        </w:r>
+      </w:ins>
+      <w:ins w:id="149" w:author="Dunsby, Christopher W" w:date="2023-06-13T12:12:00Z">
+        <w:r>
+          <w:t xml:space="preserve"> </w:t>
+        </w:r>
+      </w:ins>
+      <w:ins w:id="150" w:author="Dunsby, Christopher W" w:date="2023-06-13T12:14:00Z">
+        <w:r>
+          <w:t>as</w:t>
+        </w:r>
+      </w:ins>
+      <w:ins w:id="151" w:author="Dunsby, Christopher W" w:date="2023-06-13T12:12:00Z">
+        <w:r>
+          <w:t xml:space="preserve"> </w:t>
+        </w:r>
+      </w:ins>
+      <w:del w:id="152" w:author="Dunsby, Christopher W" w:date="2023-06-13T12:12:00Z">
+        <w:r>
+          <w:delText>where t</w:delText>
+        </w:r>
+      </w:del>
+      <w:ins w:id="153" w:author="Dunsby, Christopher W" w:date="2023-06-13T12:12:00Z">
+        <w:r>
+          <w:t>t</w:t>
+        </w:r>
+      </w:ins>
+      <w:r>
+        <w:t>he bead</w:t>
+      </w:r>
+      <w:del w:id="154" w:author="Dunsby, Christopher W" w:date="2023-06-13T12:12:00Z">
+        <w:r>
+          <w:delText>s</w:delText>
+        </w:r>
+      </w:del>
+      <w:r>
+        <w:t xml:space="preserve"> size is below the diffraction</w:t>
+      </w:r>
+      <w:ins w:id="155" w:author="Dunsby, Christopher W" w:date="2023-06-13T12:12:00Z">
+        <w:r>
+          <w:t>-</w:t>
+        </w:r>
+      </w:ins>
+      <w:del w:id="156" w:author="Dunsby, Christopher W" w:date="2023-06-13T12:12:00Z">
+        <w:r>
+          <w:delText xml:space="preserve"> </w:delText>
+        </w:r>
+      </w:del>
+      <w:r>
+        <w:t>limited performance of the microscope. The MVR plugin has routines that automatically extract experimental PSFs based on the assumption that small bright dots in the datasets are formed by sub-diffraction scale sources of fluorescence.</w:t>
       </w:r>
     </w:p>
     <w:p>
@@ -1154,8 +2237,93 @@
           <w:numId w:val="2"/>
         </w:numPr>
       </w:pPr>
-      <w:r>
-        <w:t xml:space="preserve">Now from the ImageJ process tab go to the MVR path &gt; batch processing &gt; Extract PSFs. Batch processing commands are commands you can run with the MVR application tool that we were using before but this time the commands are executed without the MVR application GUI. </w:t>
+      <w:del w:id="157" w:author="Dunsby, Christopher W" w:date="2023-06-13T12:17:00Z">
+        <w:r>
+          <w:delText>Now f</w:delText>
+        </w:r>
+      </w:del>
+      <w:ins w:id="158" w:author="Dunsby, Christopher W" w:date="2023-06-13T12:17:00Z">
+        <w:r>
+          <w:t>F</w:t>
+        </w:r>
+      </w:ins>
+      <w:r>
+        <w:t xml:space="preserve">rom the ImageJ process tab </w:t>
+      </w:r>
+      <w:del w:id="159" w:author="Dunsby, Christopher W" w:date="2023-06-13T12:17:00Z">
+        <w:r>
+          <w:delText xml:space="preserve">go </w:delText>
+        </w:r>
+      </w:del>
+      <w:ins w:id="160" w:author="Dunsby, Christopher W" w:date="2023-06-13T12:17:00Z">
+        <w:r>
+          <w:t xml:space="preserve">select the option </w:t>
+        </w:r>
+      </w:ins>
+      <w:del w:id="161" w:author="Dunsby, Christopher W" w:date="2023-06-13T12:17:00Z">
+        <w:r>
+          <w:delText xml:space="preserve">to the </w:delText>
+        </w:r>
+      </w:del>
+      <w:r>
+        <w:t xml:space="preserve">MVR path &gt; batch processing &gt; Extract PSFs. </w:t>
+      </w:r>
+      <w:ins w:id="162" w:author="Dunsby, Christopher W" w:date="2023-06-13T12:14:00Z">
+        <w:r>
+          <w:t xml:space="preserve">N.B. in the </w:t>
+        </w:r>
+        <w:proofErr w:type="spellStart"/>
+        <w:r>
+          <w:t>Reslice_dOPM_data_ImageJ_MVR_plugin</w:t>
+        </w:r>
+        <w:proofErr w:type="spellEnd"/>
+        <w:r>
+          <w:t xml:space="preserve"> these </w:t>
+        </w:r>
+      </w:ins>
+      <w:del w:id="163" w:author="Dunsby, Christopher W" w:date="2023-06-13T12:14:00Z">
+        <w:r>
+          <w:delText>B</w:delText>
+        </w:r>
+      </w:del>
+      <w:ins w:id="164" w:author="Dunsby, Christopher W" w:date="2023-06-13T12:14:00Z">
+        <w:r>
+          <w:t>b</w:t>
+        </w:r>
+      </w:ins>
+      <w:r>
+        <w:t xml:space="preserve">atch processing commands </w:t>
+      </w:r>
+      <w:ins w:id="165" w:author="Dunsby, Christopher W" w:date="2023-06-13T12:14:00Z">
+        <w:r>
+          <w:t xml:space="preserve">were </w:t>
+        </w:r>
+      </w:ins>
+      <w:ins w:id="166" w:author="Dunsby, Christopher W" w:date="2023-06-13T12:17:00Z">
+        <w:r>
+          <w:t>initiated by the dOPM Python scripts; here they</w:t>
+        </w:r>
+      </w:ins>
+      <w:del w:id="167" w:author="Dunsby, Christopher W" w:date="2023-06-13T12:17:00Z">
+        <w:r>
+          <w:delText>are commands you can run with the MVR application tool that we were using before but this time the commands</w:delText>
+        </w:r>
+      </w:del>
+      <w:r>
+        <w:t xml:space="preserve"> are executed </w:t>
+      </w:r>
+      <w:del w:id="168" w:author="Dunsby, Christopher W" w:date="2023-06-13T12:18:00Z">
+        <w:r>
+          <w:delText>without the MVR application GUI</w:delText>
+        </w:r>
+      </w:del>
+      <w:ins w:id="169" w:author="Dunsby, Christopher W" w:date="2023-06-13T12:18:00Z">
+        <w:r>
+          <w:t>directly</w:t>
+        </w:r>
+      </w:ins>
+      <w:r>
+        <w:t xml:space="preserve">. </w:t>
       </w:r>
     </w:p>
     <w:p>
@@ -1167,24 +2335,130 @@
         </w:numPr>
       </w:pPr>
       <w:r>
-        <w:t xml:space="preserve">Note: by using ImageJ’s Macro recording tool these commands can be recorded and used in scripts like the ImageJ Python scripts used to make the dOPM specific </w:t>
-      </w:r>
-      <w:r>
-        <w:t>routines</w:t>
-      </w:r>
-      <w:r>
-        <w:t xml:space="preserve"> used in the other guide ‘</w:t>
-      </w:r>
-      <w:r>
-        <w:t>Reslice_dOPM_data_ImageJ_MVR_plugin.docx</w:t>
-      </w:r>
-      <w:r>
-        <w:t>’. See</w:t>
+        <w:lastRenderedPageBreak/>
+        <w:t>Note</w:t>
+      </w:r>
+      <w:ins w:id="170" w:author="Dunsby, Christopher W" w:date="2023-06-13T12:19:00Z">
+        <w:r>
+          <w:t xml:space="preserve"> for users once they are familiar w</w:t>
+        </w:r>
+      </w:ins>
+      <w:ins w:id="171" w:author="Dunsby, Christopher W" w:date="2023-06-13T12:20:00Z">
+        <w:r>
+          <w:t>ith deconvolving dOPM data: B</w:t>
+        </w:r>
+      </w:ins>
+      <w:del w:id="172" w:author="Dunsby, Christopher W" w:date="2023-06-13T12:20:00Z">
+        <w:r>
+          <w:delText>: b</w:delText>
+        </w:r>
+      </w:del>
+      <w:r>
+        <w:t>y using ImageJ’s Macro recording tool</w:t>
+      </w:r>
+      <w:ins w:id="173" w:author="Dunsby, Christopher W" w:date="2023-06-13T12:18:00Z">
+        <w:r>
+          <w:t>,</w:t>
+        </w:r>
+      </w:ins>
+      <w:r>
+        <w:t xml:space="preserve"> these commands can be recorded and used </w:t>
+      </w:r>
+      <w:del w:id="174" w:author="Dunsby, Christopher W" w:date="2023-06-13T12:18:00Z">
+        <w:r>
+          <w:delText xml:space="preserve">in </w:delText>
+        </w:r>
+      </w:del>
+      <w:ins w:id="175" w:author="Dunsby, Christopher W" w:date="2023-06-13T12:18:00Z">
+        <w:r>
+          <w:t xml:space="preserve">to develop your own </w:t>
+        </w:r>
+      </w:ins>
+      <w:r>
+        <w:t xml:space="preserve">scripts </w:t>
+      </w:r>
+      <w:del w:id="176" w:author="Dunsby, Christopher W" w:date="2023-06-13T12:20:00Z">
+        <w:r>
+          <w:delText xml:space="preserve">like </w:delText>
+        </w:r>
+      </w:del>
+      <w:ins w:id="177" w:author="Dunsby, Christopher W" w:date="2023-06-13T12:20:00Z">
+        <w:r>
+          <w:t xml:space="preserve">similar to </w:t>
+        </w:r>
+      </w:ins>
+      <w:r>
+        <w:t xml:space="preserve">the ImageJ Python </w:t>
+      </w:r>
+      <w:del w:id="178" w:author="Dunsby, Christopher W" w:date="2023-06-13T12:20:00Z">
+        <w:r>
+          <w:delText xml:space="preserve">scripts used to make the dOPM specific </w:delText>
+        </w:r>
+        <w:r>
+          <w:delText>routines</w:delText>
+        </w:r>
+        <w:r>
+          <w:delText xml:space="preserve"> </w:delText>
+        </w:r>
+      </w:del>
+      <w:del w:id="179" w:author="Dunsby, Christopher W" w:date="2023-06-13T12:18:00Z">
+        <w:r>
+          <w:delText>used in the other guide</w:delText>
+        </w:r>
+      </w:del>
+      <w:del w:id="180" w:author="Dunsby, Christopher W" w:date="2023-06-13T12:20:00Z">
+        <w:r>
+          <w:delText xml:space="preserve"> </w:delText>
+        </w:r>
+      </w:del>
+      <w:del w:id="181" w:author="Dunsby, Christopher W" w:date="2023-06-13T12:19:00Z">
+        <w:r>
+          <w:delText>‘</w:delText>
+        </w:r>
+      </w:del>
+      <w:proofErr w:type="spellStart"/>
+      <w:r>
+        <w:t>Reslice_dOPM_data_ImageJ_MVR_plugin</w:t>
+      </w:r>
+      <w:proofErr w:type="spellEnd"/>
+      <w:del w:id="182" w:author="Dunsby, Christopher W" w:date="2023-06-13T12:19:00Z">
+        <w:r>
+          <w:delText>.docx</w:delText>
+        </w:r>
+        <w:r>
+          <w:delText>’</w:delText>
+        </w:r>
+      </w:del>
+      <w:ins w:id="183" w:author="Dunsby, Christopher W" w:date="2023-06-13T12:19:00Z">
+        <w:r>
+          <w:t xml:space="preserve"> </w:t>
+        </w:r>
+      </w:ins>
+      <w:ins w:id="184" w:author="Dunsby, Christopher W" w:date="2023-06-13T12:20:00Z">
+        <w:r>
+          <w:t>script</w:t>
+        </w:r>
+      </w:ins>
+      <w:r>
+        <w:t>.</w:t>
+      </w:r>
+      <w:ins w:id="185" w:author="Dunsby, Christopher W" w:date="2023-06-13T12:19:00Z">
+        <w:r>
+          <w:t xml:space="preserve"> </w:t>
+        </w:r>
+      </w:ins>
+      <w:del w:id="186" w:author="Dunsby, Christopher W" w:date="2023-06-13T12:19:00Z">
+        <w:r>
+          <w:delText xml:space="preserve"> </w:delText>
+        </w:r>
+      </w:del>
+      <w:r>
+        <w:t>See</w:t>
       </w:r>
       <w:r>
         <w:t> </w:t>
       </w:r>
-      <w:hyperlink r:id="rId15" w:history="1">
+      <w:hyperlink r:id="rId18" w:history="1">
         <w:r>
           <w:rPr>
             <w:rStyle w:val="Hyperlink"/>
@@ -1195,19 +2469,17 @@
       <w:r>
         <w:t xml:space="preserve"> for information about ImageJ macros. </w:t>
       </w:r>
-      <w:r>
-        <w:t>However,</w:t>
-      </w:r>
-      <w:r>
-        <w:t xml:space="preserve"> this note is not important for carrying out deconvolution in this guide</w:t>
-      </w:r>
-      <w:r>
-        <w:t xml:space="preserve"> but </w:t>
-      </w:r>
-      <w:r>
-        <w:lastRenderedPageBreak/>
-        <w:t>shows that the user is free to script solutions for automation of tasks if they are familiar with ImageJ scripting.</w:t>
-      </w:r>
+      <w:del w:id="187" w:author="Dunsby, Christopher W" w:date="2023-06-13T12:19:00Z">
+        <w:r>
+          <w:delText>However,</w:delText>
+        </w:r>
+        <w:r>
+          <w:delText xml:space="preserve"> this note is not important for carrying out deconvolution in this guide</w:delText>
+        </w:r>
+        <w:r>
+          <w:delText xml:space="preserve"> but shows that the user is free to script solutions for automation of tasks if they are familiar with ImageJ scripting.</w:delText>
+        </w:r>
+      </w:del>
     </w:p>
     <w:p>
       <w:pPr>
@@ -1235,7 +2507,7 @@
                     </pic:cNvPicPr>
                   </pic:nvPicPr>
                   <pic:blipFill>
-                    <a:blip r:embed="rId16">
+                    <a:blip r:embed="rId19">
                       <a:extLst>
                         <a:ext uri="{28A0092B-C50C-407E-A947-70E740481C1C}">
                           <a14:useLocalDpi xmlns:a14="http://schemas.microsoft.com/office/drawing/2010/main" val="0"/>
@@ -1276,7 +2548,23 @@
         </w:numPr>
       </w:pPr>
       <w:r>
-        <w:t xml:space="preserve">Once clicked on ‘Extract PSFs’ the GUI ‘Select dataset for Dataset Fusion’ pops up. </w:t>
+        <w:t xml:space="preserve">Once </w:t>
+      </w:r>
+      <w:del w:id="188" w:author="Dunsby, Christopher W" w:date="2023-06-13T12:21:00Z">
+        <w:r>
+          <w:delText xml:space="preserve">clicked on </w:delText>
+        </w:r>
+      </w:del>
+      <w:r>
+        <w:t xml:space="preserve">‘Extract PSFs’ </w:t>
+      </w:r>
+      <w:ins w:id="189" w:author="Dunsby, Christopher W" w:date="2023-06-13T12:21:00Z">
+        <w:r>
+          <w:t xml:space="preserve">has been selected, then </w:t>
+        </w:r>
+      </w:ins>
+      <w:r>
+        <w:t xml:space="preserve">the GUI ‘Select dataset for Dataset Fusion’ pops up. </w:t>
       </w:r>
     </w:p>
     <w:p>
@@ -1300,17 +2588,87 @@
         </w:numPr>
       </w:pPr>
       <w:r>
-        <w:t xml:space="preserve">Ensure that ‘All xxxxxxx’ is selected for all the dimensions i.e. angle, channels etc – this is asking </w:t>
+        <w:t xml:space="preserve">Ensure that ‘All </w:t>
+      </w:r>
+      <w:proofErr w:type="spellStart"/>
+      <w:r>
+        <w:t>xxxxxxx</w:t>
+      </w:r>
+      <w:proofErr w:type="spellEnd"/>
+      <w:r>
+        <w:t xml:space="preserve">’ is selected for all the </w:t>
+      </w:r>
+      <w:del w:id="190" w:author="Dunsby, Christopher W" w:date="2023-06-13T13:00:00Z">
+        <w:r>
+          <w:delText>dimensions</w:delText>
+        </w:r>
+      </w:del>
+      <w:ins w:id="191" w:author="Dunsby, Christopher W" w:date="2023-06-13T13:00:00Z">
+        <w:r>
+          <w:t>available dimensions</w:t>
+        </w:r>
+      </w:ins>
+      <w:ins w:id="192" w:author="Dunsby, Christopher W" w:date="2023-06-13T12:21:00Z">
+        <w:r>
+          <w:t>,</w:t>
+        </w:r>
+      </w:ins>
+      <w:r>
+        <w:t xml:space="preserve"> i.e. angle, channels etc – this</w:t>
+      </w:r>
+      <w:ins w:id="193" w:author="Dunsby, Christopher W" w:date="2023-06-13T13:00:00Z">
+        <w:r>
+          <w:t xml:space="preserve"> GUI</w:t>
+        </w:r>
+      </w:ins>
+      <w:r>
+        <w:t xml:space="preserve"> is asking </w:t>
       </w:r>
       <w:r>
         <w:t>w</w:t>
       </w:r>
       <w:r>
-        <w:t>hich dimensions we want to extract experimental point spread functions</w:t>
-      </w:r>
-      <w:r>
-        <w:t xml:space="preserve"> – all of them</w:t>
-      </w:r>
+        <w:t xml:space="preserve">hich dimensions </w:t>
+      </w:r>
+      <w:del w:id="194" w:author="Dunsby, Christopher W" w:date="2023-06-13T13:00:00Z">
+        <w:r>
+          <w:delText xml:space="preserve">we </w:delText>
+        </w:r>
+      </w:del>
+      <w:ins w:id="195" w:author="Dunsby, Christopher W" w:date="2023-06-13T13:00:00Z">
+        <w:r>
+          <w:t xml:space="preserve">you </w:t>
+        </w:r>
+      </w:ins>
+      <w:r>
+        <w:t>want to extract experimental point spread functions</w:t>
+      </w:r>
+      <w:r>
+        <w:t xml:space="preserve"> </w:t>
+      </w:r>
+      <w:ins w:id="196" w:author="Dunsby, Christopher W" w:date="2023-06-13T13:00:00Z">
+        <w:r>
+          <w:t>from, and it is n</w:t>
+        </w:r>
+      </w:ins>
+      <w:ins w:id="197" w:author="Dunsby, Christopher W" w:date="2023-06-13T13:01:00Z">
+        <w:r>
+          <w:t xml:space="preserve">ecessary to do this for </w:t>
+        </w:r>
+      </w:ins>
+      <w:del w:id="198" w:author="Dunsby, Christopher W" w:date="2023-06-13T13:01:00Z">
+        <w:r>
+          <w:delText xml:space="preserve">– </w:delText>
+        </w:r>
+      </w:del>
+      <w:r>
+        <w:t>all of them</w:t>
+      </w:r>
+      <w:ins w:id="199" w:author="Dunsby, Christopher W" w:date="2023-06-13T13:01:00Z">
+        <w:r>
+          <w:t>.</w:t>
+        </w:r>
+      </w:ins>
     </w:p>
     <w:p>
       <w:pPr>
@@ -1320,6 +2678,7 @@
         <w:rPr>
           <w:noProof/>
         </w:rPr>
+        <w:lastRenderedPageBreak/>
         <w:drawing>
           <wp:inline distT="0" distB="0" distL="0" distR="0" wp14:anchorId="79787D8B" wp14:editId="5A606A87">
             <wp:extent cx="4108862" cy="2645807"/>
@@ -1338,7 +2697,7 @@
                     </pic:cNvPicPr>
                   </pic:nvPicPr>
                   <pic:blipFill>
-                    <a:blip r:embed="rId17">
+                    <a:blip r:embed="rId20">
                       <a:extLst>
                         <a:ext uri="{28A0092B-C50C-407E-A947-70E740481C1C}">
                           <a14:useLocalDpi xmlns:a14="http://schemas.microsoft.com/office/drawing/2010/main" val="0"/>
@@ -1379,7 +2738,34 @@
         </w:numPr>
       </w:pPr>
       <w:r>
-        <w:t xml:space="preserve">Press OK and the next dialog box appears allowing control over dimensions of the volume use to store the measured PSF. Leave unchanged the values. </w:t>
+        <w:t xml:space="preserve">Press OK and the next dialog box appears allowing control over </w:t>
+      </w:r>
+      <w:ins w:id="200" w:author="Dunsby, Christopher W" w:date="2023-06-13T13:01:00Z">
+        <w:r>
+          <w:t xml:space="preserve">the </w:t>
+        </w:r>
+      </w:ins>
+      <w:r>
+        <w:t xml:space="preserve">dimensions of the volume use to store the measured PSF. Leave </w:t>
+      </w:r>
+      <w:del w:id="201" w:author="Dunsby, Christopher W" w:date="2023-06-13T13:01:00Z">
+        <w:r>
+          <w:delText xml:space="preserve">unchanged </w:delText>
+        </w:r>
+      </w:del>
+      <w:r>
+        <w:t>the values</w:t>
+      </w:r>
+      <w:ins w:id="202" w:author="Dunsby, Christopher W" w:date="2023-06-13T13:01:00Z">
+        <w:r>
+          <w:t xml:space="preserve"> </w:t>
+        </w:r>
+        <w:r>
+          <w:t>unchanged</w:t>
+        </w:r>
+      </w:ins>
+      <w:r>
+        <w:t xml:space="preserve">. </w:t>
       </w:r>
     </w:p>
     <w:p>
@@ -1389,35 +2775,77 @@
           <w:ilvl w:val="0"/>
           <w:numId w:val="4"/>
         </w:numPr>
-      </w:pPr>
-      <w:r>
-        <w:lastRenderedPageBreak/>
+        <w:spacing w:after="0"/>
+        <w:rPr>
+          <w:del w:id="203" w:author="Dunsby, Christopher W" w:date="2023-06-13T13:01:00Z"/>
+        </w:rPr>
+        <w:pPrChange w:id="204" w:author="Dunsby, Christopher W" w:date="2023-06-13T13:01:00Z">
+          <w:pPr>
+            <w:pStyle w:val="ListParagraph"/>
+            <w:numPr>
+              <w:numId w:val="4"/>
+            </w:numPr>
+            <w:ind w:hanging="360"/>
+          </w:pPr>
+        </w:pPrChange>
+      </w:pPr>
+      <w:r>
         <w:t>See the links in the introduction for a deeper understanding of how the authors of the MVR plugin intended this process to be used:</w:t>
       </w:r>
+      <w:ins w:id="205" w:author="Dunsby, Christopher W" w:date="2023-06-13T13:01:00Z">
+        <w:r>
+          <w:br/>
+        </w:r>
+      </w:ins>
+    </w:p>
+    <w:p>
+      <w:pPr>
+        <w:pStyle w:val="ListParagraph"/>
+        <w:numPr>
+          <w:ilvl w:val="0"/>
+          <w:numId w:val="4"/>
+        </w:numPr>
+        <w:spacing w:after="0"/>
+        <w:pPrChange w:id="206" w:author="Dunsby, Christopher W" w:date="2023-06-13T13:01:00Z">
+          <w:pPr>
+            <w:spacing w:after="0"/>
+            <w:ind w:left="720"/>
+          </w:pPr>
+        </w:pPrChange>
+      </w:pPr>
+      <w:r>
+        <w:fldChar w:fldCharType="begin"/>
+      </w:r>
+      <w:r>
+        <w:instrText xml:space="preserve"> HYPERLINK "https://imagej.net/plugins/multiview-reconstruction" </w:instrText>
+      </w:r>
+      <w:r>
+        <w:fldChar w:fldCharType="separate"/>
+      </w:r>
+      <w:r>
+        <w:rPr>
+          <w:rStyle w:val="Hyperlink"/>
+        </w:rPr>
+        <w:t>https://imagej.net/plugins/multiview-reconstruction</w:t>
+      </w:r>
+      <w:r>
+        <w:rPr>
+          <w:rStyle w:val="Hyperlink"/>
+        </w:rPr>
+        <w:fldChar w:fldCharType="end"/>
+      </w:r>
+      <w:del w:id="207" w:author="Dunsby, Christopher W" w:date="2023-06-13T13:01:00Z">
+        <w:r>
+          <w:delText>.</w:delText>
+        </w:r>
+      </w:del>
     </w:p>
     <w:p>
       <w:pPr>
         <w:spacing w:after="0"/>
         <w:ind w:left="720"/>
       </w:pPr>
-      <w:hyperlink r:id="rId18" w:history="1">
-        <w:r>
-          <w:rPr>
-            <w:rStyle w:val="Hyperlink"/>
-          </w:rPr>
-          <w:t>https://imagej.net/plugins/multiview-reconstruction</w:t>
-        </w:r>
-      </w:hyperlink>
-      <w:r>
-        <w:t>.</w:t>
-      </w:r>
-    </w:p>
-    <w:p>
-      <w:pPr>
-        <w:spacing w:after="0"/>
-        <w:ind w:left="720"/>
-      </w:pPr>
-      <w:hyperlink r:id="rId19" w:history="1">
+      <w:hyperlink r:id="rId21" w:history="1">
         <w:r>
           <w:rPr>
             <w:rStyle w:val="Hyperlink"/>
@@ -1434,7 +2862,7 @@
         <w:spacing w:after="0"/>
         <w:ind w:left="720"/>
       </w:pPr>
-      <w:hyperlink r:id="rId20" w:history="1">
+      <w:hyperlink r:id="rId22" w:history="1">
         <w:r>
           <w:rPr>
             <w:rStyle w:val="Hyperlink"/>
@@ -1475,7 +2903,7 @@
                     </pic:cNvPicPr>
                   </pic:nvPicPr>
                   <pic:blipFill>
-                    <a:blip r:embed="rId21">
+                    <a:blip r:embed="rId23">
                       <a:extLst>
                         <a:ext uri="{28A0092B-C50C-407E-A947-70E740481C1C}">
                           <a14:useLocalDpi xmlns:a14="http://schemas.microsoft.com/office/drawing/2010/main" val="0"/>
@@ -1516,7 +2944,52 @@
         </w:numPr>
       </w:pPr>
       <w:r>
-        <w:t>Run the routine and the log window shows progress. The plugin is extracting PSF estimates from the data, from each channel, and each view. In this demo dataset case, there are two views and 3 channels so 6 PSFs in total.</w:t>
+        <w:t>Run the routine and the log window shows progress. The plugin is extracting PSF estimates from the data</w:t>
+      </w:r>
+      <w:ins w:id="208" w:author="Dunsby, Christopher W" w:date="2023-06-13T13:01:00Z">
+        <w:r>
+          <w:t xml:space="preserve"> for </w:t>
+        </w:r>
+      </w:ins>
+      <w:del w:id="209" w:author="Dunsby, Christopher W" w:date="2023-06-13T13:01:00Z">
+        <w:r>
+          <w:delText xml:space="preserve">, from </w:delText>
+        </w:r>
+      </w:del>
+      <w:r>
+        <w:t>each channel</w:t>
+      </w:r>
+      <w:del w:id="210" w:author="Dunsby, Christopher W" w:date="2023-06-13T13:01:00Z">
+        <w:r>
+          <w:delText>,</w:delText>
+        </w:r>
+      </w:del>
+      <w:r>
+        <w:t xml:space="preserve"> and each view. In this demo dataset</w:t>
+      </w:r>
+      <w:del w:id="211" w:author="Dunsby, Christopher W" w:date="2023-06-13T13:02:00Z">
+        <w:r>
+          <w:delText xml:space="preserve"> case</w:delText>
+        </w:r>
+      </w:del>
+      <w:r>
+        <w:t>, there are two views and 3 channels</w:t>
+      </w:r>
+      <w:ins w:id="212" w:author="Dunsby, Christopher W" w:date="2023-06-13T13:02:00Z">
+        <w:r>
+          <w:t>,</w:t>
+        </w:r>
+      </w:ins>
+      <w:r>
+        <w:t xml:space="preserve"> so 6 PSFs </w:t>
+      </w:r>
+      <w:ins w:id="213" w:author="Dunsby, Christopher W" w:date="2023-06-13T13:02:00Z">
+        <w:r>
+          <w:t xml:space="preserve">are extracted </w:t>
+        </w:r>
+      </w:ins>
+      <w:r>
+        <w:t>in total.</w:t>
       </w:r>
     </w:p>
     <w:p>
@@ -1531,8 +3004,31 @@
         <w:t>The batch command also</w:t>
       </w:r>
       <w:r>
-        <w:t xml:space="preserve"> automatically saves the measured PSF volumes as tiff stacks with logical names into a subdirectory of the bead dataset folder – see the partial view of the file explorer window in the screenshot below:</w:t>
-      </w:r>
+        <w:t xml:space="preserve"> automatically saves the measured PSF volumes as tiff stacks with logical names into a subdirectory of the bead dataset folder – see the partial view of the file explorer window</w:t>
+      </w:r>
+      <w:ins w:id="214" w:author="Dunsby, Christopher W" w:date="2023-06-13T13:02:00Z">
+        <w:r>
+          <w:t xml:space="preserve"> on the righthand side of</w:t>
+        </w:r>
+      </w:ins>
+      <w:del w:id="215" w:author="Dunsby, Christopher W" w:date="2023-06-13T13:02:00Z">
+        <w:r>
+          <w:delText xml:space="preserve"> in</w:delText>
+        </w:r>
+      </w:del>
+      <w:r>
+        <w:t xml:space="preserve"> the screenshot below</w:t>
+      </w:r>
+      <w:ins w:id="216" w:author="Dunsby, Christopher W" w:date="2023-06-13T13:02:00Z">
+        <w:r>
+          <w:t>.</w:t>
+        </w:r>
+      </w:ins>
+      <w:del w:id="217" w:author="Dunsby, Christopher W" w:date="2023-06-13T13:02:00Z">
+        <w:r>
+          <w:delText>:</w:delText>
+        </w:r>
+      </w:del>
     </w:p>
     <w:p>
       <w:pPr>
@@ -1561,7 +3057,7 @@
                     </pic:cNvPicPr>
                   </pic:nvPicPr>
                   <pic:blipFill>
-                    <a:blip r:embed="rId22" cstate="print">
+                    <a:blip r:embed="rId24" cstate="print">
                       <a:extLst>
                         <a:ext uri="{28A0092B-C50C-407E-A947-70E740481C1C}">
                           <a14:useLocalDpi xmlns:a14="http://schemas.microsoft.com/office/drawing/2010/main" val="0"/>
@@ -1597,11 +3093,32 @@
       <w:pPr>
         <w:pStyle w:val="Heading1"/>
       </w:pPr>
-      <w:bookmarkStart w:id="5" w:name="_Toc137506587"/>
-      <w:r>
-        <w:t>Step – 3 Assign experimentally measured point spread functions to another dataset</w:t>
-      </w:r>
-      <w:bookmarkEnd w:id="5"/>
+      <w:bookmarkStart w:id="218" w:name="_Toc137506587"/>
+      <w:r>
+        <w:t xml:space="preserve">Step </w:t>
+      </w:r>
+      <w:del w:id="219" w:author="Dunsby, Christopher W" w:date="2023-06-13T13:14:00Z">
+        <w:r>
+          <w:delText xml:space="preserve">– </w:delText>
+        </w:r>
+      </w:del>
+      <w:r>
+        <w:t>3</w:t>
+      </w:r>
+      <w:ins w:id="220" w:author="Dunsby, Christopher W" w:date="2023-06-13T13:14:00Z">
+        <w:r>
+          <w:t xml:space="preserve"> – </w:t>
+        </w:r>
+      </w:ins>
+      <w:del w:id="221" w:author="Dunsby, Christopher W" w:date="2023-06-13T13:14:00Z">
+        <w:r>
+          <w:delText xml:space="preserve"> </w:delText>
+        </w:r>
+      </w:del>
+      <w:r>
+        <w:t>Assign experimentally measured point spread functions to another dataset</w:t>
+      </w:r>
+      <w:bookmarkEnd w:id="218"/>
       <w:r>
         <w:t xml:space="preserve"> </w:t>
       </w:r>
@@ -1615,13 +3132,65 @@
         </w:numPr>
       </w:pPr>
       <w:r>
-        <w:t>Now open the dataset</w:t>
-      </w:r>
-      <w:r>
-        <w:t>, using MVR application GUI interface,</w:t>
-      </w:r>
-      <w:r>
-        <w:t xml:space="preserve"> that you want to carry out multiview deconvolution on.</w:t>
+        <w:t xml:space="preserve">Now </w:t>
+      </w:r>
+      <w:del w:id="222" w:author="Dunsby, Christopher W" w:date="2023-06-13T13:03:00Z">
+        <w:r>
+          <w:delText>open the dataset</w:delText>
+        </w:r>
+        <w:r>
+          <w:delText xml:space="preserve">, </w:delText>
+        </w:r>
+      </w:del>
+      <w:r>
+        <w:t>us</w:t>
+      </w:r>
+      <w:del w:id="223" w:author="Dunsby, Christopher W" w:date="2023-06-13T13:03:00Z">
+        <w:r>
+          <w:delText>in</w:delText>
+        </w:r>
+      </w:del>
+      <w:ins w:id="224" w:author="Dunsby, Christopher W" w:date="2023-06-13T13:03:00Z">
+        <w:r>
+          <w:t>e the</w:t>
+        </w:r>
+      </w:ins>
+      <w:del w:id="225" w:author="Dunsby, Christopher W" w:date="2023-06-13T13:03:00Z">
+        <w:r>
+          <w:delText>g</w:delText>
+        </w:r>
+      </w:del>
+      <w:r>
+        <w:t xml:space="preserve"> MVR application GUI interface</w:t>
+      </w:r>
+      <w:ins w:id="226" w:author="Dunsby, Christopher W" w:date="2023-06-13T13:03:00Z">
+        <w:r>
+          <w:t xml:space="preserve"> to </w:t>
+        </w:r>
+      </w:ins>
+      <w:del w:id="227" w:author="Dunsby, Christopher W" w:date="2023-06-13T13:03:00Z">
+        <w:r>
+          <w:delText>,</w:delText>
+        </w:r>
+        <w:r>
+          <w:delText xml:space="preserve"> </w:delText>
+        </w:r>
+      </w:del>
+      <w:ins w:id="228" w:author="Dunsby, Christopher W" w:date="2023-06-13T13:03:00Z">
+        <w:r>
+          <w:t xml:space="preserve">open the dataset </w:t>
+        </w:r>
+      </w:ins>
+      <w:r>
+        <w:t xml:space="preserve">that you want to carry out </w:t>
+      </w:r>
+      <w:proofErr w:type="spellStart"/>
+      <w:r>
+        <w:t>multiview</w:t>
+      </w:r>
+      <w:proofErr w:type="spellEnd"/>
+      <w:r>
+        <w:t xml:space="preserve"> deconvolution on.</w:t>
       </w:r>
     </w:p>
     <w:p>
@@ -1642,11 +3211,42 @@
         <w:t xml:space="preserve">e </w:t>
       </w:r>
       <w:r>
-        <w:t>case that the dataset to be deconvolved is the same as the dataset from which you extracted experimentally measured PSFs you can skip the following parts in this section and go straight to Step 5</w:t>
-      </w:r>
-      <w:r>
-        <w:t xml:space="preserve"> because MVR now has experimentally determined PSFs for each view &amp; channel pair</w:t>
-      </w:r>
+        <w:t>case that the dataset to be deconvolved is the same as the dataset from which you extracted experimentally measured PSFs</w:t>
+      </w:r>
+      <w:ins w:id="229" w:author="Dunsby, Christopher W" w:date="2023-06-13T13:03:00Z">
+        <w:r>
+          <w:t>,</w:t>
+        </w:r>
+      </w:ins>
+      <w:r>
+        <w:t xml:space="preserve"> you can skip the following parts in this section and go straight to Step 5</w:t>
+      </w:r>
+      <w:ins w:id="230" w:author="Dunsby, Christopher W" w:date="2023-06-13T13:03:00Z">
+        <w:r>
+          <w:t>,</w:t>
+        </w:r>
+      </w:ins>
+      <w:r>
+        <w:t xml:space="preserve"> because MVR </w:t>
+      </w:r>
+      <w:del w:id="231" w:author="Dunsby, Christopher W" w:date="2023-06-13T13:04:00Z">
+        <w:r>
+          <w:delText xml:space="preserve">now </w:delText>
+        </w:r>
+      </w:del>
+      <w:ins w:id="232" w:author="Dunsby, Christopher W" w:date="2023-06-13T13:04:00Z">
+        <w:r>
+          <w:t xml:space="preserve">already </w:t>
+        </w:r>
+      </w:ins>
+      <w:r>
+        <w:t>has experimentally determined PSFs for each view &amp; channel pair</w:t>
+      </w:r>
+      <w:ins w:id="233" w:author="Dunsby, Christopher W" w:date="2023-06-13T13:04:00Z">
+        <w:r>
+          <w:t xml:space="preserve"> for this data.</w:t>
+        </w:r>
+      </w:ins>
     </w:p>
     <w:p>
       <w:pPr>
@@ -1657,13 +3257,34 @@
         </w:numPr>
       </w:pPr>
       <w:r>
-        <w:t>Whenever you want to carry out multiview deconvolution of data using MVR for dOPM data</w:t>
+        <w:t xml:space="preserve">Whenever you want to carry out </w:t>
+      </w:r>
+      <w:proofErr w:type="spellStart"/>
+      <w:r>
+        <w:t>multiview</w:t>
+      </w:r>
+      <w:proofErr w:type="spellEnd"/>
+      <w:r>
+        <w:t xml:space="preserve"> deconvolution of data using MVR for dOPM data</w:t>
       </w:r>
       <w:r>
         <w:t>,</w:t>
       </w:r>
       <w:r>
-        <w:t xml:space="preserve"> you will need to have data containing sub-diffraction limited sources of fluorescence. </w:t>
+        <w:t xml:space="preserve"> you will need to have data </w:t>
+      </w:r>
+      <w:del w:id="234" w:author="Dunsby, Christopher W" w:date="2023-06-13T13:04:00Z">
+        <w:r>
+          <w:delText xml:space="preserve">containing </w:delText>
+        </w:r>
+      </w:del>
+      <w:ins w:id="235" w:author="Dunsby, Christopher W" w:date="2023-06-13T13:04:00Z">
+        <w:r>
+          <w:t xml:space="preserve">acquired using </w:t>
+        </w:r>
+      </w:ins>
+      <w:r>
+        <w:t xml:space="preserve">sub-diffraction limited sources of fluorescence. </w:t>
       </w:r>
       <w:r>
         <w:t>Typically,</w:t>
@@ -1671,11 +3292,55 @@
       <w:r>
         <w:t xml:space="preserve"> this will not be the same data as the biological sample so you will need to import experimentally measured PSFs. </w:t>
       </w:r>
-      <w:r>
-        <w:t xml:space="preserve">In the following steps you manually assign point spread functions to each dOPM </w:t>
-      </w:r>
-      <w:r>
-        <w:t>view and channel pair. For this two-view, three spectral channel data, six</w:t>
+      <w:del w:id="236" w:author="Dunsby, Christopher W" w:date="2023-06-13T13:05:00Z">
+        <w:r>
+          <w:delText>In t</w:delText>
+        </w:r>
+      </w:del>
+      <w:ins w:id="237" w:author="Dunsby, Christopher W" w:date="2023-06-13T13:05:00Z">
+        <w:r>
+          <w:t>T</w:t>
+        </w:r>
+      </w:ins>
+      <w:r>
+        <w:t>he following steps</w:t>
+      </w:r>
+      <w:ins w:id="238" w:author="Dunsby, Christopher W" w:date="2023-06-13T13:05:00Z">
+        <w:r>
+          <w:t xml:space="preserve"> describe how to </w:t>
+        </w:r>
+      </w:ins>
+      <w:del w:id="239" w:author="Dunsby, Christopher W" w:date="2023-06-13T13:05:00Z">
+        <w:r>
+          <w:delText xml:space="preserve"> you </w:delText>
+        </w:r>
+      </w:del>
+      <w:r>
+        <w:t xml:space="preserve">manually assign point spread functions to each dOPM </w:t>
+      </w:r>
+      <w:r>
+        <w:t xml:space="preserve">view and channel pair. For </w:t>
+      </w:r>
+      <w:del w:id="240" w:author="Dunsby, Christopher W" w:date="2023-06-13T13:05:00Z">
+        <w:r>
+          <w:delText xml:space="preserve">this </w:delText>
+        </w:r>
+      </w:del>
+      <w:ins w:id="241" w:author="Dunsby, Christopher W" w:date="2023-06-13T13:05:00Z">
+        <w:r>
+          <w:t xml:space="preserve">the </w:t>
+        </w:r>
+      </w:ins>
+      <w:r>
+        <w:t>two-view, three spectral channel data</w:t>
+      </w:r>
+      <w:ins w:id="242" w:author="Dunsby, Christopher W" w:date="2023-06-13T13:05:00Z">
+        <w:r>
+          <w:t xml:space="preserve"> provided</w:t>
+        </w:r>
+      </w:ins>
+      <w:r>
+        <w:t>, six</w:t>
       </w:r>
       <w:r>
         <w:t xml:space="preserve"> manually assi</w:t>
@@ -1703,26 +3368,133 @@
       </w:pPr>
       <w:r>
         <w:lastRenderedPageBreak/>
-        <w:t>This guide assumes you want to carry out multiview deconvolution of a biological sample dataset</w:t>
-      </w:r>
+        <w:t xml:space="preserve">This guide assumes you want to carry out </w:t>
+      </w:r>
+      <w:proofErr w:type="spellStart"/>
+      <w:r>
+        <w:t>multiview</w:t>
+      </w:r>
+      <w:proofErr w:type="spellEnd"/>
+      <w:r>
+        <w:t xml:space="preserve"> deconvolution of </w:t>
+      </w:r>
+      <w:ins w:id="243" w:author="Dunsby, Christopher W" w:date="2023-06-13T13:07:00Z">
+        <w:r>
+          <w:t>the example</w:t>
+        </w:r>
+      </w:ins>
+      <w:del w:id="244" w:author="Dunsby, Christopher W" w:date="2023-06-13T13:07:00Z">
+        <w:r>
+          <w:delText>a</w:delText>
+        </w:r>
+      </w:del>
+      <w:r>
+        <w:t xml:space="preserve"> biological </w:t>
+      </w:r>
+      <w:ins w:id="245" w:author="Dunsby, Christopher W" w:date="2023-06-13T13:07:00Z">
+        <w:r>
+          <w:t xml:space="preserve">sample </w:t>
+        </w:r>
+      </w:ins>
+      <w:del w:id="246" w:author="Dunsby, Christopher W" w:date="2023-06-13T13:07:00Z">
+        <w:r>
+          <w:delText xml:space="preserve">sample </w:delText>
+        </w:r>
+      </w:del>
+      <w:ins w:id="247" w:author="Dunsby, Christopher W" w:date="2023-06-13T13:07:00Z">
+        <w:r>
+          <w:t xml:space="preserve">data </w:t>
+        </w:r>
+      </w:ins>
+      <w:del w:id="248" w:author="Dunsby, Christopher W" w:date="2023-06-13T13:07:00Z">
+        <w:r>
+          <w:delText>dataset</w:delText>
+        </w:r>
+      </w:del>
+      <w:ins w:id="249" w:author="Dunsby, Christopher W" w:date="2023-06-13T13:07:00Z">
+        <w:r>
+          <w:t>provided</w:t>
+        </w:r>
+      </w:ins>
       <w:r>
         <w:t xml:space="preserve">: </w:t>
       </w:r>
       <w:r>
         <w:t xml:space="preserve">open the sample dataset from the demo </w:t>
       </w:r>
-      <w:r>
-        <w:t xml:space="preserve">and </w:t>
-      </w:r>
-      <w:r>
-        <w:t>that has already been setup from following the previous guide ‘</w:t>
-      </w:r>
-      <w:r>
-        <w:t>Reslice_dOPM_data_ImageJ_MVR_plugin.docx</w:t>
-      </w:r>
-      <w:r>
-        <w:t>’</w:t>
-      </w:r>
+      <w:del w:id="250" w:author="Dunsby, Christopher W" w:date="2023-06-13T13:08:00Z">
+        <w:r>
+          <w:delText xml:space="preserve">and </w:delText>
+        </w:r>
+        <w:r>
+          <w:delText>that has already</w:delText>
+        </w:r>
+      </w:del>
+      <w:ins w:id="251" w:author="Dunsby, Christopher W" w:date="2023-06-13T13:08:00Z">
+        <w:r>
+          <w:t>that was already</w:t>
+        </w:r>
+      </w:ins>
+      <w:r>
+        <w:t xml:space="preserve"> </w:t>
+      </w:r>
+      <w:del w:id="252" w:author="Dunsby, Christopher W" w:date="2023-06-13T13:08:00Z">
+        <w:r>
+          <w:delText xml:space="preserve">been </w:delText>
+        </w:r>
+      </w:del>
+      <w:r>
+        <w:t>set</w:t>
+      </w:r>
+      <w:ins w:id="253" w:author="Dunsby, Christopher W" w:date="2023-06-13T13:08:00Z">
+        <w:r>
+          <w:t xml:space="preserve"> </w:t>
+        </w:r>
+      </w:ins>
+      <w:r>
+        <w:t xml:space="preserve">up </w:t>
+      </w:r>
+      <w:del w:id="254" w:author="Dunsby, Christopher W" w:date="2023-06-13T13:08:00Z">
+        <w:r>
+          <w:delText>from following</w:delText>
+        </w:r>
+      </w:del>
+      <w:ins w:id="255" w:author="Dunsby, Christopher W" w:date="2023-06-13T13:08:00Z">
+        <w:r>
+          <w:t xml:space="preserve">in </w:t>
+        </w:r>
+      </w:ins>
+      <w:del w:id="256" w:author="Dunsby, Christopher W" w:date="2023-06-13T13:08:00Z">
+        <w:r>
+          <w:delText xml:space="preserve"> </w:delText>
+        </w:r>
+      </w:del>
+      <w:r>
+        <w:t xml:space="preserve">the </w:t>
+      </w:r>
+      <w:del w:id="257" w:author="Dunsby, Christopher W" w:date="2023-06-13T13:08:00Z">
+        <w:r>
+          <w:delText>previous guide ‘</w:delText>
+        </w:r>
+      </w:del>
+      <w:proofErr w:type="spellStart"/>
+      <w:r>
+        <w:t>Reslice_dOPM_data_ImageJ_MVR_plugin</w:t>
+      </w:r>
+      <w:proofErr w:type="spellEnd"/>
+      <w:ins w:id="258" w:author="Dunsby, Christopher W" w:date="2023-06-13T13:08:00Z">
+        <w:r>
+          <w:t xml:space="preserve"> guide.</w:t>
+        </w:r>
+      </w:ins>
+      <w:del w:id="259" w:author="Dunsby, Christopher W" w:date="2023-06-13T13:08:00Z">
+        <w:r>
+          <w:delText>.docx</w:delText>
+        </w:r>
+        <w:r>
+          <w:delText>’</w:delText>
+        </w:r>
+      </w:del>
     </w:p>
     <w:p>
       <w:pPr>
@@ -1732,8 +3504,36 @@
           <w:numId w:val="6"/>
         </w:numPr>
       </w:pPr>
-      <w:r>
-        <w:t xml:space="preserve">Looking at the screenshot below, right click on the </w:t>
+      <w:del w:id="260" w:author="Dunsby, Christopher W" w:date="2023-06-13T13:08:00Z">
+        <w:r>
+          <w:delText xml:space="preserve">Looking </w:delText>
+        </w:r>
+      </w:del>
+      <w:ins w:id="261" w:author="Dunsby, Christopher W" w:date="2023-06-13T13:08:00Z">
+        <w:r>
+          <w:t>As shown in t</w:t>
+        </w:r>
+      </w:ins>
+      <w:del w:id="262" w:author="Dunsby, Christopher W" w:date="2023-06-13T13:08:00Z">
+        <w:r>
+          <w:delText>at t</w:delText>
+        </w:r>
+      </w:del>
+      <w:r>
+        <w:t xml:space="preserve">he </w:t>
+      </w:r>
+      <w:proofErr w:type="gramStart"/>
+      <w:r>
+        <w:t>screen</w:t>
+      </w:r>
+      <w:proofErr w:type="gramEnd"/>
+      <w:ins w:id="263" w:author="Dunsby, Christopher W" w:date="2023-06-13T13:14:00Z">
+        <w:r>
+          <w:t xml:space="preserve"> </w:t>
+        </w:r>
+      </w:ins>
+      <w:r>
+        <w:t xml:space="preserve">shot below, right click on the </w:t>
       </w:r>
       <w:r>
         <w:t>dOPM</w:t>
@@ -1771,7 +3571,7 @@
                     </pic:cNvPicPr>
                   </pic:nvPicPr>
                   <pic:blipFill>
-                    <a:blip r:embed="rId23" cstate="print">
+                    <a:blip r:embed="rId25" cstate="print">
                       <a:extLst>
                         <a:ext uri="{28A0092B-C50C-407E-A947-70E740481C1C}">
                           <a14:useLocalDpi xmlns:a14="http://schemas.microsoft.com/office/drawing/2010/main" val="0"/>
@@ -1818,7 +3618,36 @@
         <w:t>dialog</w:t>
       </w:r>
       <w:r>
-        <w:t xml:space="preserve"> box appears with multiple options in a drop-down list – choose ‘assign PSF to all selected views’. Note because you only chose one dOPM ‘view’ + ‘channel’ you are only assigning one PSF to one particular ‘view’ + ‘channel’ combination i.e. ‘view 1 + channel 0’ and you will need to do this six times in total in this case because the sample data has six ‘view’ + ‘channel’ combinations.</w:t>
+        <w:t xml:space="preserve"> box appears with multiple options in a drop-down list – choose ‘assign PSF to all selected </w:t>
+      </w:r>
+      <w:proofErr w:type="gramStart"/>
+      <w:r>
+        <w:t>views’</w:t>
+      </w:r>
+      <w:proofErr w:type="gramEnd"/>
+      <w:r>
+        <w:t>. Note</w:t>
+      </w:r>
+      <w:ins w:id="264" w:author="Dunsby, Christopher W" w:date="2023-06-13T13:09:00Z">
+        <w:r>
+          <w:t>:</w:t>
+        </w:r>
+      </w:ins>
+      <w:r>
+        <w:t xml:space="preserve"> </w:t>
+      </w:r>
+      <w:ins w:id="265" w:author="Dunsby, Christopher W" w:date="2023-06-13T13:15:00Z">
+        <w:r>
+          <w:t>b</w:t>
+        </w:r>
+      </w:ins>
+      <w:del w:id="266" w:author="Dunsby, Christopher W" w:date="2023-06-13T13:09:00Z">
+        <w:r>
+          <w:delText>b</w:delText>
+        </w:r>
+      </w:del>
+      <w:r>
+        <w:t>ecause you only chose one dOPM ‘view’ + ‘channel’ you are only assigning one PSF to one particular ‘view’ + ‘channel’ combination i.e. ‘view 1 + channel 0’ and you will need to do this six times in total in this case because the sample data has six ‘view’ + ‘channel’ combinations.</w:t>
       </w:r>
     </w:p>
     <w:p>
@@ -1847,7 +3676,7 @@
                     </pic:cNvPicPr>
                   </pic:nvPicPr>
                   <pic:blipFill>
-                    <a:blip r:embed="rId24">
+                    <a:blip r:embed="rId26">
                       <a:extLst>
                         <a:ext uri="{28A0092B-C50C-407E-A947-70E740481C1C}">
                           <a14:useLocalDpi xmlns:a14="http://schemas.microsoft.com/office/drawing/2010/main" val="0"/>
@@ -1891,7 +3720,33 @@
         <w:t>A new dialog box prompts you to select the PSF file</w:t>
       </w:r>
       <w:r>
-        <w:t>. Choose the matching PSF from the bead dataset folder you worked on the Steps 0-2 in this guide.</w:t>
+        <w:t xml:space="preserve">. Choose the matching PSF from the bead dataset folder you worked on </w:t>
+      </w:r>
+      <w:del w:id="267" w:author="Dunsby, Christopher W" w:date="2023-06-13T13:09:00Z">
+        <w:r>
+          <w:delText xml:space="preserve">the </w:delText>
+        </w:r>
+      </w:del>
+      <w:ins w:id="268" w:author="Dunsby, Christopher W" w:date="2023-06-13T13:09:00Z">
+        <w:r>
+          <w:t xml:space="preserve">in </w:t>
+        </w:r>
+      </w:ins>
+      <w:r>
+        <w:t xml:space="preserve">Steps 0-2 </w:t>
+      </w:r>
+      <w:del w:id="269" w:author="Dunsby, Christopher W" w:date="2023-06-13T13:09:00Z">
+        <w:r>
+          <w:delText>in</w:delText>
+        </w:r>
+      </w:del>
+      <w:ins w:id="270" w:author="Dunsby, Christopher W" w:date="2023-06-13T13:09:00Z">
+        <w:r>
+          <w:t>of</w:t>
+        </w:r>
+      </w:ins>
+      <w:r>
+        <w:t xml:space="preserve"> this guide.</w:t>
       </w:r>
     </w:p>
     <w:p>
@@ -1903,7 +3758,32 @@
         </w:numPr>
       </w:pPr>
       <w:r>
-        <w:t xml:space="preserve">Note the psf stiff stacks as shown in the screenshot below for the bead dataset have automatically bean saved with a logical naming scheme that starts with t{i}_v{ii} and the numbers increment </w:t>
+        <w:lastRenderedPageBreak/>
+        <w:t xml:space="preserve">Note the </w:t>
+      </w:r>
+      <w:proofErr w:type="spellStart"/>
+      <w:r>
+        <w:t>psf</w:t>
+      </w:r>
+      <w:proofErr w:type="spellEnd"/>
+      <w:r>
+        <w:t xml:space="preserve"> </w:t>
+      </w:r>
+      <w:del w:id="271" w:author="Dunsby, Christopher W" w:date="2023-06-13T13:09:00Z">
+        <w:r>
+          <w:delText>s</w:delText>
+        </w:r>
+      </w:del>
+      <w:r>
+        <w:t xml:space="preserve">tiff stacks </w:t>
+      </w:r>
+      <w:del w:id="272" w:author="Dunsby, Christopher W" w:date="2023-06-13T13:09:00Z">
+        <w:r>
+          <w:delText xml:space="preserve">as </w:delText>
+        </w:r>
+      </w:del>
+      <w:r>
+        <w:t xml:space="preserve">shown in the screenshot below for the bead dataset have automatically bean saved with a logical naming scheme that starts with t{i}_v{ii} and the numbers increment </w:t>
       </w:r>
       <w:r>
         <w:t>according to</w:t>
@@ -1912,14 +3792,18 @@
         <w:t xml:space="preserve"> </w:t>
       </w:r>
       <w:r>
-        <w:t xml:space="preserve">the IDs per raw volume (a single view and channel in dOPM </w:t>
-      </w:r>
-      <w:r>
-        <w:lastRenderedPageBreak/>
-        <w:t>case) assigned to the dimensions from left to right in the</w:t>
-      </w:r>
-      <w:r>
-        <w:t xml:space="preserve"> ‘viewsetup explorer’ as shown in the screenshot below. </w:t>
+        <w:t>the IDs per raw volume (a single view and channel in dOPM case) assigned to the dimensions from left to right in the</w:t>
+      </w:r>
+      <w:r>
+        <w:t xml:space="preserve"> ‘</w:t>
+      </w:r>
+      <w:proofErr w:type="spellStart"/>
+      <w:r>
+        <w:t>viewsetup</w:t>
+      </w:r>
+      <w:proofErr w:type="spellEnd"/>
+      <w:r>
+        <w:t xml:space="preserve"> explorer’ as shown in the screenshot below. </w:t>
       </w:r>
     </w:p>
     <w:p>
@@ -1931,7 +3815,15 @@
         </w:numPr>
       </w:pPr>
       <w:r>
-        <w:t>For instance, there is one time point, 3 channels, 2 angles and 1 tile for the bead data. This means the psf file names</w:t>
+        <w:t xml:space="preserve">For instance, there is one time point, 3 channels, 2 angles and 1 tile for the bead data. This means the </w:t>
+      </w:r>
+      <w:proofErr w:type="spellStart"/>
+      <w:r>
+        <w:t>psf</w:t>
+      </w:r>
+      <w:proofErr w:type="spellEnd"/>
+      <w:r>
+        <w:t xml:space="preserve"> file names</w:t>
       </w:r>
       <w:r>
         <w:t>:</w:t>
@@ -1945,9 +3837,11 @@
           <w:numId w:val="7"/>
         </w:numPr>
       </w:pPr>
-      <w:r>
-        <w:t xml:space="preserve"> </w:t>
-      </w:r>
+      <w:del w:id="273" w:author="Dunsby, Christopher W" w:date="2023-06-13T13:13:00Z">
+        <w:r>
+          <w:delText xml:space="preserve"> </w:delText>
+        </w:r>
+      </w:del>
       <w:r>
         <w:t>psf_</w:t>
       </w:r>
@@ -2050,7 +3944,7 @@
                     </pic:cNvPicPr>
                   </pic:nvPicPr>
                   <pic:blipFill>
-                    <a:blip r:embed="rId25">
+                    <a:blip r:embed="rId27">
                       <a:extLst>
                         <a:ext uri="{28A0092B-C50C-407E-A947-70E740481C1C}">
                           <a14:useLocalDpi xmlns:a14="http://schemas.microsoft.com/office/drawing/2010/main" val="0"/>
@@ -2089,12 +3983,24 @@
       <w:pPr>
         <w:pStyle w:val="Heading1"/>
       </w:pPr>
-      <w:bookmarkStart w:id="6" w:name="_Toc137506588"/>
-      <w:r>
-        <w:lastRenderedPageBreak/>
-        <w:t>Step – 4 run multi-view deconvolution with default settings</w:t>
-      </w:r>
-      <w:bookmarkEnd w:id="6"/>
+      <w:bookmarkStart w:id="274" w:name="_Toc137506588"/>
+      <w:r>
+        <w:t xml:space="preserve">Step – 4 </w:t>
+      </w:r>
+      <w:ins w:id="275" w:author="Dunsby, Christopher W" w:date="2023-06-13T13:13:00Z">
+        <w:r>
+          <w:t>R</w:t>
+        </w:r>
+      </w:ins>
+      <w:del w:id="276" w:author="Dunsby, Christopher W" w:date="2023-06-13T13:13:00Z">
+        <w:r>
+          <w:delText>r</w:delText>
+        </w:r>
+      </w:del>
+      <w:r>
+        <w:t>un multi-view deconvolution with default settings</w:t>
+      </w:r>
+      <w:bookmarkEnd w:id="274"/>
     </w:p>
     <w:p>
       <w:pPr>
@@ -2105,8 +4011,29 @@
         </w:numPr>
       </w:pPr>
       <w:r>
-        <w:t>Now each PSF is assigned to each view + channel in the sample dataset you can do multiview deconvolution. Without assigning PSFs from the bead dataset the MVR plugin would not allow you to do multiview deconvolution.</w:t>
-      </w:r>
+        <w:t xml:space="preserve">Now </w:t>
+      </w:r>
+      <w:ins w:id="277" w:author="Dunsby, Christopher W" w:date="2023-06-13T13:14:00Z">
+        <w:r>
+          <w:t xml:space="preserve">that </w:t>
+        </w:r>
+      </w:ins>
+      <w:r>
+        <w:t xml:space="preserve">each PSF is assigned to each view + channel in the sample dataset you can do </w:t>
+      </w:r>
+      <w:proofErr w:type="spellStart"/>
+      <w:r>
+        <w:t>multiview</w:t>
+      </w:r>
+      <w:proofErr w:type="spellEnd"/>
+      <w:r>
+        <w:t xml:space="preserve"> deconvolution.</w:t>
+      </w:r>
+      <w:del w:id="278" w:author="Dunsby, Christopher W" w:date="2023-06-13T13:14:00Z">
+        <w:r>
+          <w:delText xml:space="preserve"> Without assigning PSFs from the bead dataset the MVR plugin would not allow you to do multiview deconvolution.</w:delText>
+        </w:r>
+      </w:del>
     </w:p>
     <w:p>
       <w:pPr>
@@ -2117,7 +4044,36 @@
         </w:numPr>
       </w:pPr>
       <w:r>
-        <w:t>Right click on the explorer and click on ‘(Multiview) Deconvolution..’</w:t>
+        <w:t>Right click on the explorer and click on ‘(</w:t>
+      </w:r>
+      <w:proofErr w:type="spellStart"/>
+      <w:r>
+        <w:t>Multi</w:t>
+      </w:r>
+      <w:ins w:id="279" w:author="Dunsby, Christopher W" w:date="2023-06-13T13:15:00Z">
+        <w:r>
+          <w:t>V</w:t>
+        </w:r>
+      </w:ins>
+      <w:del w:id="280" w:author="Dunsby, Christopher W" w:date="2023-06-13T13:15:00Z">
+        <w:r>
+          <w:delText>v</w:delText>
+        </w:r>
+      </w:del>
+      <w:r>
+        <w:t>iew</w:t>
+      </w:r>
+      <w:proofErr w:type="spellEnd"/>
+      <w:r>
+        <w:t>) Deconvolution.</w:t>
+      </w:r>
+      <w:ins w:id="281" w:author="Dunsby, Christopher W" w:date="2023-06-13T13:15:00Z">
+        <w:r>
+          <w:t>.</w:t>
+        </w:r>
+      </w:ins>
+      <w:r>
+        <w:t>.’</w:t>
       </w:r>
     </w:p>
     <w:p>
@@ -2146,7 +4102,7 @@
                     </pic:cNvPicPr>
                   </pic:nvPicPr>
                   <pic:blipFill>
-                    <a:blip r:embed="rId26" cstate="print">
+                    <a:blip r:embed="rId28" cstate="print">
                       <a:extLst>
                         <a:ext uri="{28A0092B-C50C-407E-A947-70E740481C1C}">
                           <a14:useLocalDpi xmlns:a14="http://schemas.microsoft.com/office/drawing/2010/main" val="0"/>
@@ -2205,13 +4161,54 @@
         <w:t>:</w:t>
       </w:r>
       <w:r>
-        <w:t xml:space="preserve"> if you do this on a cropped volume the processing time can be reduced by orders of magnitude which is important as Multiview </w:t>
-      </w:r>
+        <w:t xml:space="preserve"> if you do this on a cropped volume the processing time can be reduced by orders of magnitude</w:t>
+      </w:r>
+      <w:ins w:id="282" w:author="Dunsby, Christopher W" w:date="2023-06-13T13:15:00Z">
+        <w:r>
+          <w:t>,</w:t>
+        </w:r>
+      </w:ins>
+      <w:r>
+        <w:t xml:space="preserve"> which is important as </w:t>
+      </w:r>
+      <w:del w:id="283" w:author="Dunsby, Christopher W" w:date="2023-06-13T13:16:00Z">
+        <w:r>
+          <w:delText xml:space="preserve">Multiview </w:delText>
+        </w:r>
+      </w:del>
+      <w:proofErr w:type="spellStart"/>
+      <w:ins w:id="284" w:author="Dunsby, Christopher W" w:date="2023-06-13T13:16:00Z">
+        <w:r>
+          <w:t>multiview</w:t>
+        </w:r>
+        <w:proofErr w:type="spellEnd"/>
+        <w:r>
+          <w:t xml:space="preserve"> </w:t>
+        </w:r>
+      </w:ins>
       <w:r>
         <w:t>deconvolution</w:t>
       </w:r>
       <w:r>
-        <w:t xml:space="preserve"> is computationally expensive and typically takes minutes to hours depending on volume size. For this guide we recommend using a bounding box of around 200x200x200 to practice using the routines. </w:t>
+        <w:t xml:space="preserve"> is computationally expensive and typically takes minutes to hours depending on volume size. For this guide we recommend using a bounding box of around 200x200x200 </w:t>
+      </w:r>
+      <w:ins w:id="285" w:author="Dunsby, Christopher W" w:date="2023-06-13T13:16:00Z">
+        <w:r>
+          <w:t xml:space="preserve">voxels </w:t>
+        </w:r>
+      </w:ins>
+      <w:del w:id="286" w:author="Dunsby, Christopher W" w:date="2023-06-13T13:16:00Z">
+        <w:r>
+          <w:delText>to practice using the routines</w:delText>
+        </w:r>
+      </w:del>
+      <w:ins w:id="287" w:author="Dunsby, Christopher W" w:date="2023-06-13T13:16:00Z">
+        <w:r>
+          <w:t>for familiarisation with the process</w:t>
+        </w:r>
+      </w:ins>
+      <w:r>
+        <w:t xml:space="preserve">. </w:t>
       </w:r>
     </w:p>
     <w:p>
@@ -2223,13 +4220,42 @@
         </w:numPr>
       </w:pPr>
       <w:r>
-        <w:t>See ‘</w:t>
-      </w:r>
-      <w:r>
-        <w:t>Reslice_dOPM_data_ImageJ_MVR_plugin.docx</w:t>
-      </w:r>
-      <w:r>
-        <w:t>’ for instructions on using bounding boxes to crop the extract processed data to smaller volume to save computing time and memory requirements (RAM and disk storage space).</w:t>
+        <w:lastRenderedPageBreak/>
+        <w:t xml:space="preserve">See </w:t>
+      </w:r>
+      <w:ins w:id="288" w:author="Dunsby, Christopher W" w:date="2023-06-13T13:16:00Z">
+        <w:r>
+          <w:t xml:space="preserve">the </w:t>
+        </w:r>
+      </w:ins>
+      <w:del w:id="289" w:author="Dunsby, Christopher W" w:date="2023-06-13T13:16:00Z">
+        <w:r>
+          <w:delText>‘</w:delText>
+        </w:r>
+      </w:del>
+      <w:proofErr w:type="spellStart"/>
+      <w:r>
+        <w:t>Reslice_dOPM_data_ImageJ_MVR_plugi</w:t>
+      </w:r>
+      <w:ins w:id="290" w:author="Dunsby, Christopher W" w:date="2023-06-13T13:16:00Z">
+        <w:r>
+          <w:t>n</w:t>
+        </w:r>
+        <w:proofErr w:type="spellEnd"/>
+        <w:r>
+          <w:t xml:space="preserve"> guide</w:t>
+        </w:r>
+      </w:ins>
+      <w:del w:id="291" w:author="Dunsby, Christopher W" w:date="2023-06-13T13:16:00Z">
+        <w:r>
+          <w:delText>n.docx</w:delText>
+        </w:r>
+        <w:r>
+          <w:delText>’</w:delText>
+        </w:r>
+      </w:del>
+      <w:r>
+        <w:t xml:space="preserve"> for instructions on using bounding boxes to crop the extract processed data to smaller volume to save computing time and memory requirements (RAM and disk storage space).</w:t>
       </w:r>
     </w:p>
     <w:p>
@@ -2243,6 +4269,11 @@
       <w:r>
         <w:t>Finally ensure ‘save as compressed tiff stacks is selected’ and then click OK</w:t>
       </w:r>
+      <w:ins w:id="292" w:author="Dunsby, Christopher W" w:date="2023-06-13T13:16:00Z">
+        <w:r>
+          <w:t>.</w:t>
+        </w:r>
+      </w:ins>
     </w:p>
     <w:p>
       <w:pPr>
@@ -2252,7 +4283,6 @@
         <w:rPr>
           <w:noProof/>
         </w:rPr>
-        <w:lastRenderedPageBreak/>
         <w:drawing>
           <wp:inline distT="0" distB="0" distL="0" distR="0" wp14:anchorId="0884D979" wp14:editId="286C1C98">
             <wp:extent cx="3752490" cy="5134987"/>
@@ -2271,7 +4301,7 @@
                     </pic:cNvPicPr>
                   </pic:nvPicPr>
                   <pic:blipFill>
-                    <a:blip r:embed="rId27">
+                    <a:blip r:embed="rId29">
                       <a:extLst>
                         <a:ext uri="{28A0092B-C50C-407E-A947-70E740481C1C}">
                           <a14:useLocalDpi xmlns:a14="http://schemas.microsoft.com/office/drawing/2010/main" val="0"/>
@@ -2312,7 +4342,28 @@
         </w:numPr>
       </w:pPr>
       <w:r>
-        <w:t>Make a new subdirectory within the dataset folder for deconvolved data and consider having a file prefix as shown in screenshot below.</w:t>
+        <w:t>Make a new subdirectory within the dataset folder for deconvolved data and consider having a file</w:t>
+      </w:r>
+      <w:ins w:id="293" w:author="Dunsby, Christopher W" w:date="2023-06-13T13:17:00Z">
+        <w:r>
+          <w:t>name addition (</w:t>
+        </w:r>
+      </w:ins>
+      <w:del w:id="294" w:author="Dunsby, Christopher W" w:date="2023-06-13T13:17:00Z">
+        <w:r>
+          <w:delText xml:space="preserve"> </w:delText>
+        </w:r>
+      </w:del>
+      <w:r>
+        <w:t>prefix</w:t>
+      </w:r>
+      <w:ins w:id="295" w:author="Dunsby, Christopher W" w:date="2023-06-13T13:17:00Z">
+        <w:r>
+          <w:t>)</w:t>
+        </w:r>
+      </w:ins>
+      <w:r>
+        <w:t xml:space="preserve"> as shown in screenshot below.</w:t>
       </w:r>
     </w:p>
     <w:p>
@@ -2323,6 +4374,7 @@
         <w:rPr>
           <w:noProof/>
         </w:rPr>
+        <w:lastRenderedPageBreak/>
         <w:drawing>
           <wp:inline distT="0" distB="0" distL="0" distR="0" wp14:anchorId="7774B90A" wp14:editId="4D098583">
             <wp:extent cx="4401913" cy="3105509"/>
@@ -2341,7 +4393,7 @@
                     </pic:cNvPicPr>
                   </pic:nvPicPr>
                   <pic:blipFill>
-                    <a:blip r:embed="rId28">
+                    <a:blip r:embed="rId30">
                       <a:extLst>
                         <a:ext uri="{28A0092B-C50C-407E-A947-70E740481C1C}">
                           <a14:useLocalDpi xmlns:a14="http://schemas.microsoft.com/office/drawing/2010/main" val="0"/>
@@ -2383,9 +4435,26 @@
         <w:jc w:val="both"/>
       </w:pPr>
       <w:r>
-        <w:lastRenderedPageBreak/>
-        <w:t>Click save and monitor progress of deconvolution from the log window</w:t>
-      </w:r>
+        <w:t xml:space="preserve">Click save and monitor progress of deconvolution from the </w:t>
+      </w:r>
+      <w:ins w:id="296" w:author="Dunsby, Christopher W" w:date="2023-06-13T13:17:00Z">
+        <w:r>
+          <w:t>L</w:t>
+        </w:r>
+      </w:ins>
+      <w:del w:id="297" w:author="Dunsby, Christopher W" w:date="2023-06-13T13:17:00Z">
+        <w:r>
+          <w:delText>l</w:delText>
+        </w:r>
+      </w:del>
+      <w:r>
+        <w:t>og window</w:t>
+      </w:r>
+      <w:ins w:id="298" w:author="Dunsby, Christopher W" w:date="2023-06-13T13:17:00Z">
+        <w:r>
+          <w:t>.</w:t>
+        </w:r>
+      </w:ins>
     </w:p>
     <w:p>
       <w:pPr>
@@ -2413,7 +4482,7 @@
                     </pic:cNvPicPr>
                   </pic:nvPicPr>
                   <pic:blipFill>
-                    <a:blip r:embed="rId29">
+                    <a:blip r:embed="rId31">
                       <a:extLst>
                         <a:ext uri="{28A0092B-C50C-407E-A947-70E740481C1C}">
                           <a14:useLocalDpi xmlns:a14="http://schemas.microsoft.com/office/drawing/2010/main" val="0"/>
@@ -2454,17 +4523,76 @@
         </w:numPr>
       </w:pPr>
       <w:r>
-        <w:t>Once deconvolution is complete go to the defined save path in the previous step and you should find deconvolved z-stacks of the data and explore them in ImageJ or any other tool for 3D processing. In the example below a small bounding box was used to define a cropped volume to speed up the deconvolution for this demonstration.</w:t>
+        <w:t>Once deconvolution is complete go to the defined save path in the previous step and you should find deconvolved z-stacks of the data</w:t>
+      </w:r>
+      <w:ins w:id="299" w:author="Dunsby, Christopher W" w:date="2023-06-13T13:17:00Z">
+        <w:r>
+          <w:t xml:space="preserve">. These can </w:t>
+        </w:r>
+      </w:ins>
+      <w:del w:id="300" w:author="Dunsby, Christopher W" w:date="2023-06-13T13:17:00Z">
+        <w:r>
+          <w:delText xml:space="preserve"> and </w:delText>
+        </w:r>
+      </w:del>
+      <w:ins w:id="301" w:author="Dunsby, Christopher W" w:date="2023-06-13T13:17:00Z">
+        <w:r>
+          <w:t xml:space="preserve">be </w:t>
+        </w:r>
+      </w:ins>
+      <w:r>
+        <w:t>explore</w:t>
+      </w:r>
+      <w:ins w:id="302" w:author="Dunsby, Christopher W" w:date="2023-06-13T13:17:00Z">
+        <w:r>
+          <w:t>d</w:t>
+        </w:r>
+      </w:ins>
+      <w:r>
+        <w:t xml:space="preserve"> </w:t>
+      </w:r>
+      <w:del w:id="303" w:author="Dunsby, Christopher W" w:date="2023-06-13T13:17:00Z">
+        <w:r>
+          <w:delText xml:space="preserve">them </w:delText>
+        </w:r>
+      </w:del>
+      <w:r>
+        <w:t xml:space="preserve">in ImageJ or any other tool for 3D </w:t>
+      </w:r>
+      <w:del w:id="304" w:author="Dunsby, Christopher W" w:date="2023-06-13T13:17:00Z">
+        <w:r>
+          <w:delText>processing</w:delText>
+        </w:r>
+      </w:del>
+      <w:ins w:id="305" w:author="Dunsby, Christopher W" w:date="2023-06-13T13:17:00Z">
+        <w:r>
+          <w:t>visualisation</w:t>
+        </w:r>
+      </w:ins>
+      <w:r>
+        <w:t>. In the example below</w:t>
+      </w:r>
+      <w:ins w:id="306" w:author="Dunsby, Christopher W" w:date="2023-06-13T13:18:00Z">
+        <w:r>
+          <w:t>,</w:t>
+        </w:r>
+      </w:ins>
+      <w:r>
+        <w:t xml:space="preserve"> a small bounding box was used to define a cropped volume to speed up the deconvolution for this demonstration.</w:t>
       </w:r>
     </w:p>
     <w:p>
       <w:pPr>
         <w:jc w:val="center"/>
+        <w:rPr>
+          <w:del w:id="307" w:author="Dunsby, Christopher W" w:date="2023-06-13T13:18:00Z"/>
+        </w:rPr>
       </w:pPr>
       <w:r>
         <w:rPr>
           <w:noProof/>
         </w:rPr>
+        <w:lastRenderedPageBreak/>
         <w:drawing>
           <wp:inline distT="0" distB="0" distL="0" distR="0" wp14:anchorId="3AD57AA0" wp14:editId="5138412B">
             <wp:extent cx="3536830" cy="3560329"/>
@@ -2483,7 +4611,7 @@
                     </pic:cNvPicPr>
                   </pic:nvPicPr>
                   <pic:blipFill>
-                    <a:blip r:embed="rId30">
+                    <a:blip r:embed="rId32">
                       <a:extLst>
                         <a:ext uri="{28A0092B-C50C-407E-A947-70E740481C1C}">
                           <a14:useLocalDpi xmlns:a14="http://schemas.microsoft.com/office/drawing/2010/main" val="0"/>
@@ -2515,7 +4643,14 @@
         </w:drawing>
       </w:r>
     </w:p>
-    <w:p/>
+    <w:p>
+      <w:pPr>
+        <w:jc w:val="center"/>
+        <w:pPrChange w:id="308" w:author="Dunsby, Christopher W" w:date="2023-06-13T13:18:00Z">
+          <w:pPr/>
+        </w:pPrChange>
+      </w:pPr>
+    </w:p>
     <w:p/>
     <w:sectPr>
       <w:pgSz w:w="11906" w:h="16838"/>
@@ -2527,8 +4662,226 @@
 </w:document>
 </file>
 
+<file path=word/comments.xml><?xml version="1.0" encoding="utf-8"?>
+<w:comments xmlns:wpc="http://schemas.microsoft.com/office/word/2010/wordprocessingCanvas" xmlns:cx="http://schemas.microsoft.com/office/drawing/2014/chartex" xmlns:cx1="http://schemas.microsoft.com/office/drawing/2015/9/8/chartex" xmlns:cx2="http://schemas.microsoft.com/office/drawing/2015/10/21/chartex" xmlns:cx3="http://schemas.microsoft.com/office/drawing/2016/5/9/chartex" xmlns:cx4="http://schemas.microsoft.com/office/drawing/2016/5/10/chartex" xmlns:cx5="http://schemas.microsoft.com/office/drawing/2016/5/11/chartex" xmlns:cx6="http://schemas.microsoft.com/office/drawing/2016/5/12/chartex" xmlns:cx7="http://schemas.microsoft.com/office/drawing/2016/5/13/chartex" xmlns:cx8="http://schemas.microsoft.com/office/drawing/2016/5/14/chartex" xmlns:mc="http://schemas.openxmlformats.org/markup-compatibility/2006" xmlns:aink="http://schemas.microsoft.com/office/drawing/2016/ink" xmlns:am3d="http://schemas.microsoft.com/office/drawing/2017/model3d" xmlns:o="urn:schemas-microsoft-com:office:office" xmlns:r="http://schemas.openxmlformats.org/officeDocument/2006/relationships" xmlns:m="http://schemas.openxmlformats.org/officeDocument/2006/math" xmlns:v="urn:schemas-microsoft-com:vml" xmlns:wp14="http://schemas.microsoft.com/office/word/2010/wordprocessingDrawing" xmlns:wp="http://schemas.openxmlformats.org/drawingml/2006/wordprocessingDrawing" xmlns:w10="urn:schemas-microsoft-com:office:word" xmlns:w="http://schemas.openxmlformats.org/wordprocessingml/2006/main" xmlns:w14="http://schemas.microsoft.com/office/word/2010/wordml" xmlns:w15="http://schemas.microsoft.com/office/word/2012/wordml" xmlns:w16cid="http://schemas.microsoft.com/office/word/2016/wordml/cid" xmlns:w16se="http://schemas.microsoft.com/office/word/2015/wordml/symex" xmlns:wpg="http://schemas.microsoft.com/office/word/2010/wordprocessingGroup" xmlns:wpi="http://schemas.microsoft.com/office/word/2010/wordprocessingInk" xmlns:wne="http://schemas.microsoft.com/office/word/2006/wordml" xmlns:wps="http://schemas.microsoft.com/office/word/2010/wordprocessingShape" mc:Ignorable="w14 w15 w16se w16cid wp14">
+  <w:comment w:id="70" w:author="Dunsby, Christopher W" w:date="2023-06-13T12:02:00Z" w:initials="DCW">
+    <w:p>
+      <w:pPr>
+        <w:pStyle w:val="CommentText"/>
+      </w:pPr>
+      <w:r>
+        <w:rPr>
+          <w:rStyle w:val="CommentReference"/>
+        </w:rPr>
+        <w:annotationRef/>
+      </w:r>
+      <w:r>
+        <w:t>Please check I’ve not changed intended meaning.</w:t>
+      </w:r>
+    </w:p>
+  </w:comment>
+  <w:comment w:id="71" w:author="Sparks, Hugh D" w:date="2023-06-14T09:54:00Z" w:initials="SHD">
+    <w:p>
+      <w:pPr>
+        <w:pStyle w:val="CommentText"/>
+      </w:pPr>
+      <w:r>
+        <w:rPr>
+          <w:rStyle w:val="CommentReference"/>
+        </w:rPr>
+        <w:annotationRef/>
+      </w:r>
+      <w:r>
+        <w:t>ok</w:t>
+      </w:r>
+    </w:p>
+  </w:comment>
+  <w:comment w:id="79" w:author="Dunsby, Christopher W" w:date="2023-06-13T12:06:00Z" w:initials="DCW">
+    <w:p>
+      <w:pPr>
+        <w:pStyle w:val="CommentText"/>
+      </w:pPr>
+      <w:r>
+        <w:rPr>
+          <w:rStyle w:val="CommentReference"/>
+        </w:rPr>
+        <w:annotationRef/>
+      </w:r>
+      <w:r>
+        <w:t>Please check.</w:t>
+      </w:r>
+    </w:p>
+  </w:comment>
+  <w:comment w:id="80" w:author="Sparks, Hugh D" w:date="2023-06-14T09:55:00Z" w:initials="SHD">
+    <w:p>
+      <w:pPr>
+        <w:pStyle w:val="CommentText"/>
+      </w:pPr>
+      <w:r>
+        <w:rPr>
+          <w:rStyle w:val="CommentReference"/>
+        </w:rPr>
+        <w:annotationRef/>
+      </w:r>
+      <w:r>
+        <w:t>ok</w:t>
+      </w:r>
+    </w:p>
+  </w:comment>
+  <w:comment w:id="83" w:author="Dunsby, Christopher W" w:date="2023-06-13T12:02:00Z" w:initials="DCW">
+    <w:p>
+      <w:pPr>
+        <w:pStyle w:val="CommentText"/>
+      </w:pPr>
+      <w:r>
+        <w:rPr>
+          <w:rStyle w:val="CommentReference"/>
+        </w:rPr>
+        <w:annotationRef/>
+      </w:r>
+      <w:r>
+        <w:t xml:space="preserve">I think you are referring to the sample data folder shown in the figure </w:t>
+      </w:r>
+      <w:proofErr w:type="gramStart"/>
+      <w:r>
+        <w:t>here?</w:t>
+      </w:r>
+      <w:proofErr w:type="gramEnd"/>
+    </w:p>
+  </w:comment>
+  <w:comment w:id="84" w:author="Sparks, Hugh D" w:date="2023-06-14T09:55:00Z" w:initials="SHD">
+    <w:p>
+      <w:pPr>
+        <w:pStyle w:val="CommentText"/>
+      </w:pPr>
+      <w:r>
+        <w:rPr>
+          <w:rStyle w:val="CommentReference"/>
+        </w:rPr>
+        <w:annotationRef/>
+      </w:r>
+      <w:r>
+        <w:t>ok</w:t>
+      </w:r>
+    </w:p>
+  </w:comment>
+  <w:comment w:id="90" w:author="Dunsby, Christopher W" w:date="2023-06-13T12:03:00Z" w:initials="DCW">
+    <w:p>
+      <w:pPr>
+        <w:pStyle w:val="CommentText"/>
+      </w:pPr>
+      <w:r>
+        <w:rPr>
+          <w:rStyle w:val="CommentReference"/>
+        </w:rPr>
+        <w:annotationRef/>
+      </w:r>
+      <w:r>
+        <w:t xml:space="preserve">I think you have given plenty of other links to other references already. I wasn’t clear here what these links were providing information on (folder structure, </w:t>
+      </w:r>
+      <w:proofErr w:type="spellStart"/>
+      <w:r>
+        <w:t>Bigdataviewer</w:t>
+      </w:r>
+      <w:proofErr w:type="spellEnd"/>
+      <w:r>
+        <w:t xml:space="preserve"> or MVR plugin).</w:t>
+      </w:r>
+    </w:p>
+  </w:comment>
+  <w:comment w:id="91" w:author="Sparks, Hugh D" w:date="2023-06-14T09:55:00Z" w:initials="SHD">
+    <w:p>
+      <w:pPr>
+        <w:pStyle w:val="CommentText"/>
+      </w:pPr>
+      <w:r>
+        <w:rPr>
+          <w:rStyle w:val="CommentReference"/>
+        </w:rPr>
+        <w:annotationRef/>
+      </w:r>
+      <w:r>
+        <w:t>ok</w:t>
+      </w:r>
+    </w:p>
+  </w:comment>
+  <w:comment w:id="107" w:author="Dunsby, Christopher W" w:date="2023-06-13T12:08:00Z" w:initials="DCW">
+    <w:p>
+      <w:pPr>
+        <w:pStyle w:val="CommentText"/>
+      </w:pPr>
+      <w:r>
+        <w:rPr>
+          <w:rStyle w:val="CommentReference"/>
+        </w:rPr>
+        <w:annotationRef/>
+      </w:r>
+      <w:r>
+        <w:t>Please check.</w:t>
+      </w:r>
+    </w:p>
+  </w:comment>
+  <w:comment w:id="108" w:author="Sparks, Hugh D" w:date="2023-06-14T09:56:00Z" w:initials="SHD">
+    <w:p>
+      <w:pPr>
+        <w:pStyle w:val="CommentText"/>
+      </w:pPr>
+      <w:r>
+        <w:rPr>
+          <w:rStyle w:val="CommentReference"/>
+        </w:rPr>
+        <w:annotationRef/>
+      </w:r>
+      <w:r>
+        <w:t>ok</w:t>
+      </w:r>
+    </w:p>
+  </w:comment>
+</w:comments>
+</file>
+
+<file path=word/commentsExtended.xml><?xml version="1.0" encoding="utf-8"?>
+<w15:commentsEx xmlns:wpc="http://schemas.microsoft.com/office/word/2010/wordprocessingCanvas" xmlns:cx="http://schemas.microsoft.com/office/drawing/2014/chartex" xmlns:cx1="http://schemas.microsoft.com/office/drawing/2015/9/8/chartex" xmlns:cx2="http://schemas.microsoft.com/office/drawing/2015/10/21/chartex" xmlns:cx3="http://schemas.microsoft.com/office/drawing/2016/5/9/chartex" xmlns:cx4="http://schemas.microsoft.com/office/drawing/2016/5/10/chartex" xmlns:cx5="http://schemas.microsoft.com/office/drawing/2016/5/11/chartex" xmlns:cx6="http://schemas.microsoft.com/office/drawing/2016/5/12/chartex" xmlns:cx7="http://schemas.microsoft.com/office/drawing/2016/5/13/chartex" xmlns:cx8="http://schemas.microsoft.com/office/drawing/2016/5/14/chartex" xmlns:mc="http://schemas.openxmlformats.org/markup-compatibility/2006" xmlns:aink="http://schemas.microsoft.com/office/drawing/2016/ink" xmlns:am3d="http://schemas.microsoft.com/office/drawing/2017/model3d" xmlns:o="urn:schemas-microsoft-com:office:office" xmlns:r="http://schemas.openxmlformats.org/officeDocument/2006/relationships" xmlns:m="http://schemas.openxmlformats.org/officeDocument/2006/math" xmlns:v="urn:schemas-microsoft-com:vml" xmlns:wp14="http://schemas.microsoft.com/office/word/2010/wordprocessingDrawing" xmlns:wp="http://schemas.openxmlformats.org/drawingml/2006/wordprocessingDrawing" xmlns:w10="urn:schemas-microsoft-com:office:word" xmlns:w="http://schemas.openxmlformats.org/wordprocessingml/2006/main" xmlns:w14="http://schemas.microsoft.com/office/word/2010/wordml" xmlns:w15="http://schemas.microsoft.com/office/word/2012/wordml" xmlns:w16cid="http://schemas.microsoft.com/office/word/2016/wordml/cid" xmlns:w16se="http://schemas.microsoft.com/office/word/2015/wordml/symex" xmlns:wpg="http://schemas.microsoft.com/office/word/2010/wordprocessingGroup" xmlns:wpi="http://schemas.microsoft.com/office/word/2010/wordprocessingInk" xmlns:wne="http://schemas.microsoft.com/office/word/2006/wordml" xmlns:wps="http://schemas.microsoft.com/office/word/2010/wordprocessingShape" mc:Ignorable="w14 w15 w16se w16cid wp14">
+  <w15:commentEx w15:paraId="4BC04F00" w15:done="0"/>
+  <w15:commentEx w15:paraId="44908079" w15:paraIdParent="4BC04F00" w15:done="0"/>
+  <w15:commentEx w15:paraId="1037D4A9" w15:done="0"/>
+  <w15:commentEx w15:paraId="7A1FBA61" w15:paraIdParent="1037D4A9" w15:done="0"/>
+  <w15:commentEx w15:paraId="3AF10213" w15:done="0"/>
+  <w15:commentEx w15:paraId="42FC71CB" w15:paraIdParent="3AF10213" w15:done="0"/>
+  <w15:commentEx w15:paraId="2B2B8DBB" w15:done="0"/>
+  <w15:commentEx w15:paraId="3EF01CD3" w15:paraIdParent="2B2B8DBB" w15:done="0"/>
+  <w15:commentEx w15:paraId="373A98C8" w15:done="0"/>
+  <w15:commentEx w15:paraId="250726F3" w15:paraIdParent="373A98C8" w15:done="0"/>
+</w15:commentsEx>
+</file>
+
+<file path=word/commentsExtensible.xml><?xml version="1.0" encoding="utf-8"?>
+<w16cex:commentsExtensible xmlns:wpc="http://schemas.microsoft.com/office/word/2010/wordprocessingCanvas" xmlns:cx="http://schemas.microsoft.com/office/drawing/2014/chartex" xmlns:cx1="http://schemas.microsoft.com/office/drawing/2015/9/8/chartex" xmlns:cx2="http://schemas.microsoft.com/office/drawing/2015/10/21/chartex" xmlns:cx3="http://schemas.microsoft.com/office/drawing/2016/5/9/chartex" xmlns:cx4="http://schemas.microsoft.com/office/drawing/2016/5/10/chartex" xmlns:cx5="http://schemas.microsoft.com/office/drawing/2016/5/11/chartex" xmlns:cx6="http://schemas.microsoft.com/office/drawing/2016/5/12/chartex" xmlns:cx7="http://schemas.microsoft.com/office/drawing/2016/5/13/chartex" xmlns:cx8="http://schemas.microsoft.com/office/drawing/2016/5/14/chartex" xmlns:mc="http://schemas.openxmlformats.org/markup-compatibility/2006" xmlns:aink="http://schemas.microsoft.com/office/drawing/2016/ink" xmlns:am3d="http://schemas.microsoft.com/office/drawing/2017/model3d" xmlns:o="urn:schemas-microsoft-com:office:office" xmlns:oel="http://schemas.microsoft.com/office/2019/extlst" xmlns:r="http://schemas.openxmlformats.org/officeDocument/2006/relationships" xmlns:m="http://schemas.openxmlformats.org/officeDocument/2006/math" xmlns:v="urn:schemas-microsoft-com:vml" xmlns:wp14="http://schemas.microsoft.com/office/word/2010/wordprocessingDrawing" xmlns:wp="http://schemas.openxmlformats.org/drawingml/2006/wordprocessingDrawing" xmlns:w10="urn:schemas-microsoft-com:office:word" xmlns:w="http://schemas.openxmlformats.org/wordprocessingml/2006/main" xmlns:w14="http://schemas.microsoft.com/office/word/2010/wordml" xmlns:w15="http://schemas.microsoft.com/office/word/2012/wordml" xmlns:w16cex="http://schemas.microsoft.com/office/word/2018/wordml/cex" xmlns:w16cid="http://schemas.microsoft.com/office/word/2016/wordml/cid" xmlns:w16="http://schemas.microsoft.com/office/word/2018/wordml" xmlns:w16sdtdh="http://schemas.microsoft.com/office/word/2020/wordml/sdtdatahash" xmlns:w16se="http://schemas.microsoft.com/office/word/2015/wordml/symex" xmlns:wpg="http://schemas.microsoft.com/office/word/2010/wordprocessingGroup" xmlns:wpi="http://schemas.microsoft.com/office/word/2010/wordprocessingInk" xmlns:wne="http://schemas.microsoft.com/office/word/2006/wordml" xmlns:wps="http://schemas.microsoft.com/office/word/2010/wordprocessingShape" mc:Ignorable="w14 w15 w16se w16cid w16 w16cex w16sdtdh wp14">
+  <w16cex:commentExtensible w16cex:durableId="2832D956" w16cex:dateUtc="2023-06-13T11:02:00Z"/>
+  <w16cex:commentExtensible w16cex:durableId="2832DA34" w16cex:dateUtc="2023-06-13T11:06:00Z"/>
+  <w16cex:commentExtensible w16cex:durableId="2832D93E" w16cex:dateUtc="2023-06-13T11:02:00Z"/>
+  <w16cex:commentExtensible w16cex:durableId="2832D990" w16cex:dateUtc="2023-06-13T11:03:00Z"/>
+  <w16cex:commentExtensible w16cex:durableId="2832DAAB" w16cex:dateUtc="2023-06-13T11:08:00Z"/>
+</w16cex:commentsExtensible>
+</file>
+
+<file path=word/commentsIds.xml><?xml version="1.0" encoding="utf-8"?>
+<w16cid:commentsIds xmlns:wpc="http://schemas.microsoft.com/office/word/2010/wordprocessingCanvas" xmlns:cx="http://schemas.microsoft.com/office/drawing/2014/chartex" xmlns:cx1="http://schemas.microsoft.com/office/drawing/2015/9/8/chartex" xmlns:cx2="http://schemas.microsoft.com/office/drawing/2015/10/21/chartex" xmlns:cx3="http://schemas.microsoft.com/office/drawing/2016/5/9/chartex" xmlns:cx4="http://schemas.microsoft.com/office/drawing/2016/5/10/chartex" xmlns:cx5="http://schemas.microsoft.com/office/drawing/2016/5/11/chartex" xmlns:cx6="http://schemas.microsoft.com/office/drawing/2016/5/12/chartex" xmlns:cx7="http://schemas.microsoft.com/office/drawing/2016/5/13/chartex" xmlns:cx8="http://schemas.microsoft.com/office/drawing/2016/5/14/chartex" xmlns:mc="http://schemas.openxmlformats.org/markup-compatibility/2006" xmlns:aink="http://schemas.microsoft.com/office/drawing/2016/ink" xmlns:am3d="http://schemas.microsoft.com/office/drawing/2017/model3d" xmlns:o="urn:schemas-microsoft-com:office:office" xmlns:r="http://schemas.openxmlformats.org/officeDocument/2006/relationships" xmlns:m="http://schemas.openxmlformats.org/officeDocument/2006/math" xmlns:v="urn:schemas-microsoft-com:vml" xmlns:wp14="http://schemas.microsoft.com/office/word/2010/wordprocessingDrawing" xmlns:wp="http://schemas.openxmlformats.org/drawingml/2006/wordprocessingDrawing" xmlns:w10="urn:schemas-microsoft-com:office:word" xmlns:w="http://schemas.openxmlformats.org/wordprocessingml/2006/main" xmlns:w14="http://schemas.microsoft.com/office/word/2010/wordml" xmlns:w15="http://schemas.microsoft.com/office/word/2012/wordml" xmlns:w16cid="http://schemas.microsoft.com/office/word/2016/wordml/cid" xmlns:w16se="http://schemas.microsoft.com/office/word/2015/wordml/symex" xmlns:wpg="http://schemas.microsoft.com/office/word/2010/wordprocessingGroup" xmlns:wpi="http://schemas.microsoft.com/office/word/2010/wordprocessingInk" xmlns:wne="http://schemas.microsoft.com/office/word/2006/wordml" xmlns:wps="http://schemas.microsoft.com/office/word/2010/wordprocessingShape" mc:Ignorable="w14 w15 w16se w16cid wp14">
+  <w16cid:commentId w16cid:paraId="4BC04F00" w16cid:durableId="2832D956"/>
+  <w16cid:commentId w16cid:paraId="44908079" w16cid:durableId="28340CE8"/>
+  <w16cid:commentId w16cid:paraId="1037D4A9" w16cid:durableId="2832DA34"/>
+  <w16cid:commentId w16cid:paraId="7A1FBA61" w16cid:durableId="28340D0F"/>
+  <w16cid:commentId w16cid:paraId="3AF10213" w16cid:durableId="2832D93E"/>
+  <w16cid:commentId w16cid:paraId="42FC71CB" w16cid:durableId="28340D12"/>
+  <w16cid:commentId w16cid:paraId="2B2B8DBB" w16cid:durableId="2832D990"/>
+  <w16cid:commentId w16cid:paraId="3EF01CD3" w16cid:durableId="28340D20"/>
+  <w16cid:commentId w16cid:paraId="373A98C8" w16cid:durableId="2832DAAB"/>
+  <w16cid:commentId w16cid:paraId="250726F3" w16cid:durableId="28340D35"/>
+</w16cid:commentsIds>
+</file>
+
 <file path=word/numbering.xml><?xml version="1.0" encoding="utf-8"?>
-<w:numbering xmlns:wpc="http://schemas.microsoft.com/office/word/2010/wordprocessingCanvas" xmlns:cx="http://schemas.microsoft.com/office/drawing/2014/chartex" xmlns:cx1="http://schemas.microsoft.com/office/drawing/2015/9/8/chartex" xmlns:cx2="http://schemas.microsoft.com/office/drawing/2015/10/21/chartex" xmlns:cx3="http://schemas.microsoft.com/office/drawing/2016/5/9/chartex" xmlns:cx4="http://schemas.microsoft.com/office/drawing/2016/5/10/chartex" xmlns:cx5="http://schemas.microsoft.com/office/drawing/2016/5/11/chartex" xmlns:cx6="http://schemas.microsoft.com/office/drawing/2016/5/12/chartex" xmlns:cx7="http://schemas.microsoft.com/office/drawing/2016/5/13/chartex" xmlns:cx8="http://schemas.microsoft.com/office/drawing/2016/5/14/chartex" xmlns:mc="http://schemas.openxmlformats.org/markup-compatibility/2006" xmlns:aink="http://schemas.microsoft.com/office/drawing/2016/ink" xmlns:am3d="http://schemas.microsoft.com/office/drawing/2017/model3d" xmlns:o="urn:schemas-microsoft-com:office:office" xmlns:r="http://schemas.openxmlformats.org/officeDocument/2006/relationships" xmlns:m="http://schemas.openxmlformats.org/officeDocument/2006/math" xmlns:v="urn:schemas-microsoft-com:vml" xmlns:wp14="http://schemas.microsoft.com/office/word/2010/wordprocessingDrawing" xmlns:wp="http://schemas.openxmlformats.org/drawingml/2006/wordprocessingDrawing" xmlns:w10="urn:schemas-microsoft-com:office:word" xmlns:w="http://schemas.openxmlformats.org/wordprocessingml/2006/main" xmlns:w14="http://schemas.microsoft.com/office/word/2010/wordml" xmlns:w15="http://schemas.microsoft.com/office/word/2012/wordml" xmlns:w16cex="http://schemas.microsoft.com/office/word/2018/wordml/cex" xmlns:w16cid="http://schemas.microsoft.com/office/word/2016/wordml/cid" xmlns:w16="http://schemas.microsoft.com/office/word/2018/wordml" xmlns:w16sdtdh="http://schemas.microsoft.com/office/word/2020/wordml/sdtdatahash" xmlns:w16se="http://schemas.microsoft.com/office/word/2015/wordml/symex" xmlns:wpg="http://schemas.microsoft.com/office/word/2010/wordprocessingGroup" xmlns:wpi="http://schemas.microsoft.com/office/word/2010/wordprocessingInk" xmlns:wne="http://schemas.microsoft.com/office/word/2006/wordml" xmlns:wps="http://schemas.microsoft.com/office/word/2010/wordprocessingShape" mc:Ignorable="w14 w15 w16se w16cid w16 w16cex w16sdtdh wp14">
+<w:numbering xmlns:wpc="http://schemas.microsoft.com/office/word/2010/wordprocessingCanvas" xmlns:cx="http://schemas.microsoft.com/office/drawing/2014/chartex" xmlns:cx1="http://schemas.microsoft.com/office/drawing/2015/9/8/chartex" xmlns:cx2="http://schemas.microsoft.com/office/drawing/2015/10/21/chartex" xmlns:cx3="http://schemas.microsoft.com/office/drawing/2016/5/9/chartex" xmlns:cx4="http://schemas.microsoft.com/office/drawing/2016/5/10/chartex" xmlns:cx5="http://schemas.microsoft.com/office/drawing/2016/5/11/chartex" xmlns:cx6="http://schemas.microsoft.com/office/drawing/2016/5/12/chartex" xmlns:cx7="http://schemas.microsoft.com/office/drawing/2016/5/13/chartex" xmlns:cx8="http://schemas.microsoft.com/office/drawing/2016/5/14/chartex" xmlns:mc="http://schemas.openxmlformats.org/markup-compatibility/2006" xmlns:aink="http://schemas.microsoft.com/office/drawing/2016/ink" xmlns:am3d="http://schemas.microsoft.com/office/drawing/2017/model3d" xmlns:o="urn:schemas-microsoft-com:office:office" xmlns:r="http://schemas.openxmlformats.org/officeDocument/2006/relationships" xmlns:m="http://schemas.openxmlformats.org/officeDocument/2006/math" xmlns:v="urn:schemas-microsoft-com:vml" xmlns:wp14="http://schemas.microsoft.com/office/word/2010/wordprocessingDrawing" xmlns:wp="http://schemas.openxmlformats.org/drawingml/2006/wordprocessingDrawing" xmlns:w10="urn:schemas-microsoft-com:office:word" xmlns:w="http://schemas.openxmlformats.org/wordprocessingml/2006/main" xmlns:w14="http://schemas.microsoft.com/office/word/2010/wordml" xmlns:w15="http://schemas.microsoft.com/office/word/2012/wordml" xmlns:w16cid="http://schemas.microsoft.com/office/word/2016/wordml/cid" xmlns:w16se="http://schemas.microsoft.com/office/word/2015/wordml/symex" xmlns:wpg="http://schemas.microsoft.com/office/word/2010/wordprocessingGroup" xmlns:wpi="http://schemas.microsoft.com/office/word/2010/wordprocessingInk" xmlns:wne="http://schemas.microsoft.com/office/word/2006/wordml" xmlns:wps="http://schemas.microsoft.com/office/word/2010/wordprocessingShape" mc:Ignorable="w14 w15 w16se w16cid wp14">
   <w:abstractNum w:abstractNumId="0" w15:restartNumberingAfterBreak="0">
     <w:nsid w:val="00044566"/>
     <w:multiLevelType w:val="hybridMultilevel"/>
@@ -3692,8 +6045,19 @@
 </w:numbering>
 </file>
 
+<file path=word/people.xml><?xml version="1.0" encoding="utf-8"?>
+<w15:people xmlns:wpc="http://schemas.microsoft.com/office/word/2010/wordprocessingCanvas" xmlns:cx="http://schemas.microsoft.com/office/drawing/2014/chartex" xmlns:cx1="http://schemas.microsoft.com/office/drawing/2015/9/8/chartex" xmlns:cx2="http://schemas.microsoft.com/office/drawing/2015/10/21/chartex" xmlns:cx3="http://schemas.microsoft.com/office/drawing/2016/5/9/chartex" xmlns:cx4="http://schemas.microsoft.com/office/drawing/2016/5/10/chartex" xmlns:cx5="http://schemas.microsoft.com/office/drawing/2016/5/11/chartex" xmlns:cx6="http://schemas.microsoft.com/office/drawing/2016/5/12/chartex" xmlns:cx7="http://schemas.microsoft.com/office/drawing/2016/5/13/chartex" xmlns:cx8="http://schemas.microsoft.com/office/drawing/2016/5/14/chartex" xmlns:mc="http://schemas.openxmlformats.org/markup-compatibility/2006" xmlns:aink="http://schemas.microsoft.com/office/drawing/2016/ink" xmlns:am3d="http://schemas.microsoft.com/office/drawing/2017/model3d" xmlns:o="urn:schemas-microsoft-com:office:office" xmlns:r="http://schemas.openxmlformats.org/officeDocument/2006/relationships" xmlns:m="http://schemas.openxmlformats.org/officeDocument/2006/math" xmlns:v="urn:schemas-microsoft-com:vml" xmlns:wp14="http://schemas.microsoft.com/office/word/2010/wordprocessingDrawing" xmlns:wp="http://schemas.openxmlformats.org/drawingml/2006/wordprocessingDrawing" xmlns:w10="urn:schemas-microsoft-com:office:word" xmlns:w="http://schemas.openxmlformats.org/wordprocessingml/2006/main" xmlns:w14="http://schemas.microsoft.com/office/word/2010/wordml" xmlns:w15="http://schemas.microsoft.com/office/word/2012/wordml" xmlns:w16cid="http://schemas.microsoft.com/office/word/2016/wordml/cid" xmlns:w16se="http://schemas.microsoft.com/office/word/2015/wordml/symex" xmlns:wpg="http://schemas.microsoft.com/office/word/2010/wordprocessingGroup" xmlns:wpi="http://schemas.microsoft.com/office/word/2010/wordprocessingInk" xmlns:wne="http://schemas.microsoft.com/office/word/2006/wordml" xmlns:wps="http://schemas.microsoft.com/office/word/2010/wordprocessingShape" mc:Ignorable="w14 w15 w16se w16cid wp14">
+  <w15:person w15:author="Dunsby, Christopher W">
+    <w15:presenceInfo w15:providerId="AD" w15:userId="S::cwd@ic.ac.uk::7d230c85-f939-436d-a3a6-37621e78bc96"/>
+  </w15:person>
+  <w15:person w15:author="Sparks, Hugh D">
+    <w15:presenceInfo w15:providerId="AD" w15:userId="S::hs5110@ic.ac.uk::c2dbdba6-3c9d-4e18-982d-830239637aca"/>
+  </w15:person>
+</w15:people>
+</file>
+
 <file path=word/styles.xml><?xml version="1.0" encoding="utf-8"?>
-<w:styles xmlns:mc="http://schemas.openxmlformats.org/markup-compatibility/2006" xmlns:r="http://schemas.openxmlformats.org/officeDocument/2006/relationships" xmlns:w="http://schemas.openxmlformats.org/wordprocessingml/2006/main" xmlns:w14="http://schemas.microsoft.com/office/word/2010/wordml" xmlns:w15="http://schemas.microsoft.com/office/word/2012/wordml" xmlns:w16cex="http://schemas.microsoft.com/office/word/2018/wordml/cex" xmlns:w16cid="http://schemas.microsoft.com/office/word/2016/wordml/cid" xmlns:w16="http://schemas.microsoft.com/office/word/2018/wordml" xmlns:w16sdtdh="http://schemas.microsoft.com/office/word/2020/wordml/sdtdatahash" xmlns:w16se="http://schemas.microsoft.com/office/word/2015/wordml/symex" mc:Ignorable="w14 w15 w16se w16cid w16 w16cex w16sdtdh">
+<w:styles xmlns:mc="http://schemas.openxmlformats.org/markup-compatibility/2006" xmlns:r="http://schemas.openxmlformats.org/officeDocument/2006/relationships" xmlns:w="http://schemas.openxmlformats.org/wordprocessingml/2006/main" xmlns:w14="http://schemas.microsoft.com/office/word/2010/wordml" xmlns:w15="http://schemas.microsoft.com/office/word/2012/wordml" xmlns:w16cid="http://schemas.microsoft.com/office/word/2016/wordml/cid" xmlns:w16se="http://schemas.microsoft.com/office/word/2015/wordml/symex" mc:Ignorable="w14 w15 w16se w16cid">
   <w:docDefaults>
     <w:rPrDefault>
       <w:rPr>
@@ -4222,6 +6586,148 @@
       <w:spacing w:after="100"/>
     </w:pPr>
   </w:style>
+  <w:style w:type="paragraph" w:styleId="Title">
+    <w:name w:val="Title"/>
+    <w:basedOn w:val="Normal"/>
+    <w:next w:val="Normal"/>
+    <w:link w:val="TitleChar"/>
+    <w:uiPriority w:val="10"/>
+    <w:qFormat/>
+    <w:rsid w:val="00BF25B2"/>
+    <w:pPr>
+      <w:spacing w:after="0" w:line="240" w:lineRule="auto"/>
+      <w:contextualSpacing/>
+    </w:pPr>
+    <w:rPr>
+      <w:rFonts w:asciiTheme="majorHAnsi" w:eastAsiaTheme="majorEastAsia" w:hAnsiTheme="majorHAnsi" w:cstheme="majorBidi"/>
+      <w:spacing w:val="-10"/>
+      <w:kern w:val="28"/>
+      <w:sz w:val="56"/>
+      <w:szCs w:val="56"/>
+    </w:rPr>
+  </w:style>
+  <w:style w:type="character" w:customStyle="1" w:styleId="TitleChar">
+    <w:name w:val="Title Char"/>
+    <w:basedOn w:val="DefaultParagraphFont"/>
+    <w:link w:val="Title"/>
+    <w:uiPriority w:val="10"/>
+    <w:rsid w:val="00BF25B2"/>
+    <w:rPr>
+      <w:rFonts w:asciiTheme="majorHAnsi" w:eastAsiaTheme="majorEastAsia" w:hAnsiTheme="majorHAnsi" w:cstheme="majorBidi"/>
+      <w:spacing w:val="-10"/>
+      <w:kern w:val="28"/>
+      <w:sz w:val="56"/>
+      <w:szCs w:val="56"/>
+    </w:rPr>
+  </w:style>
+  <w:style w:type="paragraph" w:styleId="Revision">
+    <w:name w:val="Revision"/>
+    <w:hidden/>
+    <w:uiPriority w:val="99"/>
+    <w:semiHidden/>
+    <w:rsid w:val="004C64E3"/>
+    <w:pPr>
+      <w:spacing w:after="0" w:line="240" w:lineRule="auto"/>
+    </w:pPr>
+  </w:style>
+  <w:style w:type="character" w:styleId="CommentReference">
+    <w:name w:val="annotation reference"/>
+    <w:basedOn w:val="DefaultParagraphFont"/>
+    <w:uiPriority w:val="99"/>
+    <w:semiHidden/>
+    <w:unhideWhenUsed/>
+    <w:rsid w:val="00812504"/>
+    <w:rPr>
+      <w:sz w:val="16"/>
+      <w:szCs w:val="16"/>
+    </w:rPr>
+  </w:style>
+  <w:style w:type="paragraph" w:styleId="CommentText">
+    <w:name w:val="annotation text"/>
+    <w:basedOn w:val="Normal"/>
+    <w:link w:val="CommentTextChar"/>
+    <w:uiPriority w:val="99"/>
+    <w:semiHidden/>
+    <w:unhideWhenUsed/>
+    <w:rsid w:val="00812504"/>
+    <w:pPr>
+      <w:spacing w:line="240" w:lineRule="auto"/>
+    </w:pPr>
+    <w:rPr>
+      <w:sz w:val="20"/>
+      <w:szCs w:val="20"/>
+    </w:rPr>
+  </w:style>
+  <w:style w:type="character" w:customStyle="1" w:styleId="CommentTextChar">
+    <w:name w:val="Comment Text Char"/>
+    <w:basedOn w:val="DefaultParagraphFont"/>
+    <w:link w:val="CommentText"/>
+    <w:uiPriority w:val="99"/>
+    <w:semiHidden/>
+    <w:rsid w:val="00812504"/>
+    <w:rPr>
+      <w:sz w:val="20"/>
+      <w:szCs w:val="20"/>
+    </w:rPr>
+  </w:style>
+  <w:style w:type="paragraph" w:styleId="CommentSubject">
+    <w:name w:val="annotation subject"/>
+    <w:basedOn w:val="CommentText"/>
+    <w:next w:val="CommentText"/>
+    <w:link w:val="CommentSubjectChar"/>
+    <w:uiPriority w:val="99"/>
+    <w:semiHidden/>
+    <w:unhideWhenUsed/>
+    <w:rsid w:val="00812504"/>
+    <w:rPr>
+      <w:b/>
+      <w:bCs/>
+    </w:rPr>
+  </w:style>
+  <w:style w:type="character" w:customStyle="1" w:styleId="CommentSubjectChar">
+    <w:name w:val="Comment Subject Char"/>
+    <w:basedOn w:val="CommentTextChar"/>
+    <w:link w:val="CommentSubject"/>
+    <w:uiPriority w:val="99"/>
+    <w:semiHidden/>
+    <w:rsid w:val="00812504"/>
+    <w:rPr>
+      <w:b/>
+      <w:bCs/>
+      <w:sz w:val="20"/>
+      <w:szCs w:val="20"/>
+    </w:rPr>
+  </w:style>
+  <w:style w:type="paragraph" w:styleId="BalloonText">
+    <w:name w:val="Balloon Text"/>
+    <w:basedOn w:val="Normal"/>
+    <w:link w:val="BalloonTextChar"/>
+    <w:uiPriority w:val="99"/>
+    <w:semiHidden/>
+    <w:unhideWhenUsed/>
+    <w:rsid w:val="009B52B7"/>
+    <w:pPr>
+      <w:spacing w:after="0" w:line="240" w:lineRule="auto"/>
+    </w:pPr>
+    <w:rPr>
+      <w:rFonts w:ascii="Segoe UI" w:hAnsi="Segoe UI" w:cs="Segoe UI"/>
+      <w:sz w:val="18"/>
+      <w:szCs w:val="18"/>
+    </w:rPr>
+  </w:style>
+  <w:style w:type="character" w:customStyle="1" w:styleId="BalloonTextChar">
+    <w:name w:val="Balloon Text Char"/>
+    <w:basedOn w:val="DefaultParagraphFont"/>
+    <w:link w:val="BalloonText"/>
+    <w:uiPriority w:val="99"/>
+    <w:semiHidden/>
+    <w:rsid w:val="009B52B7"/>
+    <w:rPr>
+      <w:rFonts w:ascii="Segoe UI" w:hAnsi="Segoe UI" w:cs="Segoe UI"/>
+      <w:sz w:val="18"/>
+      <w:szCs w:val="18"/>
+    </w:rPr>
+  </w:style>
 </w:styles>
 </file>
 
@@ -4525,7 +7031,7 @@
 </file>
 
 <file path=customXml/itemProps1.xml><?xml version="1.0" encoding="utf-8"?>
-<ds:datastoreItem xmlns:ds="http://schemas.openxmlformats.org/officeDocument/2006/customXml" ds:itemID="{6D8E03E9-8E36-4D03-8F4D-F5A00B5F0E08}">
+<ds:datastoreItem xmlns:ds="http://schemas.openxmlformats.org/officeDocument/2006/customXml" ds:itemID="{770B5E26-608B-4273-AFC5-27195389F56A}">
   <ds:schemaRefs>
     <ds:schemaRef ds:uri="http://schemas.openxmlformats.org/officeDocument/2006/bibliography"/>
   </ds:schemaRefs>

</xml_diff>

<commit_message>
Clean version of deconvolution doc following Hugh's comments.
</commit_message>
<xml_diff>
--- a/ImageJ_MVR_Deconvolution/ImageJ_MVR_Deconvolution.docx
+++ b/ImageJ_MVR_Deconvolution/ImageJ_MVR_Deconvolution.docx
@@ -1,6 +1,6 @@
 
 <file path=word/document.xml><?xml version="1.0" encoding="utf-8"?>
-<w:document xmlns:wpc="http://schemas.microsoft.com/office/word/2010/wordprocessingCanvas" xmlns:cx="http://schemas.microsoft.com/office/drawing/2014/chartex" xmlns:cx1="http://schemas.microsoft.com/office/drawing/2015/9/8/chartex" xmlns:cx2="http://schemas.microsoft.com/office/drawing/2015/10/21/chartex" xmlns:cx3="http://schemas.microsoft.com/office/drawing/2016/5/9/chartex" xmlns:cx4="http://schemas.microsoft.com/office/drawing/2016/5/10/chartex" xmlns:cx5="http://schemas.microsoft.com/office/drawing/2016/5/11/chartex" xmlns:cx6="http://schemas.microsoft.com/office/drawing/2016/5/12/chartex" xmlns:cx7="http://schemas.microsoft.com/office/drawing/2016/5/13/chartex" xmlns:cx8="http://schemas.microsoft.com/office/drawing/2016/5/14/chartex" xmlns:mc="http://schemas.openxmlformats.org/markup-compatibility/2006" xmlns:aink="http://schemas.microsoft.com/office/drawing/2016/ink" xmlns:am3d="http://schemas.microsoft.com/office/drawing/2017/model3d" xmlns:o="urn:schemas-microsoft-com:office:office" xmlns:r="http://schemas.openxmlformats.org/officeDocument/2006/relationships" xmlns:m="http://schemas.openxmlformats.org/officeDocument/2006/math" xmlns:v="urn:schemas-microsoft-com:vml" xmlns:wp14="http://schemas.microsoft.com/office/word/2010/wordprocessingDrawing" xmlns:wp="http://schemas.openxmlformats.org/drawingml/2006/wordprocessingDrawing" xmlns:w10="urn:schemas-microsoft-com:office:word" xmlns:w="http://schemas.openxmlformats.org/wordprocessingml/2006/main" xmlns:w14="http://schemas.microsoft.com/office/word/2010/wordml" xmlns:w15="http://schemas.microsoft.com/office/word/2012/wordml" xmlns:w16cid="http://schemas.microsoft.com/office/word/2016/wordml/cid" xmlns:w16se="http://schemas.microsoft.com/office/word/2015/wordml/symex" xmlns:wpg="http://schemas.microsoft.com/office/word/2010/wordprocessingGroup" xmlns:wpi="http://schemas.microsoft.com/office/word/2010/wordprocessingInk" xmlns:wne="http://schemas.microsoft.com/office/word/2006/wordml" xmlns:wps="http://schemas.microsoft.com/office/word/2010/wordprocessingShape" mc:Ignorable="w14 w15 w16se w16cid wp14">
+<w:document xmlns:wpc="http://schemas.microsoft.com/office/word/2010/wordprocessingCanvas" xmlns:cx="http://schemas.microsoft.com/office/drawing/2014/chartex" xmlns:cx1="http://schemas.microsoft.com/office/drawing/2015/9/8/chartex" xmlns:cx2="http://schemas.microsoft.com/office/drawing/2015/10/21/chartex" xmlns:cx3="http://schemas.microsoft.com/office/drawing/2016/5/9/chartex" xmlns:cx4="http://schemas.microsoft.com/office/drawing/2016/5/10/chartex" xmlns:cx5="http://schemas.microsoft.com/office/drawing/2016/5/11/chartex" xmlns:cx6="http://schemas.microsoft.com/office/drawing/2016/5/12/chartex" xmlns:cx7="http://schemas.microsoft.com/office/drawing/2016/5/13/chartex" xmlns:cx8="http://schemas.microsoft.com/office/drawing/2016/5/14/chartex" xmlns:mc="http://schemas.openxmlformats.org/markup-compatibility/2006" xmlns:aink="http://schemas.microsoft.com/office/drawing/2016/ink" xmlns:am3d="http://schemas.microsoft.com/office/drawing/2017/model3d" xmlns:o="urn:schemas-microsoft-com:office:office" xmlns:oel="http://schemas.microsoft.com/office/2019/extlst" xmlns:r="http://schemas.openxmlformats.org/officeDocument/2006/relationships" xmlns:m="http://schemas.openxmlformats.org/officeDocument/2006/math" xmlns:v="urn:schemas-microsoft-com:vml" xmlns:wp14="http://schemas.microsoft.com/office/word/2010/wordprocessingDrawing" xmlns:wp="http://schemas.openxmlformats.org/drawingml/2006/wordprocessingDrawing" xmlns:w10="urn:schemas-microsoft-com:office:word" xmlns:w="http://schemas.openxmlformats.org/wordprocessingml/2006/main" xmlns:w14="http://schemas.microsoft.com/office/word/2010/wordml" xmlns:w15="http://schemas.microsoft.com/office/word/2012/wordml" xmlns:w16cex="http://schemas.microsoft.com/office/word/2018/wordml/cex" xmlns:w16cid="http://schemas.microsoft.com/office/word/2016/wordml/cid" xmlns:w16="http://schemas.microsoft.com/office/word/2018/wordml" xmlns:w16sdtdh="http://schemas.microsoft.com/office/word/2020/wordml/sdtdatahash" xmlns:w16se="http://schemas.microsoft.com/office/word/2015/wordml/symex" xmlns:wpg="http://schemas.microsoft.com/office/word/2010/wordprocessingGroup" xmlns:wpi="http://schemas.microsoft.com/office/word/2010/wordprocessingInk" xmlns:wne="http://schemas.microsoft.com/office/word/2006/wordml" xmlns:wps="http://schemas.microsoft.com/office/word/2010/wordprocessingShape" mc:Ignorable="w14 w15 w16se w16cid w16 w16cex w16sdtdh wp14">
   <w:body>
     <w:p>
       <w:pPr>
@@ -37,21 +37,10 @@
         <w:t>/06/2023</w:t>
       </w:r>
     </w:p>
-    <w:p>
-      <w:pPr>
-        <w:pStyle w:val="Heading1"/>
-      </w:pPr>
-    </w:p>
+    <w:bookmarkStart w:id="1" w:name="_Toc137506583" w:displacedByCustomXml="next"/>
     <w:sdt>
       <w:sdtPr>
-        <w:rPr>
-          <w:rFonts w:asciiTheme="minorHAnsi" w:eastAsiaTheme="minorHAnsi" w:hAnsiTheme="minorHAnsi" w:cstheme="minorBidi"/>
-          <w:color w:val="auto"/>
-          <w:sz w:val="22"/>
-          <w:szCs w:val="22"/>
-          <w:lang w:val="en-GB"/>
-        </w:rPr>
-        <w:id w:val="507488583"/>
+        <w:id w:val="1836802792"/>
         <w:docPartObj>
           <w:docPartGallery w:val="Table of Contents"/>
           <w:docPartUnique/>
@@ -59,9 +48,14 @@
       </w:sdtPr>
       <w:sdtEndPr>
         <w:rPr>
+          <w:rFonts w:asciiTheme="minorHAnsi" w:eastAsiaTheme="minorHAnsi" w:hAnsiTheme="minorHAnsi" w:cstheme="minorBidi"/>
           <w:b/>
           <w:bCs/>
           <w:noProof/>
+          <w:color w:val="auto"/>
+          <w:sz w:val="22"/>
+          <w:szCs w:val="22"/>
+          <w:lang w:val="en-GB"/>
         </w:rPr>
       </w:sdtEndPr>
       <w:sdtContent>
@@ -80,7 +74,9 @@
               <w:tab w:val="right" w:leader="dot" w:pos="9016"/>
             </w:tabs>
             <w:rPr>
+              <w:rFonts w:eastAsiaTheme="minorEastAsia"/>
               <w:noProof/>
+              <w:lang w:eastAsia="en-GB"/>
             </w:rPr>
           </w:pPr>
           <w:r>
@@ -92,7 +88,7 @@
           <w:r>
             <w:fldChar w:fldCharType="separate"/>
           </w:r>
-          <w:hyperlink w:anchor="_Toc137506583" w:history="1">
+          <w:hyperlink w:anchor="_Toc137640025" w:history="1">
             <w:r>
               <w:rPr>
                 <w:rStyle w:val="Hyperlink"/>
@@ -119,143 +115,7 @@
                 <w:noProof/>
                 <w:webHidden/>
               </w:rPr>
-              <w:instrText xml:space="preserve"> PAGEREF _Toc137506583 \h </w:instrText>
-            </w:r>
-            <w:r>
-              <w:rPr>
-                <w:noProof/>
-                <w:webHidden/>
-              </w:rPr>
-            </w:r>
-            <w:r>
-              <w:rPr>
-                <w:noProof/>
-                <w:webHidden/>
-              </w:rPr>
-              <w:fldChar w:fldCharType="separate"/>
-            </w:r>
-            <w:r>
-              <w:rPr>
-                <w:noProof/>
-                <w:webHidden/>
-              </w:rPr>
-              <w:t>1</w:t>
-            </w:r>
-            <w:r>
-              <w:rPr>
-                <w:noProof/>
-                <w:webHidden/>
-              </w:rPr>
-              <w:fldChar w:fldCharType="end"/>
-            </w:r>
-          </w:hyperlink>
-        </w:p>
-        <w:p>
-          <w:pPr>
-            <w:pStyle w:val="TOC1"/>
-            <w:tabs>
-              <w:tab w:val="right" w:leader="dot" w:pos="9016"/>
-            </w:tabs>
-            <w:rPr>
-              <w:noProof/>
-            </w:rPr>
-          </w:pPr>
-          <w:hyperlink w:anchor="_Toc137506584" w:history="1">
-            <w:r>
-              <w:rPr>
-                <w:rStyle w:val="Hyperlink"/>
-                <w:noProof/>
-              </w:rPr>
-              <w:t>Step 0 – complete steps 1-9 in</w:t>
-            </w:r>
-            <w:r>
-              <w:rPr>
-                <w:noProof/>
-                <w:webHidden/>
-              </w:rPr>
-              <w:tab/>
-            </w:r>
-            <w:r>
-              <w:rPr>
-                <w:noProof/>
-                <w:webHidden/>
-              </w:rPr>
-              <w:fldChar w:fldCharType="begin"/>
-            </w:r>
-            <w:r>
-              <w:rPr>
-                <w:noProof/>
-                <w:webHidden/>
-              </w:rPr>
-              <w:instrText xml:space="preserve"> PAGEREF _Toc137506584 \h </w:instrText>
-            </w:r>
-            <w:r>
-              <w:rPr>
-                <w:noProof/>
-                <w:webHidden/>
-              </w:rPr>
-            </w:r>
-            <w:r>
-              <w:rPr>
-                <w:noProof/>
-                <w:webHidden/>
-              </w:rPr>
-              <w:fldChar w:fldCharType="separate"/>
-            </w:r>
-            <w:r>
-              <w:rPr>
-                <w:noProof/>
-                <w:webHidden/>
-              </w:rPr>
-              <w:t>1</w:t>
-            </w:r>
-            <w:r>
-              <w:rPr>
-                <w:noProof/>
-                <w:webHidden/>
-              </w:rPr>
-              <w:fldChar w:fldCharType="end"/>
-            </w:r>
-          </w:hyperlink>
-        </w:p>
-        <w:p>
-          <w:pPr>
-            <w:pStyle w:val="TOC1"/>
-            <w:tabs>
-              <w:tab w:val="right" w:leader="dot" w:pos="9016"/>
-            </w:tabs>
-            <w:rPr>
-              <w:noProof/>
-            </w:rPr>
-          </w:pPr>
-          <w:hyperlink w:anchor="_Toc137506585" w:history="1">
-            <w:r>
-              <w:rPr>
-                <w:rStyle w:val="Hyperlink"/>
-                <w:noProof/>
-              </w:rPr>
-              <w:t>Step 1 – inspect demo sample and bead datasets</w:t>
-            </w:r>
-            <w:r>
-              <w:rPr>
-                <w:noProof/>
-                <w:webHidden/>
-              </w:rPr>
-              <w:tab/>
-            </w:r>
-            <w:r>
-              <w:rPr>
-                <w:noProof/>
-                <w:webHidden/>
-              </w:rPr>
-              <w:fldChar w:fldCharType="begin"/>
-            </w:r>
-            <w:r>
-              <w:rPr>
-                <w:noProof/>
-                <w:webHidden/>
-              </w:rPr>
-              <w:instrText xml:space="preserve"> PAGEREF _Toc137506585 \h </w:instrText>
+              <w:instrText xml:space="preserve"> PAGEREF _Toc137640025 \h </w:instrText>
             </w:r>
             <w:r>
               <w:rPr>
@@ -293,16 +153,18 @@
               <w:tab w:val="right" w:leader="dot" w:pos="9016"/>
             </w:tabs>
             <w:rPr>
+              <w:rFonts w:eastAsiaTheme="minorEastAsia"/>
               <w:noProof/>
+              <w:lang w:eastAsia="en-GB"/>
             </w:rPr>
           </w:pPr>
-          <w:hyperlink w:anchor="_Toc137506586" w:history="1">
+          <w:hyperlink w:anchor="_Toc137640026" w:history="1">
             <w:r>
               <w:rPr>
                 <w:rStyle w:val="Hyperlink"/>
                 <w:noProof/>
               </w:rPr>
-              <w:t>Step 2 – extract experimentally measured point spread functions</w:t>
+              <w:t>Step 0 – Complete steps 1-9 in the Reslice_dOPM_data_ImageJ_MVR_plugin</w:t>
             </w:r>
             <w:r>
               <w:rPr>
@@ -323,7 +185,7 @@
                 <w:noProof/>
                 <w:webHidden/>
               </w:rPr>
-              <w:instrText xml:space="preserve"> PAGEREF _Toc137506586 \h </w:instrText>
+              <w:instrText xml:space="preserve"> PAGEREF _Toc137640026 \h </w:instrText>
             </w:r>
             <w:r>
               <w:rPr>
@@ -343,7 +205,7 @@
                 <w:noProof/>
                 <w:webHidden/>
               </w:rPr>
-              <w:t>4</w:t>
+              <w:t>2</w:t>
             </w:r>
             <w:r>
               <w:rPr>
@@ -361,16 +223,18 @@
               <w:tab w:val="right" w:leader="dot" w:pos="9016"/>
             </w:tabs>
             <w:rPr>
+              <w:rFonts w:eastAsiaTheme="minorEastAsia"/>
               <w:noProof/>
+              <w:lang w:eastAsia="en-GB"/>
             </w:rPr>
           </w:pPr>
-          <w:hyperlink w:anchor="_Toc137506587" w:history="1">
+          <w:hyperlink w:anchor="_Toc137640027" w:history="1">
             <w:r>
               <w:rPr>
                 <w:rStyle w:val="Hyperlink"/>
                 <w:noProof/>
               </w:rPr>
-              <w:t>Step – 3 Assign experimentally measured point spread functions to another dataset</w:t>
+              <w:t>Step 1 – Inspect demo sample and bead datasets</w:t>
             </w:r>
             <w:r>
               <w:rPr>
@@ -391,7 +255,147 @@
                 <w:noProof/>
                 <w:webHidden/>
               </w:rPr>
-              <w:instrText xml:space="preserve"> PAGEREF _Toc137506587 \h </w:instrText>
+              <w:instrText xml:space="preserve"> PAGEREF _Toc137640027 \h </w:instrText>
+            </w:r>
+            <w:r>
+              <w:rPr>
+                <w:noProof/>
+                <w:webHidden/>
+              </w:rPr>
+            </w:r>
+            <w:r>
+              <w:rPr>
+                <w:noProof/>
+                <w:webHidden/>
+              </w:rPr>
+              <w:fldChar w:fldCharType="separate"/>
+            </w:r>
+            <w:r>
+              <w:rPr>
+                <w:noProof/>
+                <w:webHidden/>
+              </w:rPr>
+              <w:t>2</w:t>
+            </w:r>
+            <w:r>
+              <w:rPr>
+                <w:noProof/>
+                <w:webHidden/>
+              </w:rPr>
+              <w:fldChar w:fldCharType="end"/>
+            </w:r>
+          </w:hyperlink>
+        </w:p>
+        <w:p>
+          <w:pPr>
+            <w:pStyle w:val="TOC1"/>
+            <w:tabs>
+              <w:tab w:val="right" w:leader="dot" w:pos="9016"/>
+            </w:tabs>
+            <w:rPr>
+              <w:rFonts w:eastAsiaTheme="minorEastAsia"/>
+              <w:noProof/>
+              <w:lang w:eastAsia="en-GB"/>
+            </w:rPr>
+          </w:pPr>
+          <w:hyperlink w:anchor="_Toc137640028" w:history="1">
+            <w:r>
+              <w:rPr>
+                <w:rStyle w:val="Hyperlink"/>
+                <w:noProof/>
+              </w:rPr>
+              <w:t>Step 2 – Extract experimentally measured point spread functions (PSFs)</w:t>
+            </w:r>
+            <w:r>
+              <w:rPr>
+                <w:noProof/>
+                <w:webHidden/>
+              </w:rPr>
+              <w:tab/>
+            </w:r>
+            <w:r>
+              <w:rPr>
+                <w:noProof/>
+                <w:webHidden/>
+              </w:rPr>
+              <w:fldChar w:fldCharType="begin"/>
+            </w:r>
+            <w:r>
+              <w:rPr>
+                <w:noProof/>
+                <w:webHidden/>
+              </w:rPr>
+              <w:instrText xml:space="preserve"> PAGEREF _Toc137640028 \h </w:instrText>
+            </w:r>
+            <w:r>
+              <w:rPr>
+                <w:noProof/>
+                <w:webHidden/>
+              </w:rPr>
+            </w:r>
+            <w:r>
+              <w:rPr>
+                <w:noProof/>
+                <w:webHidden/>
+              </w:rPr>
+              <w:fldChar w:fldCharType="separate"/>
+            </w:r>
+            <w:r>
+              <w:rPr>
+                <w:noProof/>
+                <w:webHidden/>
+              </w:rPr>
+              <w:t>5</w:t>
+            </w:r>
+            <w:r>
+              <w:rPr>
+                <w:noProof/>
+                <w:webHidden/>
+              </w:rPr>
+              <w:fldChar w:fldCharType="end"/>
+            </w:r>
+          </w:hyperlink>
+        </w:p>
+        <w:p>
+          <w:pPr>
+            <w:pStyle w:val="TOC1"/>
+            <w:tabs>
+              <w:tab w:val="right" w:leader="dot" w:pos="9016"/>
+            </w:tabs>
+            <w:rPr>
+              <w:rFonts w:eastAsiaTheme="minorEastAsia"/>
+              <w:noProof/>
+              <w:lang w:eastAsia="en-GB"/>
+            </w:rPr>
+          </w:pPr>
+          <w:hyperlink w:anchor="_Toc137640029" w:history="1">
+            <w:r>
+              <w:rPr>
+                <w:rStyle w:val="Hyperlink"/>
+                <w:noProof/>
+              </w:rPr>
+              <w:t>Step 3 – Assign experimentally measured point spread functions to another dataset</w:t>
+            </w:r>
+            <w:r>
+              <w:rPr>
+                <w:noProof/>
+                <w:webHidden/>
+              </w:rPr>
+              <w:tab/>
+            </w:r>
+            <w:r>
+              <w:rPr>
+                <w:noProof/>
+                <w:webHidden/>
+              </w:rPr>
+              <w:fldChar w:fldCharType="begin"/>
+            </w:r>
+            <w:r>
+              <w:rPr>
+                <w:noProof/>
+                <w:webHidden/>
+              </w:rPr>
+              <w:instrText xml:space="preserve"> PAGEREF _Toc137640029 \h </w:instrText>
             </w:r>
             <w:r>
               <w:rPr>
@@ -429,16 +433,18 @@
               <w:tab w:val="right" w:leader="dot" w:pos="9016"/>
             </w:tabs>
             <w:rPr>
+              <w:rFonts w:eastAsiaTheme="minorEastAsia"/>
               <w:noProof/>
+              <w:lang w:eastAsia="en-GB"/>
             </w:rPr>
           </w:pPr>
-          <w:hyperlink w:anchor="_Toc137506588" w:history="1">
+          <w:hyperlink w:anchor="_Toc137640030" w:history="1">
             <w:r>
               <w:rPr>
                 <w:rStyle w:val="Hyperlink"/>
                 <w:noProof/>
               </w:rPr>
-              <w:t>Step – 4 run multi-view deconvolution with default settings</w:t>
+              <w:t>Step – 4 Run multi-view deconvolution with default settings</w:t>
             </w:r>
             <w:r>
               <w:rPr>
@@ -459,7 +465,7 @@
                 <w:noProof/>
                 <w:webHidden/>
               </w:rPr>
-              <w:instrText xml:space="preserve"> PAGEREF _Toc137506588 \h </w:instrText>
+              <w:instrText xml:space="preserve"> PAGEREF _Toc137640030 \h </w:instrText>
             </w:r>
             <w:r>
               <w:rPr>
@@ -503,62 +509,34 @@
       </w:sdtContent>
     </w:sdt>
     <w:p>
-      <w:pPr>
-        <w:rPr>
-          <w:ins w:id="1" w:author="Dunsby, Christopher W" w:date="2023-06-13T11:49:00Z"/>
-        </w:rPr>
-      </w:pPr>
-      <w:bookmarkStart w:id="2" w:name="_Toc137506583"/>
-      <w:ins w:id="3" w:author="Dunsby, Christopher W" w:date="2023-06-13T11:49:00Z">
-        <w:r>
-          <w:br w:type="page"/>
-        </w:r>
-      </w:ins>
+      <w:r>
+        <w:br w:type="page"/>
+      </w:r>
     </w:p>
     <w:p>
       <w:pPr>
         <w:pStyle w:val="Heading1"/>
       </w:pPr>
+      <w:bookmarkStart w:id="2" w:name="_Toc137640025"/>
       <w:r>
         <w:lastRenderedPageBreak/>
         <w:t>Introduction</w:t>
       </w:r>
+      <w:bookmarkEnd w:id="1"/>
       <w:bookmarkEnd w:id="2"/>
     </w:p>
     <w:p>
-      <w:pPr>
-        <w:pPrChange w:id="4" w:author="Dunsby, Christopher W" w:date="2023-06-13T11:50:00Z">
-          <w:pPr>
-            <w:spacing w:before="240"/>
-          </w:pPr>
-        </w:pPrChange>
-      </w:pPr>
       <w:r>
         <w:t>Th</w:t>
       </w:r>
-      <w:ins w:id="5" w:author="Dunsby, Christopher W" w:date="2023-06-13T11:48:00Z">
-        <w:r>
-          <w:t>is</w:t>
-        </w:r>
-      </w:ins>
-      <w:del w:id="6" w:author="Dunsby, Christopher W" w:date="2023-06-13T11:48:00Z">
-        <w:r>
-          <w:delText>e</w:delText>
-        </w:r>
-      </w:del>
+      <w:r>
+        <w:t>is</w:t>
+      </w:r>
       <w:r>
         <w:t xml:space="preserve"> </w:t>
       </w:r>
       <w:r>
-        <w:t xml:space="preserve">guide covers </w:t>
-      </w:r>
-      <w:del w:id="7" w:author="Dunsby, Christopher W" w:date="2023-06-13T11:49:00Z">
-        <w:r>
-          <w:delText xml:space="preserve">the use of </w:delText>
-        </w:r>
-      </w:del>
-      <w:r>
-        <w:t>iterative multi-view deconvolution of</w:t>
+        <w:t>guide covers iterative multi-view deconvolution of</w:t>
       </w:r>
       <w:r>
         <w:t xml:space="preserve"> dual-view oblique plane microscop</w:t>
@@ -590,19 +568,15 @@
       <w:r>
         <w:t>MVR dataset</w:t>
       </w:r>
-      <w:ins w:id="8" w:author="Dunsby, Christopher W" w:date="2023-06-13T11:50:00Z">
-        <w:r>
-          <w:t>,</w:t>
-        </w:r>
-      </w:ins>
+      <w:r>
+        <w:t>,</w:t>
+      </w:r>
       <w:r>
         <w:t xml:space="preserve"> which includes </w:t>
       </w:r>
-      <w:ins w:id="9" w:author="Dunsby, Christopher W" w:date="2023-06-13T11:50:00Z">
-        <w:r>
-          <w:t xml:space="preserve">determining the </w:t>
-        </w:r>
-      </w:ins>
+      <w:r>
+        <w:t xml:space="preserve">determining the </w:t>
+      </w:r>
       <w:r>
         <w:t>affine transformations on the raw data</w:t>
       </w:r>
@@ -634,38 +608,14 @@
       <w:r>
         <w:t>’ guide up to step 9.</w:t>
       </w:r>
-      <w:del w:id="10" w:author="Dunsby, Christopher W" w:date="2023-06-13T11:50:00Z">
-        <w:r>
-          <w:delText xml:space="preserve"> </w:delText>
-        </w:r>
-      </w:del>
-    </w:p>
-    <w:p>
-      <w:pPr>
-        <w:rPr>
-          <w:del w:id="11" w:author="Dunsby, Christopher W" w:date="2023-06-13T11:50:00Z"/>
-        </w:rPr>
-        <w:pPrChange w:id="12" w:author="Dunsby, Christopher W" w:date="2023-06-13T11:51:00Z">
-          <w:pPr>
-            <w:spacing w:after="0"/>
-          </w:pPr>
-        </w:pPrChange>
-      </w:pPr>
+    </w:p>
+    <w:p>
       <w:r>
         <w:t>The paper describing the dOPM setup can be found here</w:t>
       </w:r>
-      <w:ins w:id="13" w:author="Dunsby, Christopher W" w:date="2023-06-13T11:50:00Z">
-        <w:r>
-          <w:t xml:space="preserve">: </w:t>
-        </w:r>
-      </w:ins>
-      <w:del w:id="14" w:author="Dunsby, Christopher W" w:date="2023-06-13T11:50:00Z">
-        <w:r>
-          <w:delText xml:space="preserve">: </w:delText>
-        </w:r>
-      </w:del>
-    </w:p>
-    <w:p>
+      <w:r>
+        <w:t xml:space="preserve">: </w:t>
+      </w:r>
       <w:hyperlink r:id="rId6" w:history="1">
         <w:r>
           <w:rPr>
@@ -702,114 +652,50 @@
       <w:r>
         <w:t>. This guide is therefor</w:t>
       </w:r>
-      <w:ins w:id="15" w:author="Dunsby, Christopher W" w:date="2023-06-13T11:51:00Z">
-        <w:r>
-          <w:t>e</w:t>
-        </w:r>
-      </w:ins>
+      <w:r>
+        <w:t>e</w:t>
+      </w:r>
       <w:r>
         <w:t xml:space="preserve"> not </w:t>
       </w:r>
-      <w:del w:id="16" w:author="Dunsby, Christopher W" w:date="2023-06-13T11:51:00Z">
-        <w:r>
-          <w:delText xml:space="preserve">needed </w:delText>
-        </w:r>
-      </w:del>
-      <w:ins w:id="17" w:author="Dunsby, Christopher W" w:date="2023-06-13T11:51:00Z">
-        <w:r>
-          <w:t xml:space="preserve">intended </w:t>
-        </w:r>
-      </w:ins>
+      <w:r>
+        <w:t xml:space="preserve">intended </w:t>
+      </w:r>
       <w:r>
         <w:t xml:space="preserve">to </w:t>
       </w:r>
-      <w:del w:id="18" w:author="Dunsby, Christopher W" w:date="2023-06-13T11:51:00Z">
-        <w:r>
-          <w:delText xml:space="preserve">understand </w:delText>
-        </w:r>
-      </w:del>
-      <w:ins w:id="19" w:author="Dunsby, Christopher W" w:date="2023-06-13T11:51:00Z">
-        <w:r>
-          <w:t xml:space="preserve">describe </w:t>
-        </w:r>
-      </w:ins>
+      <w:r>
+        <w:t xml:space="preserve">describe </w:t>
+      </w:r>
       <w:r>
         <w:t>how to use th</w:t>
       </w:r>
-      <w:ins w:id="20" w:author="Dunsby, Christopher W" w:date="2023-06-13T11:51:00Z">
-        <w:r>
-          <w:t>e</w:t>
-        </w:r>
-      </w:ins>
-      <w:del w:id="21" w:author="Dunsby, Christopher W" w:date="2023-06-13T11:51:00Z">
-        <w:r>
-          <w:delText>is</w:delText>
-        </w:r>
-      </w:del>
+      <w:r>
+        <w:t>e</w:t>
+      </w:r>
       <w:r>
         <w:t xml:space="preserve"> MVR plugin</w:t>
       </w:r>
-      <w:ins w:id="22" w:author="Dunsby, Christopher W" w:date="2023-06-13T11:51:00Z">
-        <w:r>
-          <w:t>, a</w:t>
-        </w:r>
-      </w:ins>
-      <w:ins w:id="23" w:author="Dunsby, Christopher W" w:date="2023-06-13T11:52:00Z">
-        <w:r>
-          <w:t xml:space="preserve">s this is described in </w:t>
-        </w:r>
-      </w:ins>
-      <w:del w:id="24" w:author="Dunsby, Christopher W" w:date="2023-06-13T11:52:00Z">
-        <w:r>
-          <w:delText xml:space="preserve"> as </w:delText>
-        </w:r>
-      </w:del>
-      <w:r>
-        <w:t>its own documentation</w:t>
-      </w:r>
-      <w:del w:id="25" w:author="Dunsby, Christopher W" w:date="2023-06-13T11:52:00Z">
-        <w:r>
-          <w:delText xml:space="preserve"> can be used</w:delText>
-        </w:r>
-      </w:del>
-      <w:r>
-        <w:t>.</w:t>
-      </w:r>
-      <w:del w:id="26" w:author="Dunsby, Christopher W" w:date="2023-06-13T11:52:00Z">
-        <w:r>
-          <w:delText xml:space="preserve"> </w:delText>
-        </w:r>
-      </w:del>
-    </w:p>
-    <w:p>
-      <w:pPr>
-        <w:rPr>
-          <w:del w:id="27" w:author="Dunsby, Christopher W" w:date="2023-06-13T11:53:00Z"/>
-        </w:rPr>
-        <w:pPrChange w:id="28" w:author="Dunsby, Christopher W" w:date="2023-06-13T11:53:00Z">
-          <w:pPr>
-            <w:spacing w:before="240" w:after="0"/>
-          </w:pPr>
-        </w:pPrChange>
-      </w:pPr>
+      <w:r>
+        <w:t xml:space="preserve">, as this is described in </w:t>
+      </w:r>
+      <w:r>
+        <w:t>its own documentation.</w:t>
+      </w:r>
+    </w:p>
+    <w:p>
       <w:r>
         <w:t xml:space="preserve">The MVR plugin uses the deconvolution as outlined in the </w:t>
       </w:r>
-      <w:ins w:id="29" w:author="Dunsby, Christopher W" w:date="2023-06-13T11:52:00Z">
-        <w:r>
-          <w:t xml:space="preserve">MVR </w:t>
-        </w:r>
-      </w:ins>
+      <w:r>
+        <w:t xml:space="preserve">MVR </w:t>
+      </w:r>
       <w:r>
         <w:t>wiki:</w:t>
       </w:r>
-      <w:ins w:id="30" w:author="Dunsby, Christopher W" w:date="2023-06-13T11:53:00Z">
-        <w:r>
-          <w:t xml:space="preserve"> </w:t>
-        </w:r>
-      </w:ins>
-    </w:p>
-    <w:p>
+      <w:r>
+        <w:t xml:space="preserve"> </w:t>
+      </w:r>
       <w:hyperlink r:id="rId8" w:history="1">
         <w:r>
           <w:rPr>
@@ -820,39 +706,15 @@
       </w:hyperlink>
     </w:p>
     <w:p>
-      <w:pPr>
-        <w:rPr>
-          <w:del w:id="31" w:author="Dunsby, Christopher W" w:date="2023-06-13T11:52:00Z"/>
-        </w:rPr>
-        <w:pPrChange w:id="32" w:author="Dunsby, Christopher W" w:date="2023-06-13T11:53:00Z">
-          <w:pPr>
-            <w:spacing w:after="0"/>
-          </w:pPr>
-        </w:pPrChange>
-      </w:pPr>
-      <w:del w:id="33" w:author="Dunsby, Christopher W" w:date="2023-06-13T11:52:00Z">
-        <w:r>
-          <w:delText xml:space="preserve"> </w:delText>
-        </w:r>
-      </w:del>
       <w:r>
         <w:t xml:space="preserve">The deconvolution algorithms </w:t>
       </w:r>
-      <w:del w:id="34" w:author="Dunsby, Christopher W" w:date="2023-06-13T11:52:00Z">
-        <w:r>
-          <w:delText xml:space="preserve">within </w:delText>
-        </w:r>
-      </w:del>
-      <w:ins w:id="35" w:author="Dunsby, Christopher W" w:date="2023-06-13T11:52:00Z">
-        <w:r>
-          <w:t xml:space="preserve">used by the MVR plugin </w:t>
-        </w:r>
-      </w:ins>
+      <w:r>
+        <w:t xml:space="preserve">used by the MVR plugin </w:t>
+      </w:r>
       <w:r>
         <w:t>are described in this paper:</w:t>
       </w:r>
-    </w:p>
-    <w:p>
       <w:r>
         <w:t xml:space="preserve"> </w:t>
       </w:r>
@@ -870,29 +732,27 @@
     </w:p>
     <w:p>
       <w:r>
-        <w:t xml:space="preserve">Unlike the </w:t>
-      </w:r>
-      <w:del w:id="36" w:author="Dunsby, Christopher W" w:date="2023-06-13T11:53:00Z">
-        <w:r>
-          <w:delText xml:space="preserve">other </w:delText>
-        </w:r>
-      </w:del>
-      <w:r>
-        <w:t xml:space="preserve">guide </w:t>
-      </w:r>
-      <w:ins w:id="37" w:author="Dunsby, Christopher W" w:date="2023-06-13T11:53:00Z">
-        <w:r>
-          <w:t xml:space="preserve">on </w:t>
-        </w:r>
-        <w:proofErr w:type="spellStart"/>
-        <w:r>
-          <w:t>reslicing</w:t>
-        </w:r>
-        <w:proofErr w:type="spellEnd"/>
-        <w:r>
-          <w:t xml:space="preserve"> dOPM data, </w:t>
-        </w:r>
-      </w:ins>
+        <w:t xml:space="preserve">Unlike the guide </w:t>
+      </w:r>
+      <w:r>
+        <w:t xml:space="preserve">on </w:t>
+      </w:r>
+      <w:proofErr w:type="spellStart"/>
+      <w:r>
+        <w:t>reslicing</w:t>
+      </w:r>
+      <w:proofErr w:type="spellEnd"/>
+      <w:r>
+        <w:t xml:space="preserve"> </w:t>
+      </w:r>
+      <w:proofErr w:type="spellStart"/>
+      <w:r>
+        <w:t>dOPM</w:t>
+      </w:r>
+      <w:proofErr w:type="spellEnd"/>
+      <w:r>
+        <w:t xml:space="preserve"> data, </w:t>
+      </w:r>
       <w:r>
         <w:t>‘</w:t>
       </w:r>
@@ -902,45 +762,21 @@
       <w:r>
         <w:t>’</w:t>
       </w:r>
-      <w:ins w:id="38" w:author="Dunsby, Christopher W" w:date="2023-06-13T11:53:00Z">
-        <w:r>
-          <w:t>,</w:t>
-        </w:r>
-      </w:ins>
+      <w:r>
+        <w:t>,</w:t>
+      </w:r>
       <w:r>
         <w:t xml:space="preserve"> where MVR batch processing commands </w:t>
       </w:r>
-      <w:del w:id="39" w:author="Dunsby, Christopher W" w:date="2023-06-13T11:53:00Z">
-        <w:r>
-          <w:delText xml:space="preserve">in </w:delText>
-        </w:r>
-      </w:del>
-      <w:ins w:id="40" w:author="Dunsby, Christopher W" w:date="2023-06-13T11:53:00Z">
-        <w:r>
-          <w:t xml:space="preserve">are called from </w:t>
-        </w:r>
-      </w:ins>
+      <w:r>
+        <w:t xml:space="preserve">are called from </w:t>
+      </w:r>
       <w:r>
         <w:t xml:space="preserve">ImageJ Python scripts </w:t>
       </w:r>
-      <w:del w:id="41" w:author="Dunsby, Christopher W" w:date="2023-06-13T11:54:00Z">
-        <w:r>
-          <w:delText xml:space="preserve">are </w:delText>
-        </w:r>
-      </w:del>
-      <w:ins w:id="42" w:author="Dunsby, Christopher W" w:date="2023-06-13T11:54:00Z">
-        <w:r>
-          <w:t>that use</w:t>
-        </w:r>
-      </w:ins>
-      <w:del w:id="43" w:author="Dunsby, Christopher W" w:date="2023-06-13T11:54:00Z">
-        <w:r>
-          <w:delText>used to</w:delText>
-        </w:r>
-        <w:r>
-          <w:delText xml:space="preserve"> generate</w:delText>
-        </w:r>
-      </w:del>
+      <w:r>
+        <w:t>that use</w:t>
+      </w:r>
       <w:r>
         <w:t xml:space="preserve"> GUI dialog boxes to prompt user interaction (</w:t>
       </w:r>
@@ -955,28 +791,21 @@
       <w:r>
         <w:t>), this guide involves only using MVR plugins tools directly.</w:t>
       </w:r>
-      <w:del w:id="44" w:author="Dunsby, Christopher W" w:date="2023-06-13T11:54:00Z">
-        <w:r>
-          <w:delText xml:space="preserve"> </w:delText>
-        </w:r>
-      </w:del>
     </w:p>
     <w:p>
       <w:r>
         <w:t xml:space="preserve">Note: </w:t>
       </w:r>
-      <w:ins w:id="45" w:author="Dunsby, Christopher W" w:date="2023-06-13T13:15:00Z">
-        <w:r>
-          <w:t>a</w:t>
-        </w:r>
-      </w:ins>
-      <w:del w:id="46" w:author="Dunsby, Christopher W" w:date="2023-06-13T11:54:00Z">
-        <w:r>
-          <w:delText>a</w:delText>
-        </w:r>
-      </w:del>
-      <w:r>
-        <w:t>ll of the steps belo</w:t>
+      <w:proofErr w:type="gramStart"/>
+      <w:r>
+        <w:t>a</w:t>
+      </w:r>
+      <w:r>
+        <w:t>ll of</w:t>
+      </w:r>
+      <w:proofErr w:type="gramEnd"/>
+      <w:r>
+        <w:t xml:space="preserve"> the steps belo</w:t>
       </w:r>
       <w:r>
         <w:t>w</w:t>
@@ -984,11 +813,9 @@
       <w:r>
         <w:t xml:space="preserve"> can be carried out purely using MVR batch processing commands</w:t>
       </w:r>
-      <w:ins w:id="47" w:author="Dunsby, Christopher W" w:date="2023-06-13T11:54:00Z">
-        <w:r>
-          <w:t>,</w:t>
-        </w:r>
-      </w:ins>
+      <w:r>
+        <w:t>,</w:t>
+      </w:r>
       <w:r>
         <w:t xml:space="preserve"> which allows you to do everything with scripts and avoid using </w:t>
       </w:r>
@@ -1001,29 +828,15 @@
       <w:r>
         <w:t xml:space="preserve"> </w:t>
       </w:r>
-      <w:del w:id="48" w:author="Dunsby, Christopher W" w:date="2023-06-13T11:54:00Z">
-        <w:r>
-          <w:delText>-</w:delText>
-        </w:r>
-      </w:del>
-      <w:ins w:id="49" w:author="Dunsby, Christopher W" w:date="2023-06-13T11:54:00Z">
-        <w:r>
-          <w:t>–</w:t>
-        </w:r>
-      </w:ins>
+      <w:r>
+        <w:t>–</w:t>
+      </w:r>
       <w:r>
         <w:t xml:space="preserve"> for</w:t>
       </w:r>
-      <w:ins w:id="50" w:author="Dunsby, Christopher W" w:date="2023-06-13T11:54:00Z">
-        <w:r>
-          <w:t xml:space="preserve"> </w:t>
-        </w:r>
-      </w:ins>
-      <w:del w:id="51" w:author="Dunsby, Christopher W" w:date="2023-06-13T11:54:00Z">
-        <w:r>
-          <w:delText xml:space="preserve">  </w:delText>
-        </w:r>
-      </w:del>
+      <w:r>
+        <w:t xml:space="preserve"> </w:t>
+      </w:r>
       <w:r>
         <w:t>example, to</w:t>
       </w:r>
@@ -1044,39 +857,32 @@
       <w:pPr>
         <w:pStyle w:val="Heading1"/>
       </w:pPr>
-      <w:bookmarkStart w:id="52" w:name="_Toc137506584"/>
+      <w:bookmarkStart w:id="3" w:name="_Toc137506584"/>
+      <w:bookmarkStart w:id="4" w:name="_Toc137640026"/>
       <w:r>
         <w:t>Step 0</w:t>
       </w:r>
       <w:r>
         <w:t xml:space="preserve"> – </w:t>
       </w:r>
-      <w:ins w:id="53" w:author="Dunsby, Christopher W" w:date="2023-06-13T11:55:00Z">
-        <w:r>
-          <w:t>C</w:t>
-        </w:r>
-      </w:ins>
-      <w:del w:id="54" w:author="Dunsby, Christopher W" w:date="2023-06-13T11:55:00Z">
-        <w:r>
-          <w:delText>c</w:delText>
-        </w:r>
-      </w:del>
+      <w:r>
+        <w:t>C</w:t>
+      </w:r>
       <w:r>
         <w:t>omplete steps 1-9 in</w:t>
       </w:r>
-      <w:bookmarkEnd w:id="52"/>
+      <w:bookmarkEnd w:id="3"/>
       <w:r>
         <w:t xml:space="preserve"> </w:t>
       </w:r>
-      <w:ins w:id="55" w:author="Dunsby, Christopher W" w:date="2023-06-13T11:55:00Z">
-        <w:r>
-          <w:t xml:space="preserve">the </w:t>
-        </w:r>
-        <w:proofErr w:type="spellStart"/>
-        <w:r>
-          <w:t>Reslice_dOPM_data_ImageJ_MVR_plugin</w:t>
-        </w:r>
-      </w:ins>
+      <w:r>
+        <w:t xml:space="preserve">the </w:t>
+      </w:r>
+      <w:proofErr w:type="spellStart"/>
+      <w:r>
+        <w:t>Reslice_dOPM_data_ImageJ_MVR_plugin</w:t>
+      </w:r>
+      <w:bookmarkEnd w:id="4"/>
       <w:proofErr w:type="spellEnd"/>
     </w:p>
     <w:p>
@@ -1106,29 +912,24 @@
       <w:pPr>
         <w:pStyle w:val="Heading1"/>
       </w:pPr>
-      <w:bookmarkStart w:id="56" w:name="_Hlk137485826"/>
-      <w:bookmarkStart w:id="57" w:name="_Toc137506585"/>
+      <w:bookmarkStart w:id="5" w:name="_Hlk137485826"/>
+      <w:bookmarkStart w:id="6" w:name="_Toc137506585"/>
+      <w:bookmarkStart w:id="7" w:name="_Toc137640027"/>
       <w:r>
         <w:t xml:space="preserve">Step 1 – </w:t>
       </w:r>
-      <w:ins w:id="58" w:author="Dunsby, Christopher W" w:date="2023-06-13T13:14:00Z">
-        <w:r>
-          <w:t>I</w:t>
-        </w:r>
-      </w:ins>
-      <w:del w:id="59" w:author="Dunsby, Christopher W" w:date="2023-06-13T13:14:00Z">
-        <w:r>
-          <w:delText>i</w:delText>
-        </w:r>
-      </w:del>
+      <w:r>
+        <w:t>I</w:t>
+      </w:r>
       <w:r>
         <w:t xml:space="preserve">nspect </w:t>
       </w:r>
-      <w:bookmarkEnd w:id="56"/>
+      <w:bookmarkEnd w:id="5"/>
       <w:r>
         <w:t>demo sample and bead datasets</w:t>
       </w:r>
-      <w:bookmarkEnd w:id="57"/>
+      <w:bookmarkEnd w:id="6"/>
+      <w:bookmarkEnd w:id="7"/>
     </w:p>
     <w:p>
       <w:pPr>
@@ -1142,41 +943,25 @@
         <w:t xml:space="preserve">In the </w:t>
       </w:r>
       <w:proofErr w:type="spellStart"/>
-      <w:ins w:id="60" w:author="Dunsby, Christopher W" w:date="2023-06-13T11:55:00Z">
-        <w:r>
-          <w:t>Reslice_dOPM_data_ImageJ_MVR_plugin</w:t>
-        </w:r>
-        <w:proofErr w:type="spellEnd"/>
-        <w:r>
-          <w:t xml:space="preserve"> </w:t>
-        </w:r>
-      </w:ins>
-      <w:del w:id="61" w:author="Dunsby, Christopher W" w:date="2023-06-13T11:55:00Z">
-        <w:r>
-          <w:delText xml:space="preserve">other </w:delText>
-        </w:r>
-      </w:del>
+      <w:r>
+        <w:t>Reslice_dOPM_data_ImageJ_MVR_plugin</w:t>
+      </w:r>
+      <w:proofErr w:type="spellEnd"/>
+      <w:r>
+        <w:t xml:space="preserve"> </w:t>
+      </w:r>
       <w:r>
         <w:t>guide</w:t>
       </w:r>
-      <w:ins w:id="62" w:author="Dunsby, Christopher W" w:date="2023-06-13T11:55:00Z">
-        <w:r>
-          <w:t>,</w:t>
-        </w:r>
-      </w:ins>
+      <w:r>
+        <w:t>,</w:t>
+      </w:r>
       <w:r>
         <w:t xml:space="preserve"> you will have practiced making an MVR dataset. </w:t>
       </w:r>
-      <w:del w:id="63" w:author="Dunsby, Christopher W" w:date="2023-06-13T11:56:00Z">
-        <w:r>
-          <w:delText>In total</w:delText>
-        </w:r>
-      </w:del>
-      <w:ins w:id="64" w:author="Dunsby, Christopher W" w:date="2023-06-13T11:56:00Z">
-        <w:r>
-          <w:t>Overall,</w:t>
-        </w:r>
-      </w:ins>
+      <w:r>
+        <w:t>Overall,</w:t>
+      </w:r>
       <w:r>
         <w:t xml:space="preserve"> you would have made an MVR data set of fluorescent beads in 3D suspended in agarose and another dataset of a biological sample - an organoid</w:t>
       </w:r>
@@ -1207,110 +992,35 @@
       <w:r>
         <w:t>Each MVR dataset generated consists of the raw data</w:t>
       </w:r>
-      <w:ins w:id="65" w:author="Dunsby, Christopher W" w:date="2023-06-13T11:57:00Z">
-        <w:r>
-          <w:t xml:space="preserve"> and</w:t>
-        </w:r>
-      </w:ins>
-      <w:del w:id="66" w:author="Dunsby, Christopher W" w:date="2023-06-13T11:57:00Z">
-        <w:r>
-          <w:delText>,</w:delText>
-        </w:r>
-      </w:del>
+      <w:r>
+        <w:t xml:space="preserve"> and</w:t>
+      </w:r>
+      <w:r>
+        <w:t xml:space="preserve"> .xml files</w:t>
+      </w:r>
+      <w:r>
+        <w:t xml:space="preserve">. Additional </w:t>
+      </w:r>
+      <w:r>
+        <w:t>.csv</w:t>
+      </w:r>
+      <w:r>
+        <w:t xml:space="preserve"> files are produced by the </w:t>
+      </w:r>
+      <w:proofErr w:type="spellStart"/>
+      <w:r>
+        <w:t>dOPM</w:t>
+      </w:r>
+      <w:proofErr w:type="spellEnd"/>
+      <w:r>
+        <w:t xml:space="preserve"> ImageJ Python scripts</w:t>
+      </w:r>
       <w:r>
         <w:t xml:space="preserve"> </w:t>
       </w:r>
-      <w:del w:id="67" w:author="Dunsby, Christopher W" w:date="2023-06-13T11:57:00Z">
-        <w:r>
-          <w:delText>‘</w:delText>
-        </w:r>
-      </w:del>
-      <w:r>
-        <w:t>.xml</w:t>
-      </w:r>
-      <w:del w:id="68" w:author="Dunsby, Christopher W" w:date="2023-06-13T11:57:00Z">
-        <w:r>
-          <w:delText>’</w:delText>
-        </w:r>
-      </w:del>
-      <w:r>
-        <w:t xml:space="preserve"> files</w:t>
-      </w:r>
-      <w:ins w:id="69" w:author="Dunsby, Christopher W" w:date="2023-06-13T11:57:00Z">
-        <w:r>
-          <w:t xml:space="preserve">. </w:t>
-        </w:r>
-        <w:commentRangeStart w:id="70"/>
-        <w:commentRangeStart w:id="71"/>
-        <w:r>
-          <w:t xml:space="preserve">Additional </w:t>
-        </w:r>
-      </w:ins>
-      <w:del w:id="72" w:author="Dunsby, Christopher W" w:date="2023-06-13T11:57:00Z">
-        <w:r>
-          <w:delText xml:space="preserve"> a</w:delText>
-        </w:r>
-      </w:del>
-      <w:commentRangeEnd w:id="70"/>
-      <w:r>
-        <w:rPr>
-          <w:rStyle w:val="CommentReference"/>
-        </w:rPr>
-        <w:commentReference w:id="70"/>
-      </w:r>
-      <w:commentRangeEnd w:id="71"/>
-      <w:r>
-        <w:rPr>
-          <w:rStyle w:val="CommentReference"/>
-        </w:rPr>
-        <w:commentReference w:id="71"/>
-      </w:r>
-      <w:del w:id="73" w:author="Dunsby, Christopher W" w:date="2023-06-13T11:57:00Z">
-        <w:r>
-          <w:delText>nd some other files ‘</w:delText>
-        </w:r>
-      </w:del>
-      <w:r>
-        <w:t>.csv</w:t>
-      </w:r>
-      <w:ins w:id="74" w:author="Dunsby, Christopher W" w:date="2023-06-13T11:57:00Z">
-        <w:r>
-          <w:t xml:space="preserve"> files are produced by the dOPM </w:t>
-        </w:r>
-      </w:ins>
-      <w:ins w:id="75" w:author="Dunsby, Christopher W" w:date="2023-06-13T11:58:00Z">
-        <w:r>
-          <w:t>ImageJ Python scripts</w:t>
-        </w:r>
-      </w:ins>
-      <w:del w:id="76" w:author="Dunsby, Christopher W" w:date="2023-06-13T11:57:00Z">
-        <w:r>
-          <w:delText>’</w:delText>
-        </w:r>
-      </w:del>
-      <w:r>
-        <w:t xml:space="preserve"> </w:t>
-      </w:r>
-      <w:del w:id="77" w:author="Dunsby, Christopher W" w:date="2023-06-13T11:58:00Z">
-        <w:r>
-          <w:delText>(the ‘.csv’ are fil</w:delText>
-        </w:r>
-        <w:r>
-          <w:delText xml:space="preserve">es are </w:delText>
-        </w:r>
-        <w:r>
-          <w:lastRenderedPageBreak/>
-          <w:delText>not part of MVR plugin instead they are extra files written by additional scripts for the dOPM specific data we work with</w:delText>
-        </w:r>
-        <w:r>
-          <w:delText>).</w:delText>
-        </w:r>
-      </w:del>
-      <w:ins w:id="78" w:author="Dunsby, Christopher W" w:date="2023-06-13T11:58:00Z">
-        <w:r>
-          <w:t>and are specific to the dOPM data.</w:t>
-        </w:r>
-      </w:ins>
+      <w:r>
+        <w:t>and are specific to the dOPM data.</w:t>
+      </w:r>
     </w:p>
     <w:p>
       <w:pPr>
@@ -1323,68 +1033,25 @@
       <w:r>
         <w:t xml:space="preserve">The screenshot below shows the folder structure for the </w:t>
       </w:r>
-      <w:commentRangeStart w:id="79"/>
-      <w:commentRangeStart w:id="80"/>
-      <w:del w:id="81" w:author="Dunsby, Christopher W" w:date="2023-06-13T12:06:00Z">
-        <w:r>
-          <w:delText xml:space="preserve">sample </w:delText>
-        </w:r>
-      </w:del>
-      <w:ins w:id="82" w:author="Dunsby, Christopher W" w:date="2023-06-13T12:06:00Z">
-        <w:r>
-          <w:t xml:space="preserve">bead </w:t>
-        </w:r>
-        <w:commentRangeEnd w:id="79"/>
-        <w:r>
-          <w:rPr>
-            <w:rStyle w:val="CommentReference"/>
-          </w:rPr>
-          <w:commentReference w:id="79"/>
-        </w:r>
-      </w:ins>
-      <w:commentRangeEnd w:id="80"/>
-      <w:r>
-        <w:rPr>
-          <w:rStyle w:val="CommentReference"/>
-        </w:rPr>
-        <w:commentReference w:id="80"/>
+      <w:r>
+        <w:t xml:space="preserve">bead </w:t>
       </w:r>
       <w:r>
         <w:t xml:space="preserve">data. </w:t>
       </w:r>
-      <w:commentRangeStart w:id="83"/>
-      <w:commentRangeStart w:id="84"/>
-      <w:del w:id="85" w:author="Dunsby, Christopher W" w:date="2023-06-13T12:01:00Z">
-        <w:r>
-          <w:delText xml:space="preserve">For the bead data </w:delText>
-        </w:r>
-      </w:del>
-      <w:commentRangeEnd w:id="83"/>
-      <w:r>
-        <w:rPr>
-          <w:rStyle w:val="CommentReference"/>
-        </w:rPr>
-        <w:commentReference w:id="83"/>
-      </w:r>
-      <w:commentRangeEnd w:id="84"/>
-      <w:r>
-        <w:rPr>
-          <w:rStyle w:val="CommentReference"/>
-        </w:rPr>
-        <w:commentReference w:id="84"/>
-      </w:r>
-      <w:del w:id="86" w:author="Dunsby, Christopher W" w:date="2023-06-13T12:01:00Z">
-        <w:r>
-          <w:delText>t</w:delText>
-        </w:r>
-      </w:del>
-      <w:ins w:id="87" w:author="Dunsby, Christopher W" w:date="2023-06-13T12:01:00Z">
-        <w:r>
-          <w:t>T</w:t>
-        </w:r>
-      </w:ins>
-      <w:r>
-        <w:t>he folder structure automatically includes a subfolder named ‘hdf5’ which contains a version where the raw data has been converted to the hierarchical ‘.hdf5’ data format for fast 3D viewing with the ‘</w:t>
+      <w:r>
+        <w:t>T</w:t>
+      </w:r>
+      <w:r>
+        <w:t xml:space="preserve">he folder structure automatically includes a subfolder named ‘hdf5’ which contains a version where the raw data has been converted to the hierarchical </w:t>
+      </w:r>
+      <w:proofErr w:type="gramStart"/>
+      <w:r>
+        <w:t>‘.hdf</w:t>
+      </w:r>
+      <w:proofErr w:type="gramEnd"/>
+      <w:r>
+        <w:t>5’ data format for fast 3D viewing with the ‘</w:t>
       </w:r>
       <w:proofErr w:type="spellStart"/>
       <w:r>
@@ -1394,60 +1061,9 @@
       <w:r>
         <w:t>’ tool that is available within the MVR ImageJ plugin</w:t>
       </w:r>
-      <w:ins w:id="88" w:author="Dunsby, Christopher W" w:date="2023-06-13T12:03:00Z">
-        <w:r>
-          <w:t>.</w:t>
-        </w:r>
-      </w:ins>
-      <w:del w:id="89" w:author="Dunsby, Christopher W" w:date="2023-06-13T12:03:00Z">
-        <w:r>
-          <w:delText xml:space="preserve"> </w:delText>
-        </w:r>
-        <w:commentRangeStart w:id="90"/>
-        <w:commentRangeStart w:id="91"/>
-        <w:r>
-          <w:delText xml:space="preserve">– see the </w:delText>
-        </w:r>
-      </w:del>
-      <w:del w:id="92" w:author="Dunsby, Christopher W" w:date="2023-06-13T11:59:00Z">
-        <w:r>
-          <w:delText xml:space="preserve">other </w:delText>
-        </w:r>
-      </w:del>
-      <w:del w:id="93" w:author="Dunsby, Christopher W" w:date="2023-06-13T12:03:00Z">
-        <w:r>
-          <w:delText xml:space="preserve">guide this guide refers to </w:delText>
-        </w:r>
-      </w:del>
-      <w:del w:id="94" w:author="Dunsby, Christopher W" w:date="2023-06-13T11:59:00Z">
-        <w:r>
-          <w:delText xml:space="preserve">and </w:delText>
-        </w:r>
-      </w:del>
-      <w:del w:id="95" w:author="Dunsby, Christopher W" w:date="2023-06-13T12:03:00Z">
-        <w:r>
-          <w:delText>the ImageJ and MVR wiki pages listed above and in this other guide</w:delText>
-        </w:r>
-      </w:del>
-      <w:commentRangeEnd w:id="90"/>
-      <w:r>
-        <w:rPr>
-          <w:rStyle w:val="CommentReference"/>
-        </w:rPr>
-        <w:commentReference w:id="90"/>
-      </w:r>
-      <w:commentRangeEnd w:id="91"/>
-      <w:r>
-        <w:rPr>
-          <w:rStyle w:val="CommentReference"/>
-        </w:rPr>
-        <w:commentReference w:id="91"/>
-      </w:r>
-      <w:del w:id="96" w:author="Dunsby, Christopher W" w:date="2023-06-13T12:03:00Z">
-        <w:r>
-          <w:delText>.</w:delText>
-        </w:r>
-      </w:del>
+      <w:r>
+        <w:t>.</w:t>
+      </w:r>
     </w:p>
     <w:p>
       <w:pPr>
@@ -1457,6 +1073,7 @@
         <w:rPr>
           <w:noProof/>
         </w:rPr>
+        <w:lastRenderedPageBreak/>
         <w:drawing>
           <wp:inline distT="0" distB="0" distL="0" distR="0" wp14:anchorId="336EEAAB" wp14:editId="64C8F7CC">
             <wp:extent cx="3252159" cy="3035881"/>
@@ -1475,7 +1092,7 @@
                     </pic:cNvPicPr>
                   </pic:nvPicPr>
                   <pic:blipFill>
-                    <a:blip r:embed="rId14">
+                    <a:blip r:embed="rId11">
                       <a:extLst>
                         <a:ext uri="{28A0092B-C50C-407E-A947-70E740481C1C}">
                           <a14:useLocalDpi xmlns:a14="http://schemas.microsoft.com/office/drawing/2010/main" val="0"/>
@@ -1512,64 +1129,34 @@
           <w:numId w:val="2"/>
         </w:numPr>
       </w:pPr>
-      <w:r>
-        <w:t xml:space="preserve">Open up the MVR bead dataset that you made </w:t>
-      </w:r>
-      <w:del w:id="97" w:author="Dunsby, Christopher W" w:date="2023-06-13T12:04:00Z">
-        <w:r>
-          <w:delText xml:space="preserve">with </w:delText>
-        </w:r>
-      </w:del>
-      <w:ins w:id="98" w:author="Dunsby, Christopher W" w:date="2023-06-13T12:04:00Z">
-        <w:r>
-          <w:t xml:space="preserve">by following </w:t>
-        </w:r>
-      </w:ins>
+      <w:proofErr w:type="gramStart"/>
+      <w:r>
+        <w:t>Open up</w:t>
+      </w:r>
+      <w:proofErr w:type="gramEnd"/>
+      <w:r>
+        <w:t xml:space="preserve"> the MVR bead dataset that you made </w:t>
+      </w:r>
+      <w:r>
+        <w:t xml:space="preserve">by following </w:t>
+      </w:r>
       <w:r>
         <w:t xml:space="preserve">the </w:t>
       </w:r>
       <w:proofErr w:type="spellStart"/>
-      <w:ins w:id="99" w:author="Dunsby, Christopher W" w:date="2023-06-13T12:04:00Z">
-        <w:r>
-          <w:t>Reslice_dOPM_data_ImageJ_MVR_plugin</w:t>
-        </w:r>
-        <w:proofErr w:type="spellEnd"/>
-        <w:r>
-          <w:t xml:space="preserve"> </w:t>
-        </w:r>
-      </w:ins>
-      <w:del w:id="100" w:author="Dunsby, Christopher W" w:date="2023-06-13T12:04:00Z">
-        <w:r>
-          <w:delText xml:space="preserve">other </w:delText>
-        </w:r>
-      </w:del>
+      <w:r>
+        <w:t>Reslice_dOPM_data_ImageJ_MVR_plugin</w:t>
+      </w:r>
+      <w:proofErr w:type="spellEnd"/>
+      <w:r>
+        <w:t xml:space="preserve"> </w:t>
+      </w:r>
       <w:r>
         <w:t>guide</w:t>
       </w:r>
-      <w:ins w:id="101" w:author="Dunsby, Christopher W" w:date="2023-06-13T12:05:00Z">
-        <w:r>
-          <w:t xml:space="preserve"> </w:t>
-        </w:r>
-      </w:ins>
-      <w:del w:id="102" w:author="Dunsby, Christopher W" w:date="2023-06-13T12:05:00Z">
-        <w:r>
-          <w:delText xml:space="preserve">           </w:delText>
-        </w:r>
-      </w:del>
-      <w:del w:id="103" w:author="Dunsby, Christopher W" w:date="2023-06-13T12:04:00Z">
-        <w:r>
-          <w:delText>‘</w:delText>
-        </w:r>
-        <w:r>
-          <w:delText>Reslice_dOPM_data_ImageJ_MVR_plugin.docx</w:delText>
-        </w:r>
-        <w:r>
-          <w:delText>’</w:delText>
-        </w:r>
-        <w:r>
-          <w:delText xml:space="preserve"> </w:delText>
-        </w:r>
-      </w:del>
+      <w:r>
+        <w:t xml:space="preserve"> </w:t>
+      </w:r>
       <w:r>
         <w:t>up to s</w:t>
       </w:r>
@@ -1579,33 +1166,18 @@
       <w:r>
         <w:t xml:space="preserve"> and check that it is co</w:t>
       </w:r>
-      <w:ins w:id="104" w:author="Dunsby, Christopher W" w:date="2023-06-13T12:09:00Z">
-        <w:r>
-          <w:t>-</w:t>
-        </w:r>
-      </w:ins>
+      <w:r>
+        <w:t>-</w:t>
+      </w:r>
       <w:r>
         <w:t>registered. Just as with the fusion work, the multi view deconvolution requires successful co</w:t>
       </w:r>
-      <w:ins w:id="105" w:author="Dunsby, Christopher W" w:date="2023-06-13T12:09:00Z">
-        <w:r>
-          <w:t>-</w:t>
-        </w:r>
-      </w:ins>
+      <w:r>
+        <w:t>-</w:t>
+      </w:r>
       <w:r>
         <w:t>registration of the bead data to work as intended</w:t>
       </w:r>
-      <w:del w:id="106" w:author="Dunsby, Christopher W" w:date="2023-06-13T12:05:00Z">
-        <w:r>
-          <w:delText xml:space="preserve"> – read this ‘</w:delText>
-        </w:r>
-        <w:r>
-          <w:delText>Reslice_dOPM_data_ImageJ_MVR_plugin.docx</w:delText>
-        </w:r>
-        <w:r>
-          <w:delText>’ and references within for understanding</w:delText>
-        </w:r>
-      </w:del>
       <w:r>
         <w:t>.</w:t>
       </w:r>
@@ -1618,7 +1190,6 @@
         <w:rPr>
           <w:noProof/>
         </w:rPr>
-        <w:lastRenderedPageBreak/>
         <w:drawing>
           <wp:inline distT="0" distB="0" distL="0" distR="0" wp14:anchorId="0CD98A26" wp14:editId="2E046474">
             <wp:extent cx="2968832" cy="3782548"/>
@@ -1637,7 +1208,7 @@
                     </pic:cNvPicPr>
                   </pic:nvPicPr>
                   <pic:blipFill>
-                    <a:blip r:embed="rId15" cstate="print">
+                    <a:blip r:embed="rId12" cstate="print">
                       <a:extLst>
                         <a:ext uri="{28A0092B-C50C-407E-A947-70E740481C1C}">
                           <a14:useLocalDpi xmlns:a14="http://schemas.microsoft.com/office/drawing/2010/main" val="0"/>
@@ -1677,88 +1248,36 @@
           <w:numId w:val="2"/>
         </w:numPr>
       </w:pPr>
-      <w:commentRangeStart w:id="107"/>
-      <w:commentRangeStart w:id="108"/>
-      <w:r>
-        <w:t xml:space="preserve">Make sure you choose </w:t>
-      </w:r>
-      <w:del w:id="109" w:author="Dunsby, Christopher W" w:date="2023-06-13T12:07:00Z">
-        <w:r>
-          <w:delText xml:space="preserve">the bead dataset and </w:delText>
-        </w:r>
-      </w:del>
-      <w:r>
-        <w:t xml:space="preserve">the ‘hdf5’ </w:t>
-      </w:r>
-      <w:del w:id="110" w:author="Dunsby, Christopher W" w:date="2023-06-13T12:07:00Z">
-        <w:r>
-          <w:delText xml:space="preserve">subfolder </w:delText>
-        </w:r>
-      </w:del>
-      <w:r>
-        <w:t xml:space="preserve">version </w:t>
-      </w:r>
-      <w:ins w:id="111" w:author="Dunsby, Christopher W" w:date="2023-06-13T12:07:00Z">
-        <w:r>
-          <w:t xml:space="preserve">of the bead data </w:t>
-        </w:r>
-      </w:ins>
-      <w:r>
-        <w:t>–</w:t>
-      </w:r>
-      <w:commentRangeEnd w:id="107"/>
-      <w:r>
-        <w:rPr>
-          <w:rStyle w:val="CommentReference"/>
-        </w:rPr>
-        <w:commentReference w:id="107"/>
-      </w:r>
-      <w:commentRangeEnd w:id="108"/>
-      <w:r>
-        <w:rPr>
-          <w:rStyle w:val="CommentReference"/>
-        </w:rPr>
-        <w:commentReference w:id="108"/>
-      </w:r>
-      <w:r>
-        <w:t xml:space="preserve"> i.e., not the </w:t>
-      </w:r>
-      <w:del w:id="112" w:author="Dunsby, Christopher W" w:date="2023-06-13T12:07:00Z">
-        <w:r>
-          <w:delText xml:space="preserve">sample </w:delText>
-        </w:r>
-      </w:del>
-      <w:ins w:id="113" w:author="Dunsby, Christopher W" w:date="2023-06-13T12:07:00Z">
-        <w:r>
-          <w:t xml:space="preserve">raw bead </w:t>
-        </w:r>
-      </w:ins>
+      <w:r>
+        <w:t xml:space="preserve">Make sure you choose the ‘hdf5’ version </w:t>
+      </w:r>
+      <w:r>
+        <w:t xml:space="preserve">of the bead data </w:t>
+      </w:r>
+      <w:r>
+        <w:t xml:space="preserve">– i.e., not the </w:t>
+      </w:r>
+      <w:r>
+        <w:t xml:space="preserve">raw bead </w:t>
+      </w:r>
       <w:r>
         <w:t>dataset shown in the screenshot below</w:t>
       </w:r>
       <w:r>
         <w:t xml:space="preserve"> – </w:t>
       </w:r>
-      <w:ins w:id="114" w:author="Dunsby, Christopher W" w:date="2023-06-13T12:08:00Z">
-        <w:r>
-          <w:t xml:space="preserve">as </w:t>
-        </w:r>
-      </w:ins>
+      <w:r>
+        <w:t xml:space="preserve">as </w:t>
+      </w:r>
       <w:r>
         <w:t>this ensures fast 3D viewing</w:t>
       </w:r>
-      <w:ins w:id="115" w:author="Dunsby, Christopher W" w:date="2023-06-13T12:08:00Z">
-        <w:r>
-          <w:t>.</w:t>
-        </w:r>
-      </w:ins>
-      <w:ins w:id="116" w:author="Sparks, Hugh D" w:date="2023-06-14T09:57:00Z">
-        <w:r>
-          <w:t xml:space="preserve"> </w:t>
-        </w:r>
-      </w:ins>
-      <w:bookmarkStart w:id="117" w:name="_GoBack"/>
-      <w:bookmarkEnd w:id="117"/>
+      <w:r>
+        <w:t>.</w:t>
+      </w:r>
+      <w:r>
+        <w:t xml:space="preserve"> </w:t>
+      </w:r>
     </w:p>
     <w:p>
       <w:pPr>
@@ -1768,6 +1287,7 @@
         <w:rPr>
           <w:noProof/>
         </w:rPr>
+        <w:lastRenderedPageBreak/>
         <w:drawing>
           <wp:inline distT="0" distB="0" distL="0" distR="0" wp14:anchorId="3076DCDD" wp14:editId="50D55E98">
             <wp:extent cx="3538847" cy="1807697"/>
@@ -1786,7 +1306,7 @@
                     </pic:cNvPicPr>
                   </pic:nvPicPr>
                   <pic:blipFill>
-                    <a:blip r:embed="rId16">
+                    <a:blip r:embed="rId13">
                       <a:extLst>
                         <a:ext uri="{28A0092B-C50C-407E-A947-70E740481C1C}">
                           <a14:useLocalDpi xmlns:a14="http://schemas.microsoft.com/office/drawing/2010/main" val="0"/>
@@ -1851,49 +1371,38 @@
       <w:r>
         <w:t>’ tool view of the co</w:t>
       </w:r>
-      <w:ins w:id="118" w:author="Dunsby, Christopher W" w:date="2023-06-13T12:09:00Z">
-        <w:r>
-          <w:t>-</w:t>
-        </w:r>
-      </w:ins>
+      <w:r>
+        <w:t>-</w:t>
+      </w:r>
       <w:r>
         <w:t>registered bead dataset. Check that the two views are co</w:t>
       </w:r>
-      <w:ins w:id="119" w:author="Dunsby, Christopher W" w:date="2023-06-13T12:09:00Z">
-        <w:r>
-          <w:t>-</w:t>
-        </w:r>
-      </w:ins>
+      <w:r>
+        <w:t>-</w:t>
+      </w:r>
       <w:r>
         <w:t>registered</w:t>
       </w:r>
-      <w:ins w:id="120" w:author="Dunsby, Christopher W" w:date="2023-06-13T12:08:00Z">
-        <w:r>
-          <w:t>,</w:t>
-        </w:r>
-      </w:ins>
-      <w:r>
-        <w:t xml:space="preserve"> i.e. </w:t>
-      </w:r>
-      <w:ins w:id="121" w:author="Dunsby, Christopher W" w:date="2023-06-13T12:08:00Z">
-        <w:r>
-          <w:t xml:space="preserve">that </w:t>
-        </w:r>
-      </w:ins>
+      <w:r>
+        <w:t>,</w:t>
+      </w:r>
+      <w:r>
+        <w:t xml:space="preserve"> </w:t>
+      </w:r>
+      <w:proofErr w:type="gramStart"/>
+      <w:r>
+        <w:t>i.e.</w:t>
+      </w:r>
+      <w:proofErr w:type="gramEnd"/>
+      <w:r>
+        <w:t xml:space="preserve"> </w:t>
+      </w:r>
+      <w:r>
+        <w:t xml:space="preserve">that </w:t>
+      </w:r>
       <w:r>
         <w:t>the beads from dOPM view 1&amp;2 visibly overlap.</w:t>
       </w:r>
-      <w:del w:id="122" w:author="Dunsby, Christopher W" w:date="2023-06-13T12:08:00Z">
-        <w:r>
-          <w:delText xml:space="preserve"> See ‘</w:delText>
-        </w:r>
-        <w:r>
-          <w:delText>Reslice_dOPM_data_ImageJ_MVR_plugin.docx</w:delText>
-        </w:r>
-        <w:r>
-          <w:delText xml:space="preserve">’ for reminder via that guides steps 1-4. </w:delText>
-        </w:r>
-      </w:del>
     </w:p>
     <w:p>
       <w:pPr>
@@ -1903,7 +1412,6 @@
         <w:rPr>
           <w:noProof/>
         </w:rPr>
-        <w:lastRenderedPageBreak/>
         <w:drawing>
           <wp:inline distT="0" distB="0" distL="0" distR="0" wp14:anchorId="54914256" wp14:editId="24D1ADFB">
             <wp:extent cx="3985404" cy="4734741"/>
@@ -1922,7 +1430,7 @@
                     </pic:cNvPicPr>
                   </pic:nvPicPr>
                   <pic:blipFill>
-                    <a:blip r:embed="rId17" cstate="print">
+                    <a:blip r:embed="rId14" cstate="print">
                       <a:extLst>
                         <a:ext uri="{28A0092B-C50C-407E-A947-70E740481C1C}">
                           <a14:useLocalDpi xmlns:a14="http://schemas.microsoft.com/office/drawing/2010/main" val="0"/>
@@ -1965,35 +1473,27 @@
       <w:r>
         <w:t xml:space="preserve">After confirming that </w:t>
       </w:r>
-      <w:ins w:id="123" w:author="Dunsby, Christopher W" w:date="2023-06-13T12:09:00Z">
-        <w:r>
-          <w:t xml:space="preserve">the </w:t>
-        </w:r>
-      </w:ins>
+      <w:r>
+        <w:t xml:space="preserve">the </w:t>
+      </w:r>
       <w:r>
         <w:t xml:space="preserve">bead dataset is setup and </w:t>
       </w:r>
-      <w:ins w:id="124" w:author="Dunsby, Christopher W" w:date="2023-06-13T12:09:00Z">
-        <w:r>
-          <w:t xml:space="preserve">that </w:t>
-        </w:r>
-      </w:ins>
+      <w:r>
+        <w:t xml:space="preserve">that </w:t>
+      </w:r>
       <w:r>
         <w:t>dOPM views 1&amp;2 are co</w:t>
       </w:r>
-      <w:ins w:id="125" w:author="Dunsby, Christopher W" w:date="2023-06-13T12:09:00Z">
-        <w:r>
-          <w:t>-</w:t>
-        </w:r>
-      </w:ins>
+      <w:r>
+        <w:t>-</w:t>
+      </w:r>
       <w:r>
         <w:t>registered</w:t>
       </w:r>
-      <w:ins w:id="126" w:author="Dunsby, Christopher W" w:date="2023-06-13T12:09:00Z">
-        <w:r>
-          <w:t>,</w:t>
-        </w:r>
-      </w:ins>
+      <w:r>
+        <w:t>,</w:t>
+      </w:r>
       <w:r>
         <w:t xml:space="preserve"> </w:t>
       </w:r>
@@ -2005,11 +1505,9 @@
       <w:r>
         <w:t xml:space="preserve"> the </w:t>
       </w:r>
-      <w:ins w:id="127" w:author="Dunsby, Christopher W" w:date="2023-06-13T12:09:00Z">
-        <w:r>
-          <w:t xml:space="preserve">bead </w:t>
-        </w:r>
-      </w:ins>
+      <w:r>
+        <w:t xml:space="preserve">bead </w:t>
+      </w:r>
       <w:r>
         <w:t>dataset by closing the dataset viewer and the ‘</w:t>
       </w:r>
@@ -2026,29 +1524,23 @@
       <w:pPr>
         <w:pStyle w:val="Heading1"/>
       </w:pPr>
-      <w:bookmarkStart w:id="128" w:name="_Toc137506586"/>
-      <w:r>
+      <w:bookmarkStart w:id="8" w:name="_Toc137506586"/>
+      <w:bookmarkStart w:id="9" w:name="_Toc137640028"/>
+      <w:r>
+        <w:lastRenderedPageBreak/>
         <w:t xml:space="preserve">Step 2 – </w:t>
       </w:r>
-      <w:ins w:id="129" w:author="Dunsby, Christopher W" w:date="2023-06-13T12:10:00Z">
-        <w:r>
-          <w:t>E</w:t>
-        </w:r>
-      </w:ins>
-      <w:del w:id="130" w:author="Dunsby, Christopher W" w:date="2023-06-13T12:10:00Z">
-        <w:r>
-          <w:delText>e</w:delText>
-        </w:r>
-      </w:del>
+      <w:r>
+        <w:t>E</w:t>
+      </w:r>
       <w:r>
         <w:t>xtract experimentally measured point spread functions</w:t>
       </w:r>
-      <w:bookmarkEnd w:id="128"/>
-      <w:ins w:id="131" w:author="Dunsby, Christopher W" w:date="2023-06-13T12:10:00Z">
-        <w:r>
-          <w:t xml:space="preserve"> (PSFs)</w:t>
-        </w:r>
-      </w:ins>
+      <w:bookmarkEnd w:id="8"/>
+      <w:r>
+        <w:t xml:space="preserve"> (PSFs)</w:t>
+      </w:r>
+      <w:bookmarkEnd w:id="9"/>
     </w:p>
     <w:p>
       <w:pPr>
@@ -2058,92 +1550,47 @@
           <w:numId w:val="2"/>
         </w:numPr>
       </w:pPr>
-      <w:del w:id="132" w:author="Dunsby, Christopher W" w:date="2023-06-13T12:11:00Z">
-        <w:r>
-          <w:delText xml:space="preserve">Only after locating and confirming the coregistration quality of the data </w:delText>
-        </w:r>
-      </w:del>
-      <w:ins w:id="133" w:author="Dunsby, Christopher W" w:date="2023-06-13T12:11:00Z">
-        <w:r>
-          <w:t xml:space="preserve">Step 1 must be completed before </w:t>
-        </w:r>
-      </w:ins>
+      <w:r>
+        <w:t xml:space="preserve">Step 1 must be completed before </w:t>
+      </w:r>
       <w:r>
         <w:t>proceed</w:t>
       </w:r>
-      <w:ins w:id="134" w:author="Dunsby, Christopher W" w:date="2023-06-13T12:11:00Z">
-        <w:r>
-          <w:t>ing</w:t>
-        </w:r>
-      </w:ins>
+      <w:r>
+        <w:t>ing</w:t>
+      </w:r>
       <w:r>
         <w:t xml:space="preserve"> to this step. </w:t>
       </w:r>
-      <w:del w:id="135" w:author="Dunsby, Christopher W" w:date="2023-06-13T12:11:00Z">
-        <w:r>
-          <w:delText xml:space="preserve">Here </w:delText>
-        </w:r>
-      </w:del>
-      <w:ins w:id="136" w:author="Dunsby, Christopher W" w:date="2023-06-13T12:11:00Z">
-        <w:r>
-          <w:t xml:space="preserve">In this step, </w:t>
-        </w:r>
-      </w:ins>
-      <w:del w:id="137" w:author="Dunsby, Christopher W" w:date="2023-06-13T12:11:00Z">
-        <w:r>
-          <w:delText>we are going to use</w:delText>
-        </w:r>
-      </w:del>
-      <w:ins w:id="138" w:author="Dunsby, Christopher W" w:date="2023-06-13T12:11:00Z">
-        <w:r>
-          <w:t>the</w:t>
-        </w:r>
-      </w:ins>
+      <w:r>
+        <w:t>In this step, the</w:t>
+      </w:r>
       <w:r>
         <w:t xml:space="preserve"> MVR plugin </w:t>
       </w:r>
-      <w:ins w:id="139" w:author="Dunsby, Christopher W" w:date="2023-06-13T12:11:00Z">
-        <w:r>
-          <w:t xml:space="preserve">is used </w:t>
-        </w:r>
-      </w:ins>
+      <w:r>
+        <w:t xml:space="preserve">is used </w:t>
+      </w:r>
       <w:r>
         <w:t xml:space="preserve">to extract representative point spread functions from the </w:t>
       </w:r>
-      <w:ins w:id="140" w:author="Dunsby, Christopher W" w:date="2023-06-13T12:11:00Z">
-        <w:r>
-          <w:t xml:space="preserve">bead </w:t>
-        </w:r>
-      </w:ins>
-      <w:r>
-        <w:t>dataset</w:t>
-      </w:r>
-      <w:del w:id="141" w:author="Dunsby, Christopher W" w:date="2023-06-13T12:11:00Z">
-        <w:r>
-          <w:delText>,</w:delText>
-        </w:r>
-      </w:del>
-      <w:r>
-        <w:t xml:space="preserve"> for all spectral channels and both </w:t>
-      </w:r>
-      <w:del w:id="142" w:author="Dunsby, Christopher W" w:date="2023-06-13T12:11:00Z">
-        <w:r>
-          <w:delText xml:space="preserve">of </w:delText>
-        </w:r>
-      </w:del>
-      <w:r>
-        <w:t>dOPM view</w:t>
-      </w:r>
-      <w:ins w:id="143" w:author="Dunsby, Christopher W" w:date="2023-06-13T12:12:00Z">
-        <w:r>
-          <w:t>s</w:t>
-        </w:r>
-      </w:ins>
-      <w:del w:id="144" w:author="Dunsby, Christopher W" w:date="2023-06-13T12:12:00Z">
-        <w:r>
-          <w:delText>s 1&amp;2</w:delText>
-        </w:r>
-      </w:del>
+      <w:r>
+        <w:t xml:space="preserve">bead </w:t>
+      </w:r>
+      <w:r>
+        <w:t xml:space="preserve">dataset for all spectral channels and both </w:t>
+      </w:r>
+      <w:proofErr w:type="spellStart"/>
+      <w:r>
+        <w:t>dOPM</w:t>
+      </w:r>
+      <w:proofErr w:type="spellEnd"/>
+      <w:r>
+        <w:t xml:space="preserve"> view</w:t>
+      </w:r>
+      <w:r>
+        <w:t>s</w:t>
+      </w:r>
       <w:r>
         <w:t>.</w:t>
       </w:r>
@@ -2156,75 +1603,33 @@
           <w:numId w:val="2"/>
         </w:numPr>
       </w:pPr>
-      <w:ins w:id="145" w:author="Dunsby, Christopher W" w:date="2023-06-13T12:12:00Z">
-        <w:r>
-          <w:t>T</w:t>
-        </w:r>
-      </w:ins>
-      <w:del w:id="146" w:author="Dunsby, Christopher W" w:date="2023-06-13T12:12:00Z">
-        <w:r>
-          <w:delText>In this case t</w:delText>
-        </w:r>
-      </w:del>
+      <w:r>
+        <w:t>T</w:t>
+      </w:r>
       <w:r>
         <w:t xml:space="preserve">he fluorescent bead dataset is used </w:t>
       </w:r>
-      <w:ins w:id="147" w:author="Dunsby, Christopher W" w:date="2023-06-13T12:12:00Z">
-        <w:r>
-          <w:t>for this</w:t>
-        </w:r>
-      </w:ins>
-      <w:ins w:id="148" w:author="Dunsby, Christopher W" w:date="2023-06-13T12:14:00Z">
-        <w:r>
-          <w:t>,</w:t>
-        </w:r>
-      </w:ins>
-      <w:ins w:id="149" w:author="Dunsby, Christopher W" w:date="2023-06-13T12:12:00Z">
-        <w:r>
-          <w:t xml:space="preserve"> </w:t>
-        </w:r>
-      </w:ins>
-      <w:ins w:id="150" w:author="Dunsby, Christopher W" w:date="2023-06-13T12:14:00Z">
-        <w:r>
-          <w:t>as</w:t>
-        </w:r>
-      </w:ins>
-      <w:ins w:id="151" w:author="Dunsby, Christopher W" w:date="2023-06-13T12:12:00Z">
-        <w:r>
-          <w:t xml:space="preserve"> </w:t>
-        </w:r>
-      </w:ins>
-      <w:del w:id="152" w:author="Dunsby, Christopher W" w:date="2023-06-13T12:12:00Z">
-        <w:r>
-          <w:delText>where t</w:delText>
-        </w:r>
-      </w:del>
-      <w:ins w:id="153" w:author="Dunsby, Christopher W" w:date="2023-06-13T12:12:00Z">
-        <w:r>
-          <w:t>t</w:t>
-        </w:r>
-      </w:ins>
-      <w:r>
-        <w:t>he bead</w:t>
-      </w:r>
-      <w:del w:id="154" w:author="Dunsby, Christopher W" w:date="2023-06-13T12:12:00Z">
-        <w:r>
-          <w:delText>s</w:delText>
-        </w:r>
-      </w:del>
-      <w:r>
-        <w:t xml:space="preserve"> size is below the diffraction</w:t>
-      </w:r>
-      <w:ins w:id="155" w:author="Dunsby, Christopher W" w:date="2023-06-13T12:12:00Z">
-        <w:r>
-          <w:t>-</w:t>
-        </w:r>
-      </w:ins>
-      <w:del w:id="156" w:author="Dunsby, Christopher W" w:date="2023-06-13T12:12:00Z">
-        <w:r>
-          <w:delText xml:space="preserve"> </w:delText>
-        </w:r>
-      </w:del>
+      <w:r>
+        <w:t>for this</w:t>
+      </w:r>
+      <w:r>
+        <w:t>,</w:t>
+      </w:r>
+      <w:r>
+        <w:t xml:space="preserve"> </w:t>
+      </w:r>
+      <w:r>
+        <w:t>as</w:t>
+      </w:r>
+      <w:r>
+        <w:t xml:space="preserve"> t</w:t>
+      </w:r>
+      <w:r>
+        <w:t>he bead size is below the diffraction</w:t>
+      </w:r>
+      <w:r>
+        <w:t>-</w:t>
+      </w:r>
       <w:r>
         <w:t>limited performance of the microscope. The MVR plugin has routines that automatically extract experimental PSFs based on the assumption that small bright dots in the datasets are formed by sub-diffraction scale sources of fluorescence.</w:t>
       </w:r>
@@ -2237,91 +1642,44 @@
           <w:numId w:val="2"/>
         </w:numPr>
       </w:pPr>
-      <w:del w:id="157" w:author="Dunsby, Christopher W" w:date="2023-06-13T12:17:00Z">
-        <w:r>
-          <w:delText>Now f</w:delText>
-        </w:r>
-      </w:del>
-      <w:ins w:id="158" w:author="Dunsby, Christopher W" w:date="2023-06-13T12:17:00Z">
-        <w:r>
-          <w:t>F</w:t>
-        </w:r>
-      </w:ins>
+      <w:r>
+        <w:t>F</w:t>
+      </w:r>
       <w:r>
         <w:t xml:space="preserve">rom the ImageJ process tab </w:t>
       </w:r>
-      <w:del w:id="159" w:author="Dunsby, Christopher W" w:date="2023-06-13T12:17:00Z">
-        <w:r>
-          <w:delText xml:space="preserve">go </w:delText>
-        </w:r>
-      </w:del>
-      <w:ins w:id="160" w:author="Dunsby, Christopher W" w:date="2023-06-13T12:17:00Z">
-        <w:r>
-          <w:t xml:space="preserve">select the option </w:t>
-        </w:r>
-      </w:ins>
-      <w:del w:id="161" w:author="Dunsby, Christopher W" w:date="2023-06-13T12:17:00Z">
-        <w:r>
-          <w:delText xml:space="preserve">to the </w:delText>
-        </w:r>
-      </w:del>
+      <w:r>
+        <w:t xml:space="preserve">select the option </w:t>
+      </w:r>
       <w:r>
         <w:t xml:space="preserve">MVR path &gt; batch processing &gt; Extract PSFs. </w:t>
       </w:r>
-      <w:ins w:id="162" w:author="Dunsby, Christopher W" w:date="2023-06-13T12:14:00Z">
-        <w:r>
-          <w:t xml:space="preserve">N.B. in the </w:t>
-        </w:r>
-        <w:proofErr w:type="spellStart"/>
-        <w:r>
-          <w:t>Reslice_dOPM_data_ImageJ_MVR_plugin</w:t>
-        </w:r>
-        <w:proofErr w:type="spellEnd"/>
-        <w:r>
-          <w:t xml:space="preserve"> these </w:t>
-        </w:r>
-      </w:ins>
-      <w:del w:id="163" w:author="Dunsby, Christopher W" w:date="2023-06-13T12:14:00Z">
-        <w:r>
-          <w:delText>B</w:delText>
-        </w:r>
-      </w:del>
-      <w:ins w:id="164" w:author="Dunsby, Christopher W" w:date="2023-06-13T12:14:00Z">
-        <w:r>
-          <w:t>b</w:t>
-        </w:r>
-      </w:ins>
+      <w:r>
+        <w:t xml:space="preserve">N.B. in the </w:t>
+      </w:r>
+      <w:proofErr w:type="spellStart"/>
+      <w:r>
+        <w:t>Reslice_dOPM_data_ImageJ_MVR_plugin</w:t>
+      </w:r>
+      <w:proofErr w:type="spellEnd"/>
+      <w:r>
+        <w:t xml:space="preserve"> these b</w:t>
+      </w:r>
       <w:r>
         <w:t xml:space="preserve">atch processing commands </w:t>
       </w:r>
-      <w:ins w:id="165" w:author="Dunsby, Christopher W" w:date="2023-06-13T12:14:00Z">
-        <w:r>
-          <w:t xml:space="preserve">were </w:t>
-        </w:r>
-      </w:ins>
-      <w:ins w:id="166" w:author="Dunsby, Christopher W" w:date="2023-06-13T12:17:00Z">
-        <w:r>
-          <w:t>initiated by the dOPM Python scripts; here they</w:t>
-        </w:r>
-      </w:ins>
-      <w:del w:id="167" w:author="Dunsby, Christopher W" w:date="2023-06-13T12:17:00Z">
-        <w:r>
-          <w:delText>are commands you can run with the MVR application tool that we were using before but this time the commands</w:delText>
-        </w:r>
-      </w:del>
+      <w:r>
+        <w:t xml:space="preserve">were </w:t>
+      </w:r>
+      <w:r>
+        <w:t>initiated by the dOPM Python scripts; here they</w:t>
+      </w:r>
       <w:r>
         <w:t xml:space="preserve"> are executed </w:t>
       </w:r>
-      <w:del w:id="168" w:author="Dunsby, Christopher W" w:date="2023-06-13T12:18:00Z">
-        <w:r>
-          <w:delText>without the MVR application GUI</w:delText>
-        </w:r>
-      </w:del>
-      <w:ins w:id="169" w:author="Dunsby, Christopher W" w:date="2023-06-13T12:18:00Z">
-        <w:r>
-          <w:t>directly</w:t>
-        </w:r>
-      </w:ins>
+      <w:r>
+        <w:t>directly</w:t>
+      </w:r>
       <w:r>
         <w:t xml:space="preserve">. </w:t>
       </w:r>
@@ -2335,130 +1693,69 @@
         </w:numPr>
       </w:pPr>
       <w:r>
-        <w:lastRenderedPageBreak/>
         <w:t>Note</w:t>
       </w:r>
-      <w:ins w:id="170" w:author="Dunsby, Christopher W" w:date="2023-06-13T12:19:00Z">
-        <w:r>
-          <w:t xml:space="preserve"> for users once they are familiar w</w:t>
-        </w:r>
-      </w:ins>
-      <w:ins w:id="171" w:author="Dunsby, Christopher W" w:date="2023-06-13T12:20:00Z">
-        <w:r>
-          <w:t>ith deconvolving dOPM data: B</w:t>
-        </w:r>
-      </w:ins>
-      <w:del w:id="172" w:author="Dunsby, Christopher W" w:date="2023-06-13T12:20:00Z">
-        <w:r>
-          <w:delText>: b</w:delText>
-        </w:r>
-      </w:del>
+      <w:r>
+        <w:t xml:space="preserve"> for users once they are familiar with deconvolving </w:t>
+      </w:r>
+      <w:proofErr w:type="spellStart"/>
+      <w:r>
+        <w:t>dOPM</w:t>
+      </w:r>
+      <w:proofErr w:type="spellEnd"/>
+      <w:r>
+        <w:t xml:space="preserve"> data: B</w:t>
+      </w:r>
       <w:r>
         <w:t>y using ImageJ’s Macro recording tool</w:t>
       </w:r>
-      <w:ins w:id="173" w:author="Dunsby, Christopher W" w:date="2023-06-13T12:18:00Z">
-        <w:r>
-          <w:t>,</w:t>
-        </w:r>
-      </w:ins>
+      <w:r>
+        <w:t>,</w:t>
+      </w:r>
       <w:r>
         <w:t xml:space="preserve"> these commands can be recorded and used </w:t>
       </w:r>
-      <w:del w:id="174" w:author="Dunsby, Christopher W" w:date="2023-06-13T12:18:00Z">
-        <w:r>
-          <w:delText xml:space="preserve">in </w:delText>
-        </w:r>
-      </w:del>
-      <w:ins w:id="175" w:author="Dunsby, Christopher W" w:date="2023-06-13T12:18:00Z">
-        <w:r>
-          <w:t xml:space="preserve">to develop your own </w:t>
-        </w:r>
-      </w:ins>
+      <w:r>
+        <w:t xml:space="preserve">to develop your own </w:t>
+      </w:r>
       <w:r>
         <w:t xml:space="preserve">scripts </w:t>
       </w:r>
-      <w:del w:id="176" w:author="Dunsby, Christopher W" w:date="2023-06-13T12:20:00Z">
-        <w:r>
-          <w:delText xml:space="preserve">like </w:delText>
-        </w:r>
-      </w:del>
-      <w:ins w:id="177" w:author="Dunsby, Christopher W" w:date="2023-06-13T12:20:00Z">
-        <w:r>
-          <w:t xml:space="preserve">similar to </w:t>
-        </w:r>
-      </w:ins>
+      <w:proofErr w:type="gramStart"/>
+      <w:r>
+        <w:t>similar to</w:t>
+      </w:r>
+      <w:proofErr w:type="gramEnd"/>
+      <w:r>
+        <w:t xml:space="preserve"> </w:t>
+      </w:r>
       <w:r>
         <w:t xml:space="preserve">the ImageJ Python </w:t>
       </w:r>
-      <w:del w:id="178" w:author="Dunsby, Christopher W" w:date="2023-06-13T12:20:00Z">
-        <w:r>
-          <w:delText xml:space="preserve">scripts used to make the dOPM specific </w:delText>
-        </w:r>
-        <w:r>
-          <w:delText>routines</w:delText>
-        </w:r>
-        <w:r>
-          <w:delText xml:space="preserve"> </w:delText>
-        </w:r>
-      </w:del>
-      <w:del w:id="179" w:author="Dunsby, Christopher W" w:date="2023-06-13T12:18:00Z">
-        <w:r>
-          <w:delText>used in the other guide</w:delText>
-        </w:r>
-      </w:del>
-      <w:del w:id="180" w:author="Dunsby, Christopher W" w:date="2023-06-13T12:20:00Z">
-        <w:r>
-          <w:delText xml:space="preserve"> </w:delText>
-        </w:r>
-      </w:del>
-      <w:del w:id="181" w:author="Dunsby, Christopher W" w:date="2023-06-13T12:19:00Z">
-        <w:r>
-          <w:delText>‘</w:delText>
-        </w:r>
-      </w:del>
       <w:proofErr w:type="spellStart"/>
       <w:r>
         <w:t>Reslice_dOPM_data_ImageJ_MVR_plugin</w:t>
       </w:r>
       <w:proofErr w:type="spellEnd"/>
-      <w:del w:id="182" w:author="Dunsby, Christopher W" w:date="2023-06-13T12:19:00Z">
-        <w:r>
-          <w:delText>.docx</w:delText>
-        </w:r>
-        <w:r>
-          <w:delText>’</w:delText>
-        </w:r>
-      </w:del>
-      <w:ins w:id="183" w:author="Dunsby, Christopher W" w:date="2023-06-13T12:19:00Z">
-        <w:r>
-          <w:t xml:space="preserve"> </w:t>
-        </w:r>
-      </w:ins>
-      <w:ins w:id="184" w:author="Dunsby, Christopher W" w:date="2023-06-13T12:20:00Z">
-        <w:r>
-          <w:t>script</w:t>
-        </w:r>
-      </w:ins>
+      <w:r>
+        <w:t xml:space="preserve"> </w:t>
+      </w:r>
+      <w:r>
+        <w:t>script</w:t>
+      </w:r>
       <w:r>
         <w:t>.</w:t>
       </w:r>
-      <w:ins w:id="185" w:author="Dunsby, Christopher W" w:date="2023-06-13T12:19:00Z">
-        <w:r>
-          <w:t xml:space="preserve"> </w:t>
-        </w:r>
-      </w:ins>
-      <w:del w:id="186" w:author="Dunsby, Christopher W" w:date="2023-06-13T12:19:00Z">
-        <w:r>
-          <w:delText xml:space="preserve"> </w:delText>
-        </w:r>
-      </w:del>
+      <w:r>
+        <w:t xml:space="preserve"> </w:t>
+      </w:r>
       <w:r>
         <w:t>See</w:t>
       </w:r>
       <w:r>
         <w:t> </w:t>
       </w:r>
-      <w:hyperlink r:id="rId18" w:history="1">
+      <w:hyperlink r:id="rId15" w:history="1">
         <w:r>
           <w:rPr>
             <w:rStyle w:val="Hyperlink"/>
@@ -2469,17 +1766,6 @@
       <w:r>
         <w:t xml:space="preserve"> for information about ImageJ macros. </w:t>
       </w:r>
-      <w:del w:id="187" w:author="Dunsby, Christopher W" w:date="2023-06-13T12:19:00Z">
-        <w:r>
-          <w:delText>However,</w:delText>
-        </w:r>
-        <w:r>
-          <w:delText xml:space="preserve"> this note is not important for carrying out deconvolution in this guide</w:delText>
-        </w:r>
-        <w:r>
-          <w:delText xml:space="preserve"> but shows that the user is free to script solutions for automation of tasks if they are familiar with ImageJ scripting.</w:delText>
-        </w:r>
-      </w:del>
     </w:p>
     <w:p>
       <w:pPr>
@@ -2507,7 +1793,7 @@
                     </pic:cNvPicPr>
                   </pic:nvPicPr>
                   <pic:blipFill>
-                    <a:blip r:embed="rId19">
+                    <a:blip r:embed="rId16">
                       <a:extLst>
                         <a:ext uri="{28A0092B-C50C-407E-A947-70E740481C1C}">
                           <a14:useLocalDpi xmlns:a14="http://schemas.microsoft.com/office/drawing/2010/main" val="0"/>
@@ -2548,21 +1834,11 @@
         </w:numPr>
       </w:pPr>
       <w:r>
-        <w:t xml:space="preserve">Once </w:t>
-      </w:r>
-      <w:del w:id="188" w:author="Dunsby, Christopher W" w:date="2023-06-13T12:21:00Z">
-        <w:r>
-          <w:delText xml:space="preserve">clicked on </w:delText>
-        </w:r>
-      </w:del>
-      <w:r>
-        <w:t xml:space="preserve">‘Extract PSFs’ </w:t>
-      </w:r>
-      <w:ins w:id="189" w:author="Dunsby, Christopher W" w:date="2023-06-13T12:21:00Z">
-        <w:r>
-          <w:t xml:space="preserve">has been selected, then </w:t>
-        </w:r>
-      </w:ins>
+        <w:t xml:space="preserve">Once ‘Extract PSFs’ </w:t>
+      </w:r>
+      <w:r>
+        <w:t xml:space="preserve">has been selected, then </w:t>
+      </w:r>
       <w:r>
         <w:t xml:space="preserve">the GUI ‘Select dataset for Dataset Fusion’ pops up. </w:t>
       </w:r>
@@ -2598,29 +1874,26 @@
       <w:r>
         <w:t xml:space="preserve">’ is selected for all the </w:t>
       </w:r>
-      <w:del w:id="190" w:author="Dunsby, Christopher W" w:date="2023-06-13T13:00:00Z">
-        <w:r>
-          <w:delText>dimensions</w:delText>
-        </w:r>
-      </w:del>
-      <w:ins w:id="191" w:author="Dunsby, Christopher W" w:date="2023-06-13T13:00:00Z">
-        <w:r>
-          <w:t>available dimensions</w:t>
-        </w:r>
-      </w:ins>
-      <w:ins w:id="192" w:author="Dunsby, Christopher W" w:date="2023-06-13T12:21:00Z">
-        <w:r>
-          <w:t>,</w:t>
-        </w:r>
-      </w:ins>
-      <w:r>
-        <w:t xml:space="preserve"> i.e. angle, channels etc – this</w:t>
-      </w:r>
-      <w:ins w:id="193" w:author="Dunsby, Christopher W" w:date="2023-06-13T13:00:00Z">
-        <w:r>
-          <w:t xml:space="preserve"> GUI</w:t>
-        </w:r>
-      </w:ins>
+      <w:r>
+        <w:t>available dimensions</w:t>
+      </w:r>
+      <w:r>
+        <w:t>,</w:t>
+      </w:r>
+      <w:r>
+        <w:t xml:space="preserve"> </w:t>
+      </w:r>
+      <w:proofErr w:type="gramStart"/>
+      <w:r>
+        <w:t>i.e.</w:t>
+      </w:r>
+      <w:proofErr w:type="gramEnd"/>
+      <w:r>
+        <w:t xml:space="preserve"> angle, channels etc – this</w:t>
+      </w:r>
+      <w:r>
+        <w:t xml:space="preserve"> GUI</w:t>
+      </w:r>
       <w:r>
         <w:t xml:space="preserve"> is asking </w:t>
       </w:r>
@@ -2630,45 +1903,24 @@
       <w:r>
         <w:t xml:space="preserve">hich dimensions </w:t>
       </w:r>
-      <w:del w:id="194" w:author="Dunsby, Christopher W" w:date="2023-06-13T13:00:00Z">
-        <w:r>
-          <w:delText xml:space="preserve">we </w:delText>
-        </w:r>
-      </w:del>
-      <w:ins w:id="195" w:author="Dunsby, Christopher W" w:date="2023-06-13T13:00:00Z">
-        <w:r>
-          <w:t xml:space="preserve">you </w:t>
-        </w:r>
-      </w:ins>
+      <w:r>
+        <w:t xml:space="preserve">you </w:t>
+      </w:r>
       <w:r>
         <w:t>want to extract experimental point spread functions</w:t>
       </w:r>
       <w:r>
         <w:t xml:space="preserve"> </w:t>
       </w:r>
-      <w:ins w:id="196" w:author="Dunsby, Christopher W" w:date="2023-06-13T13:00:00Z">
-        <w:r>
-          <w:t>from, and it is n</w:t>
-        </w:r>
-      </w:ins>
-      <w:ins w:id="197" w:author="Dunsby, Christopher W" w:date="2023-06-13T13:01:00Z">
-        <w:r>
-          <w:t xml:space="preserve">ecessary to do this for </w:t>
-        </w:r>
-      </w:ins>
-      <w:del w:id="198" w:author="Dunsby, Christopher W" w:date="2023-06-13T13:01:00Z">
-        <w:r>
-          <w:delText xml:space="preserve">– </w:delText>
-        </w:r>
-      </w:del>
+      <w:r>
+        <w:t xml:space="preserve">from, and it is necessary to do this for </w:t>
+      </w:r>
       <w:r>
         <w:t>all of them</w:t>
       </w:r>
-      <w:ins w:id="199" w:author="Dunsby, Christopher W" w:date="2023-06-13T13:01:00Z">
-        <w:r>
-          <w:t>.</w:t>
-        </w:r>
-      </w:ins>
+      <w:r>
+        <w:t>.</w:t>
+      </w:r>
     </w:p>
     <w:p>
       <w:pPr>
@@ -2697,7 +1949,7 @@
                     </pic:cNvPicPr>
                   </pic:nvPicPr>
                   <pic:blipFill>
-                    <a:blip r:embed="rId20">
+                    <a:blip r:embed="rId17">
                       <a:extLst>
                         <a:ext uri="{28A0092B-C50C-407E-A947-70E740481C1C}">
                           <a14:useLocalDpi xmlns:a14="http://schemas.microsoft.com/office/drawing/2010/main" val="0"/>
@@ -2740,30 +1992,18 @@
       <w:r>
         <w:t xml:space="preserve">Press OK and the next dialog box appears allowing control over </w:t>
       </w:r>
-      <w:ins w:id="200" w:author="Dunsby, Christopher W" w:date="2023-06-13T13:01:00Z">
-        <w:r>
-          <w:t xml:space="preserve">the </w:t>
-        </w:r>
-      </w:ins>
-      <w:r>
-        <w:t xml:space="preserve">dimensions of the volume use to store the measured PSF. Leave </w:t>
-      </w:r>
-      <w:del w:id="201" w:author="Dunsby, Christopher W" w:date="2023-06-13T13:01:00Z">
-        <w:r>
-          <w:delText xml:space="preserve">unchanged </w:delText>
-        </w:r>
-      </w:del>
-      <w:r>
-        <w:t>the values</w:t>
-      </w:r>
-      <w:ins w:id="202" w:author="Dunsby, Christopher W" w:date="2023-06-13T13:01:00Z">
-        <w:r>
-          <w:t xml:space="preserve"> </w:t>
-        </w:r>
-        <w:r>
-          <w:t>unchanged</w:t>
-        </w:r>
-      </w:ins>
+      <w:r>
+        <w:t xml:space="preserve">the </w:t>
+      </w:r>
+      <w:r>
+        <w:t>dimensions of the volume use to store the measured PSF. Leave the values</w:t>
+      </w:r>
+      <w:r>
+        <w:t xml:space="preserve"> </w:t>
+      </w:r>
+      <w:r>
+        <w:t>unchanged</w:t>
+      </w:r>
       <w:r>
         <w:t xml:space="preserve">. </w:t>
       </w:r>
@@ -2776,76 +2016,28 @@
           <w:numId w:val="4"/>
         </w:numPr>
         <w:spacing w:after="0"/>
-        <w:rPr>
-          <w:del w:id="203" w:author="Dunsby, Christopher W" w:date="2023-06-13T13:01:00Z"/>
-        </w:rPr>
-        <w:pPrChange w:id="204" w:author="Dunsby, Christopher W" w:date="2023-06-13T13:01:00Z">
-          <w:pPr>
-            <w:pStyle w:val="ListParagraph"/>
-            <w:numPr>
-              <w:numId w:val="4"/>
-            </w:numPr>
-            <w:ind w:hanging="360"/>
-          </w:pPr>
-        </w:pPrChange>
       </w:pPr>
       <w:r>
         <w:t>See the links in the introduction for a deeper understanding of how the authors of the MVR plugin intended this process to be used:</w:t>
       </w:r>
-      <w:ins w:id="205" w:author="Dunsby, Christopher W" w:date="2023-06-13T13:01:00Z">
+      <w:r>
+        <w:br/>
+      </w:r>
+      <w:hyperlink r:id="rId18" w:history="1">
         <w:r>
-          <w:br/>
+          <w:rPr>
+            <w:rStyle w:val="Hyperlink"/>
+          </w:rPr>
+          <w:t>https://imagej.net/plugins/multiview-reconstruction</w:t>
         </w:r>
-      </w:ins>
-    </w:p>
-    <w:p>
-      <w:pPr>
-        <w:pStyle w:val="ListParagraph"/>
-        <w:numPr>
-          <w:ilvl w:val="0"/>
-          <w:numId w:val="4"/>
-        </w:numPr>
-        <w:spacing w:after="0"/>
-        <w:pPrChange w:id="206" w:author="Dunsby, Christopher W" w:date="2023-06-13T13:01:00Z">
-          <w:pPr>
-            <w:spacing w:after="0"/>
-            <w:ind w:left="720"/>
-          </w:pPr>
-        </w:pPrChange>
-      </w:pPr>
-      <w:r>
-        <w:fldChar w:fldCharType="begin"/>
-      </w:r>
-      <w:r>
-        <w:instrText xml:space="preserve"> HYPERLINK "https://imagej.net/plugins/multiview-reconstruction" </w:instrText>
-      </w:r>
-      <w:r>
-        <w:fldChar w:fldCharType="separate"/>
-      </w:r>
-      <w:r>
-        <w:rPr>
-          <w:rStyle w:val="Hyperlink"/>
-        </w:rPr>
-        <w:t>https://imagej.net/plugins/multiview-reconstruction</w:t>
-      </w:r>
-      <w:r>
-        <w:rPr>
-          <w:rStyle w:val="Hyperlink"/>
-        </w:rPr>
-        <w:fldChar w:fldCharType="end"/>
-      </w:r>
-      <w:del w:id="207" w:author="Dunsby, Christopher W" w:date="2023-06-13T13:01:00Z">
-        <w:r>
-          <w:delText>.</w:delText>
-        </w:r>
-      </w:del>
+      </w:hyperlink>
     </w:p>
     <w:p>
       <w:pPr>
         <w:spacing w:after="0"/>
         <w:ind w:left="720"/>
       </w:pPr>
-      <w:hyperlink r:id="rId21" w:history="1">
+      <w:hyperlink r:id="rId19" w:history="1">
         <w:r>
           <w:rPr>
             <w:rStyle w:val="Hyperlink"/>
@@ -2862,7 +2054,7 @@
         <w:spacing w:after="0"/>
         <w:ind w:left="720"/>
       </w:pPr>
-      <w:hyperlink r:id="rId22" w:history="1">
+      <w:hyperlink r:id="rId20" w:history="1">
         <w:r>
           <w:rPr>
             <w:rStyle w:val="Hyperlink"/>
@@ -2903,7 +2095,7 @@
                     </pic:cNvPicPr>
                   </pic:nvPicPr>
                   <pic:blipFill>
-                    <a:blip r:embed="rId23">
+                    <a:blip r:embed="rId21">
                       <a:extLst>
                         <a:ext uri="{28A0092B-C50C-407E-A947-70E740481C1C}">
                           <a14:useLocalDpi xmlns:a14="http://schemas.microsoft.com/office/drawing/2010/main" val="0"/>
@@ -2946,48 +2138,21 @@
       <w:r>
         <w:t>Run the routine and the log window shows progress. The plugin is extracting PSF estimates from the data</w:t>
       </w:r>
-      <w:ins w:id="208" w:author="Dunsby, Christopher W" w:date="2023-06-13T13:01:00Z">
-        <w:r>
-          <w:t xml:space="preserve"> for </w:t>
-        </w:r>
-      </w:ins>
-      <w:del w:id="209" w:author="Dunsby, Christopher W" w:date="2023-06-13T13:01:00Z">
-        <w:r>
-          <w:delText xml:space="preserve">, from </w:delText>
-        </w:r>
-      </w:del>
-      <w:r>
-        <w:t>each channel</w:t>
-      </w:r>
-      <w:del w:id="210" w:author="Dunsby, Christopher W" w:date="2023-06-13T13:01:00Z">
-        <w:r>
-          <w:delText>,</w:delText>
-        </w:r>
-      </w:del>
-      <w:r>
-        <w:t xml:space="preserve"> and each view. In this demo dataset</w:t>
-      </w:r>
-      <w:del w:id="211" w:author="Dunsby, Christopher W" w:date="2023-06-13T13:02:00Z">
-        <w:r>
-          <w:delText xml:space="preserve"> case</w:delText>
-        </w:r>
-      </w:del>
-      <w:r>
-        <w:t>, there are two views and 3 channels</w:t>
-      </w:r>
-      <w:ins w:id="212" w:author="Dunsby, Christopher W" w:date="2023-06-13T13:02:00Z">
-        <w:r>
-          <w:t>,</w:t>
-        </w:r>
-      </w:ins>
+      <w:r>
+        <w:t xml:space="preserve"> for </w:t>
+      </w:r>
+      <w:r>
+        <w:t>each channel and each view. In this demo dataset, there are two views and 3 channels</w:t>
+      </w:r>
+      <w:r>
+        <w:t>,</w:t>
+      </w:r>
       <w:r>
         <w:t xml:space="preserve"> so 6 PSFs </w:t>
       </w:r>
-      <w:ins w:id="213" w:author="Dunsby, Christopher W" w:date="2023-06-13T13:02:00Z">
-        <w:r>
-          <w:t xml:space="preserve">are extracted </w:t>
-        </w:r>
-      </w:ins>
+      <w:r>
+        <w:t xml:space="preserve">are extracted </w:t>
+      </w:r>
       <w:r>
         <w:t>in total.</w:t>
       </w:r>
@@ -3006,29 +2171,15 @@
       <w:r>
         <w:t xml:space="preserve"> automatically saves the measured PSF volumes as tiff stacks with logical names into a subdirectory of the bead dataset folder – see the partial view of the file explorer window</w:t>
       </w:r>
-      <w:ins w:id="214" w:author="Dunsby, Christopher W" w:date="2023-06-13T13:02:00Z">
-        <w:r>
-          <w:t xml:space="preserve"> on the righthand side of</w:t>
-        </w:r>
-      </w:ins>
-      <w:del w:id="215" w:author="Dunsby, Christopher W" w:date="2023-06-13T13:02:00Z">
-        <w:r>
-          <w:delText xml:space="preserve"> in</w:delText>
-        </w:r>
-      </w:del>
+      <w:r>
+        <w:t xml:space="preserve"> on the righthand side of</w:t>
+      </w:r>
       <w:r>
         <w:t xml:space="preserve"> the screenshot below</w:t>
       </w:r>
-      <w:ins w:id="216" w:author="Dunsby, Christopher W" w:date="2023-06-13T13:02:00Z">
-        <w:r>
-          <w:t>.</w:t>
-        </w:r>
-      </w:ins>
-      <w:del w:id="217" w:author="Dunsby, Christopher W" w:date="2023-06-13T13:02:00Z">
-        <w:r>
-          <w:delText>:</w:delText>
-        </w:r>
-      </w:del>
+      <w:r>
+        <w:t>.</w:t>
+      </w:r>
     </w:p>
     <w:p>
       <w:pPr>
@@ -3057,7 +2208,7 @@
                     </pic:cNvPicPr>
                   </pic:nvPicPr>
                   <pic:blipFill>
-                    <a:blip r:embed="rId24" cstate="print">
+                    <a:blip r:embed="rId22" cstate="print">
                       <a:extLst>
                         <a:ext uri="{28A0092B-C50C-407E-A947-70E740481C1C}">
                           <a14:useLocalDpi xmlns:a14="http://schemas.microsoft.com/office/drawing/2010/main" val="0"/>
@@ -3093,32 +2244,19 @@
       <w:pPr>
         <w:pStyle w:val="Heading1"/>
       </w:pPr>
-      <w:bookmarkStart w:id="218" w:name="_Toc137506587"/>
-      <w:r>
-        <w:t xml:space="preserve">Step </w:t>
-      </w:r>
-      <w:del w:id="219" w:author="Dunsby, Christopher W" w:date="2023-06-13T13:14:00Z">
-        <w:r>
-          <w:delText xml:space="preserve">– </w:delText>
-        </w:r>
-      </w:del>
-      <w:r>
-        <w:t>3</w:t>
-      </w:r>
-      <w:ins w:id="220" w:author="Dunsby, Christopher W" w:date="2023-06-13T13:14:00Z">
-        <w:r>
-          <w:t xml:space="preserve"> – </w:t>
-        </w:r>
-      </w:ins>
-      <w:del w:id="221" w:author="Dunsby, Christopher W" w:date="2023-06-13T13:14:00Z">
-        <w:r>
-          <w:delText xml:space="preserve"> </w:delText>
-        </w:r>
-      </w:del>
+      <w:bookmarkStart w:id="10" w:name="_Toc137506587"/>
+      <w:bookmarkStart w:id="11" w:name="_Toc137640029"/>
+      <w:r>
+        <w:t>Step 3</w:t>
+      </w:r>
+      <w:r>
+        <w:t xml:space="preserve"> – </w:t>
+      </w:r>
       <w:r>
         <w:t>Assign experimentally measured point spread functions to another dataset</w:t>
       </w:r>
-      <w:bookmarkEnd w:id="218"/>
+      <w:bookmarkEnd w:id="10"/>
+      <w:bookmarkEnd w:id="11"/>
       <w:r>
         <w:t xml:space="preserve"> </w:t>
       </w:r>
@@ -3134,53 +2272,18 @@
       <w:r>
         <w:t xml:space="preserve">Now </w:t>
       </w:r>
-      <w:del w:id="222" w:author="Dunsby, Christopher W" w:date="2023-06-13T13:03:00Z">
-        <w:r>
-          <w:delText>open the dataset</w:delText>
-        </w:r>
-        <w:r>
-          <w:delText xml:space="preserve">, </w:delText>
-        </w:r>
-      </w:del>
       <w:r>
         <w:t>us</w:t>
       </w:r>
-      <w:del w:id="223" w:author="Dunsby, Christopher W" w:date="2023-06-13T13:03:00Z">
-        <w:r>
-          <w:delText>in</w:delText>
-        </w:r>
-      </w:del>
-      <w:ins w:id="224" w:author="Dunsby, Christopher W" w:date="2023-06-13T13:03:00Z">
-        <w:r>
-          <w:t>e the</w:t>
-        </w:r>
-      </w:ins>
-      <w:del w:id="225" w:author="Dunsby, Christopher W" w:date="2023-06-13T13:03:00Z">
-        <w:r>
-          <w:delText>g</w:delText>
-        </w:r>
-      </w:del>
+      <w:r>
+        <w:t>e the</w:t>
+      </w:r>
       <w:r>
         <w:t xml:space="preserve"> MVR application GUI interface</w:t>
       </w:r>
-      <w:ins w:id="226" w:author="Dunsby, Christopher W" w:date="2023-06-13T13:03:00Z">
-        <w:r>
-          <w:t xml:space="preserve"> to </w:t>
-        </w:r>
-      </w:ins>
-      <w:del w:id="227" w:author="Dunsby, Christopher W" w:date="2023-06-13T13:03:00Z">
-        <w:r>
-          <w:delText>,</w:delText>
-        </w:r>
-        <w:r>
-          <w:delText xml:space="preserve"> </w:delText>
-        </w:r>
-      </w:del>
-      <w:ins w:id="228" w:author="Dunsby, Christopher W" w:date="2023-06-13T13:03:00Z">
-        <w:r>
-          <w:t xml:space="preserve">open the dataset </w:t>
-        </w:r>
-      </w:ins>
+      <w:r>
+        <w:t xml:space="preserve"> to open the dataset </w:t>
+      </w:r>
       <w:r>
         <w:t xml:space="preserve">that you want to carry out </w:t>
       </w:r>
@@ -3213,40 +2316,27 @@
       <w:r>
         <w:t>case that the dataset to be deconvolved is the same as the dataset from which you extracted experimentally measured PSFs</w:t>
       </w:r>
-      <w:ins w:id="229" w:author="Dunsby, Christopher W" w:date="2023-06-13T13:03:00Z">
-        <w:r>
-          <w:t>,</w:t>
-        </w:r>
-      </w:ins>
+      <w:r>
+        <w:t>,</w:t>
+      </w:r>
       <w:r>
         <w:t xml:space="preserve"> you can skip the following parts in this section and go straight to Step 5</w:t>
       </w:r>
-      <w:ins w:id="230" w:author="Dunsby, Christopher W" w:date="2023-06-13T13:03:00Z">
-        <w:r>
-          <w:t>,</w:t>
-        </w:r>
-      </w:ins>
+      <w:r>
+        <w:t>,</w:t>
+      </w:r>
       <w:r>
         <w:t xml:space="preserve"> because MVR </w:t>
       </w:r>
-      <w:del w:id="231" w:author="Dunsby, Christopher W" w:date="2023-06-13T13:04:00Z">
-        <w:r>
-          <w:delText xml:space="preserve">now </w:delText>
-        </w:r>
-      </w:del>
-      <w:ins w:id="232" w:author="Dunsby, Christopher W" w:date="2023-06-13T13:04:00Z">
-        <w:r>
-          <w:t xml:space="preserve">already </w:t>
-        </w:r>
-      </w:ins>
+      <w:r>
+        <w:t xml:space="preserve">already </w:t>
+      </w:r>
       <w:r>
         <w:t>has experimentally determined PSFs for each view &amp; channel pair</w:t>
       </w:r>
-      <w:ins w:id="233" w:author="Dunsby, Christopher W" w:date="2023-06-13T13:04:00Z">
-        <w:r>
-          <w:t xml:space="preserve"> for this data.</w:t>
-        </w:r>
-      </w:ins>
+      <w:r>
+        <w:t xml:space="preserve"> for this data.</w:t>
+      </w:r>
     </w:p>
     <w:p>
       <w:pPr>
@@ -3273,16 +2363,9 @@
       <w:r>
         <w:t xml:space="preserve"> you will need to have data </w:t>
       </w:r>
-      <w:del w:id="234" w:author="Dunsby, Christopher W" w:date="2023-06-13T13:04:00Z">
-        <w:r>
-          <w:delText xml:space="preserve">containing </w:delText>
-        </w:r>
-      </w:del>
-      <w:ins w:id="235" w:author="Dunsby, Christopher W" w:date="2023-06-13T13:04:00Z">
-        <w:r>
-          <w:t xml:space="preserve">acquired using </w:t>
-        </w:r>
-      </w:ins>
+      <w:r>
+        <w:t xml:space="preserve">acquired using </w:t>
+      </w:r>
       <w:r>
         <w:t xml:space="preserve">sub-diffraction limited sources of fluorescence. </w:t>
       </w:r>
@@ -3292,53 +2375,30 @@
       <w:r>
         <w:t xml:space="preserve"> this will not be the same data as the biological sample so you will need to import experimentally measured PSFs. </w:t>
       </w:r>
-      <w:del w:id="236" w:author="Dunsby, Christopher W" w:date="2023-06-13T13:05:00Z">
-        <w:r>
-          <w:delText>In t</w:delText>
-        </w:r>
-      </w:del>
-      <w:ins w:id="237" w:author="Dunsby, Christopher W" w:date="2023-06-13T13:05:00Z">
-        <w:r>
-          <w:t>T</w:t>
-        </w:r>
-      </w:ins>
+      <w:r>
+        <w:t>T</w:t>
+      </w:r>
       <w:r>
         <w:t>he following steps</w:t>
       </w:r>
-      <w:ins w:id="238" w:author="Dunsby, Christopher W" w:date="2023-06-13T13:05:00Z">
-        <w:r>
-          <w:t xml:space="preserve"> describe how to </w:t>
-        </w:r>
-      </w:ins>
-      <w:del w:id="239" w:author="Dunsby, Christopher W" w:date="2023-06-13T13:05:00Z">
-        <w:r>
-          <w:delText xml:space="preserve"> you </w:delText>
-        </w:r>
-      </w:del>
+      <w:r>
+        <w:t xml:space="preserve"> describe how to </w:t>
+      </w:r>
       <w:r>
         <w:t xml:space="preserve">manually assign point spread functions to each dOPM </w:t>
       </w:r>
       <w:r>
         <w:t xml:space="preserve">view and channel pair. For </w:t>
       </w:r>
-      <w:del w:id="240" w:author="Dunsby, Christopher W" w:date="2023-06-13T13:05:00Z">
-        <w:r>
-          <w:delText xml:space="preserve">this </w:delText>
-        </w:r>
-      </w:del>
-      <w:ins w:id="241" w:author="Dunsby, Christopher W" w:date="2023-06-13T13:05:00Z">
-        <w:r>
-          <w:t xml:space="preserve">the </w:t>
-        </w:r>
-      </w:ins>
+      <w:r>
+        <w:t xml:space="preserve">the </w:t>
+      </w:r>
       <w:r>
         <w:t>two-view, three spectral channel data</w:t>
       </w:r>
-      <w:ins w:id="242" w:author="Dunsby, Christopher W" w:date="2023-06-13T13:05:00Z">
-        <w:r>
-          <w:t xml:space="preserve"> provided</w:t>
-        </w:r>
-      </w:ins>
+      <w:r>
+        <w:t xml:space="preserve"> provided</w:t>
+      </w:r>
       <w:r>
         <w:t>, six</w:t>
       </w:r>
@@ -3378,123 +2438,50 @@
       <w:r>
         <w:t xml:space="preserve"> deconvolution of </w:t>
       </w:r>
-      <w:ins w:id="243" w:author="Dunsby, Christopher W" w:date="2023-06-13T13:07:00Z">
-        <w:r>
-          <w:t>the example</w:t>
-        </w:r>
-      </w:ins>
-      <w:del w:id="244" w:author="Dunsby, Christopher W" w:date="2023-06-13T13:07:00Z">
-        <w:r>
-          <w:delText>a</w:delText>
-        </w:r>
-      </w:del>
+      <w:r>
+        <w:t>the example</w:t>
+      </w:r>
       <w:r>
         <w:t xml:space="preserve"> biological </w:t>
       </w:r>
-      <w:ins w:id="245" w:author="Dunsby, Christopher W" w:date="2023-06-13T13:07:00Z">
-        <w:r>
-          <w:t xml:space="preserve">sample </w:t>
-        </w:r>
-      </w:ins>
-      <w:del w:id="246" w:author="Dunsby, Christopher W" w:date="2023-06-13T13:07:00Z">
-        <w:r>
-          <w:delText xml:space="preserve">sample </w:delText>
-        </w:r>
-      </w:del>
-      <w:ins w:id="247" w:author="Dunsby, Christopher W" w:date="2023-06-13T13:07:00Z">
-        <w:r>
-          <w:t xml:space="preserve">data </w:t>
-        </w:r>
-      </w:ins>
-      <w:del w:id="248" w:author="Dunsby, Christopher W" w:date="2023-06-13T13:07:00Z">
-        <w:r>
-          <w:delText>dataset</w:delText>
-        </w:r>
-      </w:del>
-      <w:ins w:id="249" w:author="Dunsby, Christopher W" w:date="2023-06-13T13:07:00Z">
-        <w:r>
-          <w:t>provided</w:t>
-        </w:r>
-      </w:ins>
+      <w:r>
+        <w:t xml:space="preserve">sample data </w:t>
+      </w:r>
+      <w:r>
+        <w:t>provided</w:t>
+      </w:r>
       <w:r>
         <w:t xml:space="preserve">: </w:t>
       </w:r>
       <w:r>
         <w:t xml:space="preserve">open the sample dataset from the demo </w:t>
       </w:r>
-      <w:del w:id="250" w:author="Dunsby, Christopher W" w:date="2023-06-13T13:08:00Z">
-        <w:r>
-          <w:delText xml:space="preserve">and </w:delText>
-        </w:r>
-        <w:r>
-          <w:delText>that has already</w:delText>
-        </w:r>
-      </w:del>
-      <w:ins w:id="251" w:author="Dunsby, Christopher W" w:date="2023-06-13T13:08:00Z">
-        <w:r>
-          <w:t>that was already</w:t>
-        </w:r>
-      </w:ins>
+      <w:r>
+        <w:t>that was already</w:t>
+      </w:r>
+      <w:r>
+        <w:t xml:space="preserve"> set</w:t>
+      </w:r>
       <w:r>
         <w:t xml:space="preserve"> </w:t>
       </w:r>
-      <w:del w:id="252" w:author="Dunsby, Christopher W" w:date="2023-06-13T13:08:00Z">
-        <w:r>
-          <w:delText xml:space="preserve">been </w:delText>
-        </w:r>
-      </w:del>
-      <w:r>
-        <w:t>set</w:t>
-      </w:r>
-      <w:ins w:id="253" w:author="Dunsby, Christopher W" w:date="2023-06-13T13:08:00Z">
-        <w:r>
-          <w:t xml:space="preserve"> </w:t>
-        </w:r>
-      </w:ins>
       <w:r>
         <w:t xml:space="preserve">up </w:t>
       </w:r>
-      <w:del w:id="254" w:author="Dunsby, Christopher W" w:date="2023-06-13T13:08:00Z">
-        <w:r>
-          <w:delText>from following</w:delText>
-        </w:r>
-      </w:del>
-      <w:ins w:id="255" w:author="Dunsby, Christopher W" w:date="2023-06-13T13:08:00Z">
-        <w:r>
-          <w:t xml:space="preserve">in </w:t>
-        </w:r>
-      </w:ins>
-      <w:del w:id="256" w:author="Dunsby, Christopher W" w:date="2023-06-13T13:08:00Z">
-        <w:r>
-          <w:delText xml:space="preserve"> </w:delText>
-        </w:r>
-      </w:del>
+      <w:r>
+        <w:t xml:space="preserve">in </w:t>
+      </w:r>
       <w:r>
         <w:t xml:space="preserve">the </w:t>
       </w:r>
-      <w:del w:id="257" w:author="Dunsby, Christopher W" w:date="2023-06-13T13:08:00Z">
-        <w:r>
-          <w:delText>previous guide ‘</w:delText>
-        </w:r>
-      </w:del>
       <w:proofErr w:type="spellStart"/>
       <w:r>
         <w:t>Reslice_dOPM_data_ImageJ_MVR_plugin</w:t>
       </w:r>
       <w:proofErr w:type="spellEnd"/>
-      <w:ins w:id="258" w:author="Dunsby, Christopher W" w:date="2023-06-13T13:08:00Z">
-        <w:r>
-          <w:t xml:space="preserve"> guide.</w:t>
-        </w:r>
-      </w:ins>
-      <w:del w:id="259" w:author="Dunsby, Christopher W" w:date="2023-06-13T13:08:00Z">
-        <w:r>
-          <w:delText>.docx</w:delText>
-        </w:r>
-        <w:r>
-          <w:delText>’</w:delText>
-        </w:r>
-      </w:del>
+      <w:r>
+        <w:t xml:space="preserve"> guide.</w:t>
+      </w:r>
     </w:p>
     <w:p>
       <w:pPr>
@@ -3504,34 +2491,15 @@
           <w:numId w:val="6"/>
         </w:numPr>
       </w:pPr>
-      <w:del w:id="260" w:author="Dunsby, Christopher W" w:date="2023-06-13T13:08:00Z">
-        <w:r>
-          <w:delText xml:space="preserve">Looking </w:delText>
-        </w:r>
-      </w:del>
-      <w:ins w:id="261" w:author="Dunsby, Christopher W" w:date="2023-06-13T13:08:00Z">
-        <w:r>
-          <w:t>As shown in t</w:t>
-        </w:r>
-      </w:ins>
-      <w:del w:id="262" w:author="Dunsby, Christopher W" w:date="2023-06-13T13:08:00Z">
-        <w:r>
-          <w:delText>at t</w:delText>
-        </w:r>
-      </w:del>
-      <w:r>
-        <w:t xml:space="preserve">he </w:t>
-      </w:r>
-      <w:proofErr w:type="gramStart"/>
-      <w:r>
-        <w:t>screen</w:t>
-      </w:r>
-      <w:proofErr w:type="gramEnd"/>
-      <w:ins w:id="263" w:author="Dunsby, Christopher W" w:date="2023-06-13T13:14:00Z">
-        <w:r>
-          <w:t xml:space="preserve"> </w:t>
-        </w:r>
-      </w:ins>
+      <w:r>
+        <w:t>As shown in t</w:t>
+      </w:r>
+      <w:r>
+        <w:t>he screen</w:t>
+      </w:r>
+      <w:r>
+        <w:t xml:space="preserve"> </w:t>
+      </w:r>
       <w:r>
         <w:t xml:space="preserve">shot below, right click on the </w:t>
       </w:r>
@@ -3571,7 +2539,7 @@
                     </pic:cNvPicPr>
                   </pic:nvPicPr>
                   <pic:blipFill>
-                    <a:blip r:embed="rId25" cstate="print">
+                    <a:blip r:embed="rId23" cstate="print">
                       <a:extLst>
                         <a:ext uri="{28A0092B-C50C-407E-A947-70E740481C1C}">
                           <a14:useLocalDpi xmlns:a14="http://schemas.microsoft.com/office/drawing/2010/main" val="0"/>
@@ -3628,26 +2596,25 @@
       <w:r>
         <w:t>. Note</w:t>
       </w:r>
-      <w:ins w:id="264" w:author="Dunsby, Christopher W" w:date="2023-06-13T13:09:00Z">
-        <w:r>
-          <w:t>:</w:t>
-        </w:r>
-      </w:ins>
+      <w:r>
+        <w:t>:</w:t>
+      </w:r>
       <w:r>
         <w:t xml:space="preserve"> </w:t>
       </w:r>
-      <w:ins w:id="265" w:author="Dunsby, Christopher W" w:date="2023-06-13T13:15:00Z">
-        <w:r>
-          <w:t>b</w:t>
-        </w:r>
-      </w:ins>
-      <w:del w:id="266" w:author="Dunsby, Christopher W" w:date="2023-06-13T13:09:00Z">
-        <w:r>
-          <w:delText>b</w:delText>
-        </w:r>
-      </w:del>
-      <w:r>
-        <w:t>ecause you only chose one dOPM ‘view’ + ‘channel’ you are only assigning one PSF to one particular ‘view’ + ‘channel’ combination i.e. ‘view 1 + channel 0’ and you will need to do this six times in total in this case because the sample data has six ‘view’ + ‘channel’ combinations.</w:t>
+      <w:r>
+        <w:t>b</w:t>
+      </w:r>
+      <w:r>
+        <w:t xml:space="preserve">ecause you only chose one dOPM ‘view’ + ‘channel’ you are only assigning one PSF to one particular ‘view’ + ‘channel’ combination </w:t>
+      </w:r>
+      <w:proofErr w:type="gramStart"/>
+      <w:r>
+        <w:t>i.e.</w:t>
+      </w:r>
+      <w:proofErr w:type="gramEnd"/>
+      <w:r>
+        <w:t xml:space="preserve"> ‘view 1 + channel 0’ and you will need to do this six times in total in this case because the sample data has six ‘view’ + ‘channel’ combinations.</w:t>
       </w:r>
     </w:p>
     <w:p>
@@ -3676,7 +2643,7 @@
                     </pic:cNvPicPr>
                   </pic:nvPicPr>
                   <pic:blipFill>
-                    <a:blip r:embed="rId26">
+                    <a:blip r:embed="rId24">
                       <a:extLst>
                         <a:ext uri="{28A0092B-C50C-407E-A947-70E740481C1C}">
                           <a14:useLocalDpi xmlns:a14="http://schemas.microsoft.com/office/drawing/2010/main" val="0"/>
@@ -3722,29 +2689,15 @@
       <w:r>
         <w:t xml:space="preserve">. Choose the matching PSF from the bead dataset folder you worked on </w:t>
       </w:r>
-      <w:del w:id="267" w:author="Dunsby, Christopher W" w:date="2023-06-13T13:09:00Z">
-        <w:r>
-          <w:delText xml:space="preserve">the </w:delText>
-        </w:r>
-      </w:del>
-      <w:ins w:id="268" w:author="Dunsby, Christopher W" w:date="2023-06-13T13:09:00Z">
-        <w:r>
-          <w:t xml:space="preserve">in </w:t>
-        </w:r>
-      </w:ins>
+      <w:r>
+        <w:t xml:space="preserve">in </w:t>
+      </w:r>
       <w:r>
         <w:t xml:space="preserve">Steps 0-2 </w:t>
       </w:r>
-      <w:del w:id="269" w:author="Dunsby, Christopher W" w:date="2023-06-13T13:09:00Z">
-        <w:r>
-          <w:delText>in</w:delText>
-        </w:r>
-      </w:del>
-      <w:ins w:id="270" w:author="Dunsby, Christopher W" w:date="2023-06-13T13:09:00Z">
-        <w:r>
-          <w:t>of</w:t>
-        </w:r>
-      </w:ins>
+      <w:r>
+        <w:t>of</w:t>
+      </w:r>
       <w:r>
         <w:t xml:space="preserve"> this guide.</w:t>
       </w:r>
@@ -3758,34 +2711,18 @@
         </w:numPr>
       </w:pPr>
       <w:r>
+        <w:t xml:space="preserve">Note the </w:t>
+      </w:r>
+      <w:proofErr w:type="spellStart"/>
+      <w:r>
+        <w:t>psf</w:t>
+      </w:r>
+      <w:proofErr w:type="spellEnd"/>
+      <w:r>
+        <w:t xml:space="preserve"> tiff stacks shown in the screenshot below for the bead dataset have automatically bean saved with a logical naming scheme that starts with t{i}_v{ii} and the numbers increment </w:t>
+      </w:r>
+      <w:r>
         <w:lastRenderedPageBreak/>
-        <w:t xml:space="preserve">Note the </w:t>
-      </w:r>
-      <w:proofErr w:type="spellStart"/>
-      <w:r>
-        <w:t>psf</w:t>
-      </w:r>
-      <w:proofErr w:type="spellEnd"/>
-      <w:r>
-        <w:t xml:space="preserve"> </w:t>
-      </w:r>
-      <w:del w:id="271" w:author="Dunsby, Christopher W" w:date="2023-06-13T13:09:00Z">
-        <w:r>
-          <w:delText>s</w:delText>
-        </w:r>
-      </w:del>
-      <w:r>
-        <w:t xml:space="preserve">tiff stacks </w:t>
-      </w:r>
-      <w:del w:id="272" w:author="Dunsby, Christopher W" w:date="2023-06-13T13:09:00Z">
-        <w:r>
-          <w:delText xml:space="preserve">as </w:delText>
-        </w:r>
-      </w:del>
-      <w:r>
-        <w:t xml:space="preserve">shown in the screenshot below for the bead dataset have automatically bean saved with a logical naming scheme that starts with t{i}_v{ii} and the numbers increment </w:t>
-      </w:r>
-      <w:r>
         <w:t>according to</w:t>
       </w:r>
       <w:r>
@@ -3837,11 +2774,6 @@
           <w:numId w:val="7"/>
         </w:numPr>
       </w:pPr>
-      <w:del w:id="273" w:author="Dunsby, Christopher W" w:date="2023-06-13T13:13:00Z">
-        <w:r>
-          <w:delText xml:space="preserve"> </w:delText>
-        </w:r>
-      </w:del>
       <w:r>
         <w:t>psf_</w:t>
       </w:r>
@@ -3944,7 +2876,7 @@
                     </pic:cNvPicPr>
                   </pic:nvPicPr>
                   <pic:blipFill>
-                    <a:blip r:embed="rId27">
+                    <a:blip r:embed="rId25">
                       <a:extLst>
                         <a:ext uri="{28A0092B-C50C-407E-A947-70E740481C1C}">
                           <a14:useLocalDpi xmlns:a14="http://schemas.microsoft.com/office/drawing/2010/main" val="0"/>
@@ -3983,24 +2915,20 @@
       <w:pPr>
         <w:pStyle w:val="Heading1"/>
       </w:pPr>
-      <w:bookmarkStart w:id="274" w:name="_Toc137506588"/>
-      <w:r>
+      <w:bookmarkStart w:id="12" w:name="_Toc137506588"/>
+      <w:bookmarkStart w:id="13" w:name="_Toc137640030"/>
+      <w:r>
+        <w:lastRenderedPageBreak/>
         <w:t xml:space="preserve">Step – 4 </w:t>
       </w:r>
-      <w:ins w:id="275" w:author="Dunsby, Christopher W" w:date="2023-06-13T13:13:00Z">
-        <w:r>
-          <w:t>R</w:t>
-        </w:r>
-      </w:ins>
-      <w:del w:id="276" w:author="Dunsby, Christopher W" w:date="2023-06-13T13:13:00Z">
-        <w:r>
-          <w:delText>r</w:delText>
-        </w:r>
-      </w:del>
+      <w:r>
+        <w:t>R</w:t>
+      </w:r>
       <w:r>
         <w:t>un multi-view deconvolution with default settings</w:t>
       </w:r>
-      <w:bookmarkEnd w:id="274"/>
+      <w:bookmarkEnd w:id="12"/>
+      <w:bookmarkEnd w:id="13"/>
     </w:p>
     <w:p>
       <w:pPr>
@@ -4013,11 +2941,9 @@
       <w:r>
         <w:t xml:space="preserve">Now </w:t>
       </w:r>
-      <w:ins w:id="277" w:author="Dunsby, Christopher W" w:date="2023-06-13T13:14:00Z">
-        <w:r>
-          <w:t xml:space="preserve">that </w:t>
-        </w:r>
-      </w:ins>
+      <w:r>
+        <w:t xml:space="preserve">that </w:t>
+      </w:r>
       <w:r>
         <w:t xml:space="preserve">each PSF is assigned to each view + channel in the sample dataset you can do </w:t>
       </w:r>
@@ -4029,11 +2955,6 @@
       <w:r>
         <w:t xml:space="preserve"> deconvolution.</w:t>
       </w:r>
-      <w:del w:id="278" w:author="Dunsby, Christopher W" w:date="2023-06-13T13:14:00Z">
-        <w:r>
-          <w:delText xml:space="preserve"> Without assigning PSFs from the bead dataset the MVR plugin would not allow you to do multiview deconvolution.</w:delText>
-        </w:r>
-      </w:del>
     </w:p>
     <w:p>
       <w:pPr>
@@ -4050,16 +2971,9 @@
       <w:r>
         <w:t>Multi</w:t>
       </w:r>
-      <w:ins w:id="279" w:author="Dunsby, Christopher W" w:date="2023-06-13T13:15:00Z">
-        <w:r>
-          <w:t>V</w:t>
-        </w:r>
-      </w:ins>
-      <w:del w:id="280" w:author="Dunsby, Christopher W" w:date="2023-06-13T13:15:00Z">
-        <w:r>
-          <w:delText>v</w:delText>
-        </w:r>
-      </w:del>
+      <w:r>
+        <w:t>V</w:t>
+      </w:r>
       <w:r>
         <w:t>iew</w:t>
       </w:r>
@@ -4067,11 +2981,9 @@
       <w:r>
         <w:t>) Deconvolution.</w:t>
       </w:r>
-      <w:ins w:id="281" w:author="Dunsby, Christopher W" w:date="2023-06-13T13:15:00Z">
-        <w:r>
-          <w:t>.</w:t>
-        </w:r>
-      </w:ins>
+      <w:r>
+        <w:t>.</w:t>
+      </w:r>
       <w:r>
         <w:t>.’</w:t>
       </w:r>
@@ -4102,7 +3014,7 @@
                     </pic:cNvPicPr>
                   </pic:nvPicPr>
                   <pic:blipFill>
-                    <a:blip r:embed="rId28" cstate="print">
+                    <a:blip r:embed="rId26" cstate="print">
                       <a:extLst>
                         <a:ext uri="{28A0092B-C50C-407E-A947-70E740481C1C}">
                           <a14:useLocalDpi xmlns:a14="http://schemas.microsoft.com/office/drawing/2010/main" val="0"/>
@@ -4163,50 +3075,29 @@
       <w:r>
         <w:t xml:space="preserve"> if you do this on a cropped volume the processing time can be reduced by orders of magnitude</w:t>
       </w:r>
-      <w:ins w:id="282" w:author="Dunsby, Christopher W" w:date="2023-06-13T13:15:00Z">
-        <w:r>
-          <w:t>,</w:t>
-        </w:r>
-      </w:ins>
+      <w:r>
+        <w:t>,</w:t>
+      </w:r>
       <w:r>
         <w:t xml:space="preserve"> which is important as </w:t>
       </w:r>
-      <w:del w:id="283" w:author="Dunsby, Christopher W" w:date="2023-06-13T13:16:00Z">
-        <w:r>
-          <w:delText xml:space="preserve">Multiview </w:delText>
-        </w:r>
-      </w:del>
       <w:proofErr w:type="spellStart"/>
-      <w:ins w:id="284" w:author="Dunsby, Christopher W" w:date="2023-06-13T13:16:00Z">
-        <w:r>
-          <w:t>multiview</w:t>
-        </w:r>
-        <w:proofErr w:type="spellEnd"/>
-        <w:r>
-          <w:t xml:space="preserve"> </w:t>
-        </w:r>
-      </w:ins>
+      <w:r>
+        <w:t>multiview</w:t>
+      </w:r>
+      <w:proofErr w:type="spellEnd"/>
+      <w:r>
+        <w:t xml:space="preserve"> </w:t>
+      </w:r>
       <w:r>
         <w:t>deconvolution</w:t>
       </w:r>
       <w:r>
         <w:t xml:space="preserve"> is computationally expensive and typically takes minutes to hours depending on volume size. For this guide we recommend using a bounding box of around 200x200x200 </w:t>
       </w:r>
-      <w:ins w:id="285" w:author="Dunsby, Christopher W" w:date="2023-06-13T13:16:00Z">
-        <w:r>
-          <w:t xml:space="preserve">voxels </w:t>
-        </w:r>
-      </w:ins>
-      <w:del w:id="286" w:author="Dunsby, Christopher W" w:date="2023-06-13T13:16:00Z">
-        <w:r>
-          <w:delText>to practice using the routines</w:delText>
-        </w:r>
-      </w:del>
-      <w:ins w:id="287" w:author="Dunsby, Christopher W" w:date="2023-06-13T13:16:00Z">
-        <w:r>
-          <w:t>for familiarisation with the process</w:t>
-        </w:r>
-      </w:ins>
+      <w:r>
+        <w:t>voxels for familiarisation with the process</w:t>
+      </w:r>
       <w:r>
         <w:t xml:space="preserve">. </w:t>
       </w:r>
@@ -4220,40 +3111,22 @@
         </w:numPr>
       </w:pPr>
       <w:r>
-        <w:lastRenderedPageBreak/>
         <w:t xml:space="preserve">See </w:t>
       </w:r>
-      <w:ins w:id="288" w:author="Dunsby, Christopher W" w:date="2023-06-13T13:16:00Z">
-        <w:r>
-          <w:t xml:space="preserve">the </w:t>
-        </w:r>
-      </w:ins>
-      <w:del w:id="289" w:author="Dunsby, Christopher W" w:date="2023-06-13T13:16:00Z">
-        <w:r>
-          <w:delText>‘</w:delText>
-        </w:r>
-      </w:del>
+      <w:r>
+        <w:t xml:space="preserve">the </w:t>
+      </w:r>
       <w:proofErr w:type="spellStart"/>
       <w:r>
         <w:t>Reslice_dOPM_data_ImageJ_MVR_plugi</w:t>
       </w:r>
-      <w:ins w:id="290" w:author="Dunsby, Christopher W" w:date="2023-06-13T13:16:00Z">
-        <w:r>
-          <w:t>n</w:t>
-        </w:r>
-        <w:proofErr w:type="spellEnd"/>
-        <w:r>
-          <w:t xml:space="preserve"> guide</w:t>
-        </w:r>
-      </w:ins>
-      <w:del w:id="291" w:author="Dunsby, Christopher W" w:date="2023-06-13T13:16:00Z">
-        <w:r>
-          <w:delText>n.docx</w:delText>
-        </w:r>
-        <w:r>
-          <w:delText>’</w:delText>
-        </w:r>
-      </w:del>
+      <w:r>
+        <w:t>n</w:t>
+      </w:r>
+      <w:proofErr w:type="spellEnd"/>
+      <w:r>
+        <w:t xml:space="preserve"> guide</w:t>
+      </w:r>
       <w:r>
         <w:t xml:space="preserve"> for instructions on using bounding boxes to crop the extract processed data to smaller volume to save computing time and memory requirements (RAM and disk storage space).</w:t>
       </w:r>
@@ -4269,11 +3142,9 @@
       <w:r>
         <w:t>Finally ensure ‘save as compressed tiff stacks is selected’ and then click OK</w:t>
       </w:r>
-      <w:ins w:id="292" w:author="Dunsby, Christopher W" w:date="2023-06-13T13:16:00Z">
-        <w:r>
-          <w:t>.</w:t>
-        </w:r>
-      </w:ins>
+      <w:r>
+        <w:t>.</w:t>
+      </w:r>
     </w:p>
     <w:p>
       <w:pPr>
@@ -4283,6 +3154,7 @@
         <w:rPr>
           <w:noProof/>
         </w:rPr>
+        <w:lastRenderedPageBreak/>
         <w:drawing>
           <wp:inline distT="0" distB="0" distL="0" distR="0" wp14:anchorId="0884D979" wp14:editId="286C1C98">
             <wp:extent cx="3752490" cy="5134987"/>
@@ -4301,7 +3173,7 @@
                     </pic:cNvPicPr>
                   </pic:nvPicPr>
                   <pic:blipFill>
-                    <a:blip r:embed="rId29">
+                    <a:blip r:embed="rId27">
                       <a:extLst>
                         <a:ext uri="{28A0092B-C50C-407E-A947-70E740481C1C}">
                           <a14:useLocalDpi xmlns:a14="http://schemas.microsoft.com/office/drawing/2010/main" val="0"/>
@@ -4344,24 +3216,15 @@
       <w:r>
         <w:t>Make a new subdirectory within the dataset folder for deconvolved data and consider having a file</w:t>
       </w:r>
-      <w:ins w:id="293" w:author="Dunsby, Christopher W" w:date="2023-06-13T13:17:00Z">
-        <w:r>
-          <w:t>name addition (</w:t>
-        </w:r>
-      </w:ins>
-      <w:del w:id="294" w:author="Dunsby, Christopher W" w:date="2023-06-13T13:17:00Z">
-        <w:r>
-          <w:delText xml:space="preserve"> </w:delText>
-        </w:r>
-      </w:del>
+      <w:r>
+        <w:t>name addition (</w:t>
+      </w:r>
       <w:r>
         <w:t>prefix</w:t>
       </w:r>
-      <w:ins w:id="295" w:author="Dunsby, Christopher W" w:date="2023-06-13T13:17:00Z">
-        <w:r>
-          <w:t>)</w:t>
-        </w:r>
-      </w:ins>
+      <w:r>
+        <w:t>)</w:t>
+      </w:r>
       <w:r>
         <w:t xml:space="preserve"> as shown in screenshot below.</w:t>
       </w:r>
@@ -4374,7 +3237,6 @@
         <w:rPr>
           <w:noProof/>
         </w:rPr>
-        <w:lastRenderedPageBreak/>
         <w:drawing>
           <wp:inline distT="0" distB="0" distL="0" distR="0" wp14:anchorId="7774B90A" wp14:editId="4D098583">
             <wp:extent cx="4401913" cy="3105509"/>
@@ -4393,7 +3255,7 @@
                     </pic:cNvPicPr>
                   </pic:nvPicPr>
                   <pic:blipFill>
-                    <a:blip r:embed="rId30">
+                    <a:blip r:embed="rId28">
                       <a:extLst>
                         <a:ext uri="{28A0092B-C50C-407E-A947-70E740481C1C}">
                           <a14:useLocalDpi xmlns:a14="http://schemas.microsoft.com/office/drawing/2010/main" val="0"/>
@@ -4435,26 +3297,18 @@
         <w:jc w:val="both"/>
       </w:pPr>
       <w:r>
+        <w:lastRenderedPageBreak/>
         <w:t xml:space="preserve">Click save and monitor progress of deconvolution from the </w:t>
       </w:r>
-      <w:ins w:id="296" w:author="Dunsby, Christopher W" w:date="2023-06-13T13:17:00Z">
-        <w:r>
-          <w:t>L</w:t>
-        </w:r>
-      </w:ins>
-      <w:del w:id="297" w:author="Dunsby, Christopher W" w:date="2023-06-13T13:17:00Z">
-        <w:r>
-          <w:delText>l</w:delText>
-        </w:r>
-      </w:del>
+      <w:r>
+        <w:t>L</w:t>
+      </w:r>
       <w:r>
         <w:t>og window</w:t>
       </w:r>
-      <w:ins w:id="298" w:author="Dunsby, Christopher W" w:date="2023-06-13T13:17:00Z">
-        <w:r>
-          <w:t>.</w:t>
-        </w:r>
-      </w:ins>
+      <w:r>
+        <w:t>.</w:t>
+      </w:r>
     </w:p>
     <w:p>
       <w:pPr>
@@ -4482,7 +3336,7 @@
                     </pic:cNvPicPr>
                   </pic:nvPicPr>
                   <pic:blipFill>
-                    <a:blip r:embed="rId31">
+                    <a:blip r:embed="rId29">
                       <a:extLst>
                         <a:ext uri="{28A0092B-C50C-407E-A947-70E740481C1C}">
                           <a14:useLocalDpi xmlns:a14="http://schemas.microsoft.com/office/drawing/2010/main" val="0"/>
@@ -4525,58 +3379,27 @@
       <w:r>
         <w:t>Once deconvolution is complete go to the defined save path in the previous step and you should find deconvolved z-stacks of the data</w:t>
       </w:r>
-      <w:ins w:id="299" w:author="Dunsby, Christopher W" w:date="2023-06-13T13:17:00Z">
-        <w:r>
-          <w:t xml:space="preserve">. These can </w:t>
-        </w:r>
-      </w:ins>
-      <w:del w:id="300" w:author="Dunsby, Christopher W" w:date="2023-06-13T13:17:00Z">
-        <w:r>
-          <w:delText xml:space="preserve"> and </w:delText>
-        </w:r>
-      </w:del>
-      <w:ins w:id="301" w:author="Dunsby, Christopher W" w:date="2023-06-13T13:17:00Z">
-        <w:r>
-          <w:t xml:space="preserve">be </w:t>
-        </w:r>
-      </w:ins>
+      <w:r>
+        <w:t xml:space="preserve">. These can be </w:t>
+      </w:r>
       <w:r>
         <w:t>explore</w:t>
       </w:r>
-      <w:ins w:id="302" w:author="Dunsby, Christopher W" w:date="2023-06-13T13:17:00Z">
-        <w:r>
-          <w:t>d</w:t>
-        </w:r>
-      </w:ins>
-      <w:r>
-        <w:t xml:space="preserve"> </w:t>
-      </w:r>
-      <w:del w:id="303" w:author="Dunsby, Christopher W" w:date="2023-06-13T13:17:00Z">
-        <w:r>
-          <w:delText xml:space="preserve">them </w:delText>
-        </w:r>
-      </w:del>
-      <w:r>
-        <w:t xml:space="preserve">in ImageJ or any other tool for 3D </w:t>
-      </w:r>
-      <w:del w:id="304" w:author="Dunsby, Christopher W" w:date="2023-06-13T13:17:00Z">
-        <w:r>
-          <w:delText>processing</w:delText>
-        </w:r>
-      </w:del>
-      <w:ins w:id="305" w:author="Dunsby, Christopher W" w:date="2023-06-13T13:17:00Z">
-        <w:r>
-          <w:t>visualisation</w:t>
-        </w:r>
-      </w:ins>
+      <w:r>
+        <w:t>d</w:t>
+      </w:r>
+      <w:r>
+        <w:t xml:space="preserve"> in ImageJ or any other tool for 3D </w:t>
+      </w:r>
+      <w:r>
+        <w:t>visualisation</w:t>
+      </w:r>
       <w:r>
         <w:t>. In the example below</w:t>
       </w:r>
-      <w:ins w:id="306" w:author="Dunsby, Christopher W" w:date="2023-06-13T13:18:00Z">
-        <w:r>
-          <w:t>,</w:t>
-        </w:r>
-      </w:ins>
+      <w:r>
+        <w:t>,</w:t>
+      </w:r>
       <w:r>
         <w:t xml:space="preserve"> a small bounding box was used to define a cropped volume to speed up the deconvolution for this demonstration.</w:t>
       </w:r>
@@ -4584,15 +3407,11 @@
     <w:p>
       <w:pPr>
         <w:jc w:val="center"/>
-        <w:rPr>
-          <w:del w:id="307" w:author="Dunsby, Christopher W" w:date="2023-06-13T13:18:00Z"/>
-        </w:rPr>
       </w:pPr>
       <w:r>
         <w:rPr>
           <w:noProof/>
         </w:rPr>
-        <w:lastRenderedPageBreak/>
         <w:drawing>
           <wp:inline distT="0" distB="0" distL="0" distR="0" wp14:anchorId="3AD57AA0" wp14:editId="5138412B">
             <wp:extent cx="3536830" cy="3560329"/>
@@ -4611,7 +3430,7 @@
                     </pic:cNvPicPr>
                   </pic:nvPicPr>
                   <pic:blipFill>
-                    <a:blip r:embed="rId32">
+                    <a:blip r:embed="rId30">
                       <a:extLst>
                         <a:ext uri="{28A0092B-C50C-407E-A947-70E740481C1C}">
                           <a14:useLocalDpi xmlns:a14="http://schemas.microsoft.com/office/drawing/2010/main" val="0"/>
@@ -4643,14 +3462,6 @@
         </w:drawing>
       </w:r>
     </w:p>
-    <w:p>
-      <w:pPr>
-        <w:jc w:val="center"/>
-        <w:pPrChange w:id="308" w:author="Dunsby, Christopher W" w:date="2023-06-13T13:18:00Z">
-          <w:pPr/>
-        </w:pPrChange>
-      </w:pPr>
-    </w:p>
     <w:p/>
     <w:sectPr>
       <w:pgSz w:w="11906" w:h="16838"/>
@@ -4662,226 +3473,8 @@
 </w:document>
 </file>
 
-<file path=word/comments.xml><?xml version="1.0" encoding="utf-8"?>
-<w:comments xmlns:wpc="http://schemas.microsoft.com/office/word/2010/wordprocessingCanvas" xmlns:cx="http://schemas.microsoft.com/office/drawing/2014/chartex" xmlns:cx1="http://schemas.microsoft.com/office/drawing/2015/9/8/chartex" xmlns:cx2="http://schemas.microsoft.com/office/drawing/2015/10/21/chartex" xmlns:cx3="http://schemas.microsoft.com/office/drawing/2016/5/9/chartex" xmlns:cx4="http://schemas.microsoft.com/office/drawing/2016/5/10/chartex" xmlns:cx5="http://schemas.microsoft.com/office/drawing/2016/5/11/chartex" xmlns:cx6="http://schemas.microsoft.com/office/drawing/2016/5/12/chartex" xmlns:cx7="http://schemas.microsoft.com/office/drawing/2016/5/13/chartex" xmlns:cx8="http://schemas.microsoft.com/office/drawing/2016/5/14/chartex" xmlns:mc="http://schemas.openxmlformats.org/markup-compatibility/2006" xmlns:aink="http://schemas.microsoft.com/office/drawing/2016/ink" xmlns:am3d="http://schemas.microsoft.com/office/drawing/2017/model3d" xmlns:o="urn:schemas-microsoft-com:office:office" xmlns:r="http://schemas.openxmlformats.org/officeDocument/2006/relationships" xmlns:m="http://schemas.openxmlformats.org/officeDocument/2006/math" xmlns:v="urn:schemas-microsoft-com:vml" xmlns:wp14="http://schemas.microsoft.com/office/word/2010/wordprocessingDrawing" xmlns:wp="http://schemas.openxmlformats.org/drawingml/2006/wordprocessingDrawing" xmlns:w10="urn:schemas-microsoft-com:office:word" xmlns:w="http://schemas.openxmlformats.org/wordprocessingml/2006/main" xmlns:w14="http://schemas.microsoft.com/office/word/2010/wordml" xmlns:w15="http://schemas.microsoft.com/office/word/2012/wordml" xmlns:w16cid="http://schemas.microsoft.com/office/word/2016/wordml/cid" xmlns:w16se="http://schemas.microsoft.com/office/word/2015/wordml/symex" xmlns:wpg="http://schemas.microsoft.com/office/word/2010/wordprocessingGroup" xmlns:wpi="http://schemas.microsoft.com/office/word/2010/wordprocessingInk" xmlns:wne="http://schemas.microsoft.com/office/word/2006/wordml" xmlns:wps="http://schemas.microsoft.com/office/word/2010/wordprocessingShape" mc:Ignorable="w14 w15 w16se w16cid wp14">
-  <w:comment w:id="70" w:author="Dunsby, Christopher W" w:date="2023-06-13T12:02:00Z" w:initials="DCW">
-    <w:p>
-      <w:pPr>
-        <w:pStyle w:val="CommentText"/>
-      </w:pPr>
-      <w:r>
-        <w:rPr>
-          <w:rStyle w:val="CommentReference"/>
-        </w:rPr>
-        <w:annotationRef/>
-      </w:r>
-      <w:r>
-        <w:t>Please check I’ve not changed intended meaning.</w:t>
-      </w:r>
-    </w:p>
-  </w:comment>
-  <w:comment w:id="71" w:author="Sparks, Hugh D" w:date="2023-06-14T09:54:00Z" w:initials="SHD">
-    <w:p>
-      <w:pPr>
-        <w:pStyle w:val="CommentText"/>
-      </w:pPr>
-      <w:r>
-        <w:rPr>
-          <w:rStyle w:val="CommentReference"/>
-        </w:rPr>
-        <w:annotationRef/>
-      </w:r>
-      <w:r>
-        <w:t>ok</w:t>
-      </w:r>
-    </w:p>
-  </w:comment>
-  <w:comment w:id="79" w:author="Dunsby, Christopher W" w:date="2023-06-13T12:06:00Z" w:initials="DCW">
-    <w:p>
-      <w:pPr>
-        <w:pStyle w:val="CommentText"/>
-      </w:pPr>
-      <w:r>
-        <w:rPr>
-          <w:rStyle w:val="CommentReference"/>
-        </w:rPr>
-        <w:annotationRef/>
-      </w:r>
-      <w:r>
-        <w:t>Please check.</w:t>
-      </w:r>
-    </w:p>
-  </w:comment>
-  <w:comment w:id="80" w:author="Sparks, Hugh D" w:date="2023-06-14T09:55:00Z" w:initials="SHD">
-    <w:p>
-      <w:pPr>
-        <w:pStyle w:val="CommentText"/>
-      </w:pPr>
-      <w:r>
-        <w:rPr>
-          <w:rStyle w:val="CommentReference"/>
-        </w:rPr>
-        <w:annotationRef/>
-      </w:r>
-      <w:r>
-        <w:t>ok</w:t>
-      </w:r>
-    </w:p>
-  </w:comment>
-  <w:comment w:id="83" w:author="Dunsby, Christopher W" w:date="2023-06-13T12:02:00Z" w:initials="DCW">
-    <w:p>
-      <w:pPr>
-        <w:pStyle w:val="CommentText"/>
-      </w:pPr>
-      <w:r>
-        <w:rPr>
-          <w:rStyle w:val="CommentReference"/>
-        </w:rPr>
-        <w:annotationRef/>
-      </w:r>
-      <w:r>
-        <w:t xml:space="preserve">I think you are referring to the sample data folder shown in the figure </w:t>
-      </w:r>
-      <w:proofErr w:type="gramStart"/>
-      <w:r>
-        <w:t>here?</w:t>
-      </w:r>
-      <w:proofErr w:type="gramEnd"/>
-    </w:p>
-  </w:comment>
-  <w:comment w:id="84" w:author="Sparks, Hugh D" w:date="2023-06-14T09:55:00Z" w:initials="SHD">
-    <w:p>
-      <w:pPr>
-        <w:pStyle w:val="CommentText"/>
-      </w:pPr>
-      <w:r>
-        <w:rPr>
-          <w:rStyle w:val="CommentReference"/>
-        </w:rPr>
-        <w:annotationRef/>
-      </w:r>
-      <w:r>
-        <w:t>ok</w:t>
-      </w:r>
-    </w:p>
-  </w:comment>
-  <w:comment w:id="90" w:author="Dunsby, Christopher W" w:date="2023-06-13T12:03:00Z" w:initials="DCW">
-    <w:p>
-      <w:pPr>
-        <w:pStyle w:val="CommentText"/>
-      </w:pPr>
-      <w:r>
-        <w:rPr>
-          <w:rStyle w:val="CommentReference"/>
-        </w:rPr>
-        <w:annotationRef/>
-      </w:r>
-      <w:r>
-        <w:t xml:space="preserve">I think you have given plenty of other links to other references already. I wasn’t clear here what these links were providing information on (folder structure, </w:t>
-      </w:r>
-      <w:proofErr w:type="spellStart"/>
-      <w:r>
-        <w:t>Bigdataviewer</w:t>
-      </w:r>
-      <w:proofErr w:type="spellEnd"/>
-      <w:r>
-        <w:t xml:space="preserve"> or MVR plugin).</w:t>
-      </w:r>
-    </w:p>
-  </w:comment>
-  <w:comment w:id="91" w:author="Sparks, Hugh D" w:date="2023-06-14T09:55:00Z" w:initials="SHD">
-    <w:p>
-      <w:pPr>
-        <w:pStyle w:val="CommentText"/>
-      </w:pPr>
-      <w:r>
-        <w:rPr>
-          <w:rStyle w:val="CommentReference"/>
-        </w:rPr>
-        <w:annotationRef/>
-      </w:r>
-      <w:r>
-        <w:t>ok</w:t>
-      </w:r>
-    </w:p>
-  </w:comment>
-  <w:comment w:id="107" w:author="Dunsby, Christopher W" w:date="2023-06-13T12:08:00Z" w:initials="DCW">
-    <w:p>
-      <w:pPr>
-        <w:pStyle w:val="CommentText"/>
-      </w:pPr>
-      <w:r>
-        <w:rPr>
-          <w:rStyle w:val="CommentReference"/>
-        </w:rPr>
-        <w:annotationRef/>
-      </w:r>
-      <w:r>
-        <w:t>Please check.</w:t>
-      </w:r>
-    </w:p>
-  </w:comment>
-  <w:comment w:id="108" w:author="Sparks, Hugh D" w:date="2023-06-14T09:56:00Z" w:initials="SHD">
-    <w:p>
-      <w:pPr>
-        <w:pStyle w:val="CommentText"/>
-      </w:pPr>
-      <w:r>
-        <w:rPr>
-          <w:rStyle w:val="CommentReference"/>
-        </w:rPr>
-        <w:annotationRef/>
-      </w:r>
-      <w:r>
-        <w:t>ok</w:t>
-      </w:r>
-    </w:p>
-  </w:comment>
-</w:comments>
-</file>
-
-<file path=word/commentsExtended.xml><?xml version="1.0" encoding="utf-8"?>
-<w15:commentsEx xmlns:wpc="http://schemas.microsoft.com/office/word/2010/wordprocessingCanvas" xmlns:cx="http://schemas.microsoft.com/office/drawing/2014/chartex" xmlns:cx1="http://schemas.microsoft.com/office/drawing/2015/9/8/chartex" xmlns:cx2="http://schemas.microsoft.com/office/drawing/2015/10/21/chartex" xmlns:cx3="http://schemas.microsoft.com/office/drawing/2016/5/9/chartex" xmlns:cx4="http://schemas.microsoft.com/office/drawing/2016/5/10/chartex" xmlns:cx5="http://schemas.microsoft.com/office/drawing/2016/5/11/chartex" xmlns:cx6="http://schemas.microsoft.com/office/drawing/2016/5/12/chartex" xmlns:cx7="http://schemas.microsoft.com/office/drawing/2016/5/13/chartex" xmlns:cx8="http://schemas.microsoft.com/office/drawing/2016/5/14/chartex" xmlns:mc="http://schemas.openxmlformats.org/markup-compatibility/2006" xmlns:aink="http://schemas.microsoft.com/office/drawing/2016/ink" xmlns:am3d="http://schemas.microsoft.com/office/drawing/2017/model3d" xmlns:o="urn:schemas-microsoft-com:office:office" xmlns:r="http://schemas.openxmlformats.org/officeDocument/2006/relationships" xmlns:m="http://schemas.openxmlformats.org/officeDocument/2006/math" xmlns:v="urn:schemas-microsoft-com:vml" xmlns:wp14="http://schemas.microsoft.com/office/word/2010/wordprocessingDrawing" xmlns:wp="http://schemas.openxmlformats.org/drawingml/2006/wordprocessingDrawing" xmlns:w10="urn:schemas-microsoft-com:office:word" xmlns:w="http://schemas.openxmlformats.org/wordprocessingml/2006/main" xmlns:w14="http://schemas.microsoft.com/office/word/2010/wordml" xmlns:w15="http://schemas.microsoft.com/office/word/2012/wordml" xmlns:w16cid="http://schemas.microsoft.com/office/word/2016/wordml/cid" xmlns:w16se="http://schemas.microsoft.com/office/word/2015/wordml/symex" xmlns:wpg="http://schemas.microsoft.com/office/word/2010/wordprocessingGroup" xmlns:wpi="http://schemas.microsoft.com/office/word/2010/wordprocessingInk" xmlns:wne="http://schemas.microsoft.com/office/word/2006/wordml" xmlns:wps="http://schemas.microsoft.com/office/word/2010/wordprocessingShape" mc:Ignorable="w14 w15 w16se w16cid wp14">
-  <w15:commentEx w15:paraId="4BC04F00" w15:done="0"/>
-  <w15:commentEx w15:paraId="44908079" w15:paraIdParent="4BC04F00" w15:done="0"/>
-  <w15:commentEx w15:paraId="1037D4A9" w15:done="0"/>
-  <w15:commentEx w15:paraId="7A1FBA61" w15:paraIdParent="1037D4A9" w15:done="0"/>
-  <w15:commentEx w15:paraId="3AF10213" w15:done="0"/>
-  <w15:commentEx w15:paraId="42FC71CB" w15:paraIdParent="3AF10213" w15:done="0"/>
-  <w15:commentEx w15:paraId="2B2B8DBB" w15:done="0"/>
-  <w15:commentEx w15:paraId="3EF01CD3" w15:paraIdParent="2B2B8DBB" w15:done="0"/>
-  <w15:commentEx w15:paraId="373A98C8" w15:done="0"/>
-  <w15:commentEx w15:paraId="250726F3" w15:paraIdParent="373A98C8" w15:done="0"/>
-</w15:commentsEx>
-</file>
-
-<file path=word/commentsExtensible.xml><?xml version="1.0" encoding="utf-8"?>
-<w16cex:commentsExtensible xmlns:wpc="http://schemas.microsoft.com/office/word/2010/wordprocessingCanvas" xmlns:cx="http://schemas.microsoft.com/office/drawing/2014/chartex" xmlns:cx1="http://schemas.microsoft.com/office/drawing/2015/9/8/chartex" xmlns:cx2="http://schemas.microsoft.com/office/drawing/2015/10/21/chartex" xmlns:cx3="http://schemas.microsoft.com/office/drawing/2016/5/9/chartex" xmlns:cx4="http://schemas.microsoft.com/office/drawing/2016/5/10/chartex" xmlns:cx5="http://schemas.microsoft.com/office/drawing/2016/5/11/chartex" xmlns:cx6="http://schemas.microsoft.com/office/drawing/2016/5/12/chartex" xmlns:cx7="http://schemas.microsoft.com/office/drawing/2016/5/13/chartex" xmlns:cx8="http://schemas.microsoft.com/office/drawing/2016/5/14/chartex" xmlns:mc="http://schemas.openxmlformats.org/markup-compatibility/2006" xmlns:aink="http://schemas.microsoft.com/office/drawing/2016/ink" xmlns:am3d="http://schemas.microsoft.com/office/drawing/2017/model3d" xmlns:o="urn:schemas-microsoft-com:office:office" xmlns:oel="http://schemas.microsoft.com/office/2019/extlst" xmlns:r="http://schemas.openxmlformats.org/officeDocument/2006/relationships" xmlns:m="http://schemas.openxmlformats.org/officeDocument/2006/math" xmlns:v="urn:schemas-microsoft-com:vml" xmlns:wp14="http://schemas.microsoft.com/office/word/2010/wordprocessingDrawing" xmlns:wp="http://schemas.openxmlformats.org/drawingml/2006/wordprocessingDrawing" xmlns:w10="urn:schemas-microsoft-com:office:word" xmlns:w="http://schemas.openxmlformats.org/wordprocessingml/2006/main" xmlns:w14="http://schemas.microsoft.com/office/word/2010/wordml" xmlns:w15="http://schemas.microsoft.com/office/word/2012/wordml" xmlns:w16cex="http://schemas.microsoft.com/office/word/2018/wordml/cex" xmlns:w16cid="http://schemas.microsoft.com/office/word/2016/wordml/cid" xmlns:w16="http://schemas.microsoft.com/office/word/2018/wordml" xmlns:w16sdtdh="http://schemas.microsoft.com/office/word/2020/wordml/sdtdatahash" xmlns:w16se="http://schemas.microsoft.com/office/word/2015/wordml/symex" xmlns:wpg="http://schemas.microsoft.com/office/word/2010/wordprocessingGroup" xmlns:wpi="http://schemas.microsoft.com/office/word/2010/wordprocessingInk" xmlns:wne="http://schemas.microsoft.com/office/word/2006/wordml" xmlns:wps="http://schemas.microsoft.com/office/word/2010/wordprocessingShape" mc:Ignorable="w14 w15 w16se w16cid w16 w16cex w16sdtdh wp14">
-  <w16cex:commentExtensible w16cex:durableId="2832D956" w16cex:dateUtc="2023-06-13T11:02:00Z"/>
-  <w16cex:commentExtensible w16cex:durableId="2832DA34" w16cex:dateUtc="2023-06-13T11:06:00Z"/>
-  <w16cex:commentExtensible w16cex:durableId="2832D93E" w16cex:dateUtc="2023-06-13T11:02:00Z"/>
-  <w16cex:commentExtensible w16cex:durableId="2832D990" w16cex:dateUtc="2023-06-13T11:03:00Z"/>
-  <w16cex:commentExtensible w16cex:durableId="2832DAAB" w16cex:dateUtc="2023-06-13T11:08:00Z"/>
-</w16cex:commentsExtensible>
-</file>
-
-<file path=word/commentsIds.xml><?xml version="1.0" encoding="utf-8"?>
-<w16cid:commentsIds xmlns:wpc="http://schemas.microsoft.com/office/word/2010/wordprocessingCanvas" xmlns:cx="http://schemas.microsoft.com/office/drawing/2014/chartex" xmlns:cx1="http://schemas.microsoft.com/office/drawing/2015/9/8/chartex" xmlns:cx2="http://schemas.microsoft.com/office/drawing/2015/10/21/chartex" xmlns:cx3="http://schemas.microsoft.com/office/drawing/2016/5/9/chartex" xmlns:cx4="http://schemas.microsoft.com/office/drawing/2016/5/10/chartex" xmlns:cx5="http://schemas.microsoft.com/office/drawing/2016/5/11/chartex" xmlns:cx6="http://schemas.microsoft.com/office/drawing/2016/5/12/chartex" xmlns:cx7="http://schemas.microsoft.com/office/drawing/2016/5/13/chartex" xmlns:cx8="http://schemas.microsoft.com/office/drawing/2016/5/14/chartex" xmlns:mc="http://schemas.openxmlformats.org/markup-compatibility/2006" xmlns:aink="http://schemas.microsoft.com/office/drawing/2016/ink" xmlns:am3d="http://schemas.microsoft.com/office/drawing/2017/model3d" xmlns:o="urn:schemas-microsoft-com:office:office" xmlns:r="http://schemas.openxmlformats.org/officeDocument/2006/relationships" xmlns:m="http://schemas.openxmlformats.org/officeDocument/2006/math" xmlns:v="urn:schemas-microsoft-com:vml" xmlns:wp14="http://schemas.microsoft.com/office/word/2010/wordprocessingDrawing" xmlns:wp="http://schemas.openxmlformats.org/drawingml/2006/wordprocessingDrawing" xmlns:w10="urn:schemas-microsoft-com:office:word" xmlns:w="http://schemas.openxmlformats.org/wordprocessingml/2006/main" xmlns:w14="http://schemas.microsoft.com/office/word/2010/wordml" xmlns:w15="http://schemas.microsoft.com/office/word/2012/wordml" xmlns:w16cid="http://schemas.microsoft.com/office/word/2016/wordml/cid" xmlns:w16se="http://schemas.microsoft.com/office/word/2015/wordml/symex" xmlns:wpg="http://schemas.microsoft.com/office/word/2010/wordprocessingGroup" xmlns:wpi="http://schemas.microsoft.com/office/word/2010/wordprocessingInk" xmlns:wne="http://schemas.microsoft.com/office/word/2006/wordml" xmlns:wps="http://schemas.microsoft.com/office/word/2010/wordprocessingShape" mc:Ignorable="w14 w15 w16se w16cid wp14">
-  <w16cid:commentId w16cid:paraId="4BC04F00" w16cid:durableId="2832D956"/>
-  <w16cid:commentId w16cid:paraId="44908079" w16cid:durableId="28340CE8"/>
-  <w16cid:commentId w16cid:paraId="1037D4A9" w16cid:durableId="2832DA34"/>
-  <w16cid:commentId w16cid:paraId="7A1FBA61" w16cid:durableId="28340D0F"/>
-  <w16cid:commentId w16cid:paraId="3AF10213" w16cid:durableId="2832D93E"/>
-  <w16cid:commentId w16cid:paraId="42FC71CB" w16cid:durableId="28340D12"/>
-  <w16cid:commentId w16cid:paraId="2B2B8DBB" w16cid:durableId="2832D990"/>
-  <w16cid:commentId w16cid:paraId="3EF01CD3" w16cid:durableId="28340D20"/>
-  <w16cid:commentId w16cid:paraId="373A98C8" w16cid:durableId="2832DAAB"/>
-  <w16cid:commentId w16cid:paraId="250726F3" w16cid:durableId="28340D35"/>
-</w16cid:commentsIds>
-</file>
-
 <file path=word/numbering.xml><?xml version="1.0" encoding="utf-8"?>
-<w:numbering xmlns:wpc="http://schemas.microsoft.com/office/word/2010/wordprocessingCanvas" xmlns:cx="http://schemas.microsoft.com/office/drawing/2014/chartex" xmlns:cx1="http://schemas.microsoft.com/office/drawing/2015/9/8/chartex" xmlns:cx2="http://schemas.microsoft.com/office/drawing/2015/10/21/chartex" xmlns:cx3="http://schemas.microsoft.com/office/drawing/2016/5/9/chartex" xmlns:cx4="http://schemas.microsoft.com/office/drawing/2016/5/10/chartex" xmlns:cx5="http://schemas.microsoft.com/office/drawing/2016/5/11/chartex" xmlns:cx6="http://schemas.microsoft.com/office/drawing/2016/5/12/chartex" xmlns:cx7="http://schemas.microsoft.com/office/drawing/2016/5/13/chartex" xmlns:cx8="http://schemas.microsoft.com/office/drawing/2016/5/14/chartex" xmlns:mc="http://schemas.openxmlformats.org/markup-compatibility/2006" xmlns:aink="http://schemas.microsoft.com/office/drawing/2016/ink" xmlns:am3d="http://schemas.microsoft.com/office/drawing/2017/model3d" xmlns:o="urn:schemas-microsoft-com:office:office" xmlns:r="http://schemas.openxmlformats.org/officeDocument/2006/relationships" xmlns:m="http://schemas.openxmlformats.org/officeDocument/2006/math" xmlns:v="urn:schemas-microsoft-com:vml" xmlns:wp14="http://schemas.microsoft.com/office/word/2010/wordprocessingDrawing" xmlns:wp="http://schemas.openxmlformats.org/drawingml/2006/wordprocessingDrawing" xmlns:w10="urn:schemas-microsoft-com:office:word" xmlns:w="http://schemas.openxmlformats.org/wordprocessingml/2006/main" xmlns:w14="http://schemas.microsoft.com/office/word/2010/wordml" xmlns:w15="http://schemas.microsoft.com/office/word/2012/wordml" xmlns:w16cid="http://schemas.microsoft.com/office/word/2016/wordml/cid" xmlns:w16se="http://schemas.microsoft.com/office/word/2015/wordml/symex" xmlns:wpg="http://schemas.microsoft.com/office/word/2010/wordprocessingGroup" xmlns:wpi="http://schemas.microsoft.com/office/word/2010/wordprocessingInk" xmlns:wne="http://schemas.microsoft.com/office/word/2006/wordml" xmlns:wps="http://schemas.microsoft.com/office/word/2010/wordprocessingShape" mc:Ignorable="w14 w15 w16se w16cid wp14">
+<w:numbering xmlns:wpc="http://schemas.microsoft.com/office/word/2010/wordprocessingCanvas" xmlns:cx="http://schemas.microsoft.com/office/drawing/2014/chartex" xmlns:cx1="http://schemas.microsoft.com/office/drawing/2015/9/8/chartex" xmlns:cx2="http://schemas.microsoft.com/office/drawing/2015/10/21/chartex" xmlns:cx3="http://schemas.microsoft.com/office/drawing/2016/5/9/chartex" xmlns:cx4="http://schemas.microsoft.com/office/drawing/2016/5/10/chartex" xmlns:cx5="http://schemas.microsoft.com/office/drawing/2016/5/11/chartex" xmlns:cx6="http://schemas.microsoft.com/office/drawing/2016/5/12/chartex" xmlns:cx7="http://schemas.microsoft.com/office/drawing/2016/5/13/chartex" xmlns:cx8="http://schemas.microsoft.com/office/drawing/2016/5/14/chartex" xmlns:mc="http://schemas.openxmlformats.org/markup-compatibility/2006" xmlns:aink="http://schemas.microsoft.com/office/drawing/2016/ink" xmlns:am3d="http://schemas.microsoft.com/office/drawing/2017/model3d" xmlns:o="urn:schemas-microsoft-com:office:office" xmlns:oel="http://schemas.microsoft.com/office/2019/extlst" xmlns:r="http://schemas.openxmlformats.org/officeDocument/2006/relationships" xmlns:m="http://schemas.openxmlformats.org/officeDocument/2006/math" xmlns:v="urn:schemas-microsoft-com:vml" xmlns:wp14="http://schemas.microsoft.com/office/word/2010/wordprocessingDrawing" xmlns:wp="http://schemas.openxmlformats.org/drawingml/2006/wordprocessingDrawing" xmlns:w10="urn:schemas-microsoft-com:office:word" xmlns:w="http://schemas.openxmlformats.org/wordprocessingml/2006/main" xmlns:w14="http://schemas.microsoft.com/office/word/2010/wordml" xmlns:w15="http://schemas.microsoft.com/office/word/2012/wordml" xmlns:w16cex="http://schemas.microsoft.com/office/word/2018/wordml/cex" xmlns:w16cid="http://schemas.microsoft.com/office/word/2016/wordml/cid" xmlns:w16="http://schemas.microsoft.com/office/word/2018/wordml" xmlns:w16sdtdh="http://schemas.microsoft.com/office/word/2020/wordml/sdtdatahash" xmlns:w16se="http://schemas.microsoft.com/office/word/2015/wordml/symex" xmlns:wpg="http://schemas.microsoft.com/office/word/2010/wordprocessingGroup" xmlns:wpi="http://schemas.microsoft.com/office/word/2010/wordprocessingInk" xmlns:wne="http://schemas.microsoft.com/office/word/2006/wordml" xmlns:wps="http://schemas.microsoft.com/office/word/2010/wordprocessingShape" mc:Ignorable="w14 w15 w16se w16cid w16 w16cex w16sdtdh wp14">
   <w:abstractNum w:abstractNumId="0" w15:restartNumberingAfterBreak="0">
     <w:nsid w:val="00044566"/>
     <w:multiLevelType w:val="hybridMultilevel"/>
@@ -6012,52 +4605,41 @@
       </w:rPr>
     </w:lvl>
   </w:abstractNum>
-  <w:num w:numId="1">
+  <w:num w:numId="1" w16cid:durableId="426462620">
     <w:abstractNumId w:val="7"/>
   </w:num>
-  <w:num w:numId="2">
+  <w:num w:numId="2" w16cid:durableId="186411116">
     <w:abstractNumId w:val="2"/>
   </w:num>
-  <w:num w:numId="3">
+  <w:num w:numId="3" w16cid:durableId="698051196">
     <w:abstractNumId w:val="3"/>
   </w:num>
-  <w:num w:numId="4">
+  <w:num w:numId="4" w16cid:durableId="1027752464">
     <w:abstractNumId w:val="5"/>
   </w:num>
-  <w:num w:numId="5">
+  <w:num w:numId="5" w16cid:durableId="413937551">
     <w:abstractNumId w:val="8"/>
   </w:num>
-  <w:num w:numId="6">
+  <w:num w:numId="6" w16cid:durableId="550461163">
     <w:abstractNumId w:val="6"/>
   </w:num>
-  <w:num w:numId="7">
+  <w:num w:numId="7" w16cid:durableId="1366250652">
     <w:abstractNumId w:val="9"/>
   </w:num>
-  <w:num w:numId="8">
+  <w:num w:numId="8" w16cid:durableId="1299728369">
     <w:abstractNumId w:val="0"/>
   </w:num>
-  <w:num w:numId="9">
+  <w:num w:numId="9" w16cid:durableId="884021211">
     <w:abstractNumId w:val="1"/>
   </w:num>
-  <w:num w:numId="10">
+  <w:num w:numId="10" w16cid:durableId="884410931">
     <w:abstractNumId w:val="4"/>
   </w:num>
 </w:numbering>
 </file>
 
-<file path=word/people.xml><?xml version="1.0" encoding="utf-8"?>
-<w15:people xmlns:wpc="http://schemas.microsoft.com/office/word/2010/wordprocessingCanvas" xmlns:cx="http://schemas.microsoft.com/office/drawing/2014/chartex" xmlns:cx1="http://schemas.microsoft.com/office/drawing/2015/9/8/chartex" xmlns:cx2="http://schemas.microsoft.com/office/drawing/2015/10/21/chartex" xmlns:cx3="http://schemas.microsoft.com/office/drawing/2016/5/9/chartex" xmlns:cx4="http://schemas.microsoft.com/office/drawing/2016/5/10/chartex" xmlns:cx5="http://schemas.microsoft.com/office/drawing/2016/5/11/chartex" xmlns:cx6="http://schemas.microsoft.com/office/drawing/2016/5/12/chartex" xmlns:cx7="http://schemas.microsoft.com/office/drawing/2016/5/13/chartex" xmlns:cx8="http://schemas.microsoft.com/office/drawing/2016/5/14/chartex" xmlns:mc="http://schemas.openxmlformats.org/markup-compatibility/2006" xmlns:aink="http://schemas.microsoft.com/office/drawing/2016/ink" xmlns:am3d="http://schemas.microsoft.com/office/drawing/2017/model3d" xmlns:o="urn:schemas-microsoft-com:office:office" xmlns:r="http://schemas.openxmlformats.org/officeDocument/2006/relationships" xmlns:m="http://schemas.openxmlformats.org/officeDocument/2006/math" xmlns:v="urn:schemas-microsoft-com:vml" xmlns:wp14="http://schemas.microsoft.com/office/word/2010/wordprocessingDrawing" xmlns:wp="http://schemas.openxmlformats.org/drawingml/2006/wordprocessingDrawing" xmlns:w10="urn:schemas-microsoft-com:office:word" xmlns:w="http://schemas.openxmlformats.org/wordprocessingml/2006/main" xmlns:w14="http://schemas.microsoft.com/office/word/2010/wordml" xmlns:w15="http://schemas.microsoft.com/office/word/2012/wordml" xmlns:w16cid="http://schemas.microsoft.com/office/word/2016/wordml/cid" xmlns:w16se="http://schemas.microsoft.com/office/word/2015/wordml/symex" xmlns:wpg="http://schemas.microsoft.com/office/word/2010/wordprocessingGroup" xmlns:wpi="http://schemas.microsoft.com/office/word/2010/wordprocessingInk" xmlns:wne="http://schemas.microsoft.com/office/word/2006/wordml" xmlns:wps="http://schemas.microsoft.com/office/word/2010/wordprocessingShape" mc:Ignorable="w14 w15 w16se w16cid wp14">
-  <w15:person w15:author="Dunsby, Christopher W">
-    <w15:presenceInfo w15:providerId="AD" w15:userId="S::cwd@ic.ac.uk::7d230c85-f939-436d-a3a6-37621e78bc96"/>
-  </w15:person>
-  <w15:person w15:author="Sparks, Hugh D">
-    <w15:presenceInfo w15:providerId="AD" w15:userId="S::hs5110@ic.ac.uk::c2dbdba6-3c9d-4e18-982d-830239637aca"/>
-  </w15:person>
-</w15:people>
-</file>
-
 <file path=word/styles.xml><?xml version="1.0" encoding="utf-8"?>
-<w:styles xmlns:mc="http://schemas.openxmlformats.org/markup-compatibility/2006" xmlns:r="http://schemas.openxmlformats.org/officeDocument/2006/relationships" xmlns:w="http://schemas.openxmlformats.org/wordprocessingml/2006/main" xmlns:w14="http://schemas.microsoft.com/office/word/2010/wordml" xmlns:w15="http://schemas.microsoft.com/office/word/2012/wordml" xmlns:w16cid="http://schemas.microsoft.com/office/word/2016/wordml/cid" xmlns:w16se="http://schemas.microsoft.com/office/word/2015/wordml/symex" mc:Ignorable="w14 w15 w16se w16cid">
+<w:styles xmlns:mc="http://schemas.openxmlformats.org/markup-compatibility/2006" xmlns:r="http://schemas.openxmlformats.org/officeDocument/2006/relationships" xmlns:w="http://schemas.openxmlformats.org/wordprocessingml/2006/main" xmlns:w14="http://schemas.microsoft.com/office/word/2010/wordml" xmlns:w15="http://schemas.microsoft.com/office/word/2012/wordml" xmlns:w16cex="http://schemas.microsoft.com/office/word/2018/wordml/cex" xmlns:w16cid="http://schemas.microsoft.com/office/word/2016/wordml/cid" xmlns:w16="http://schemas.microsoft.com/office/word/2018/wordml" xmlns:w16sdtdh="http://schemas.microsoft.com/office/word/2020/wordml/sdtdatahash" xmlns:w16se="http://schemas.microsoft.com/office/word/2015/wordml/symex" mc:Ignorable="w14 w15 w16se w16cid w16 w16cex w16sdtdh">
   <w:docDefaults>
     <w:rPrDefault>
       <w:rPr>

</xml_diff>